<commit_message>
Added what is xor
</commit_message>
<xml_diff>
--- a/SAC/Diff_ciphers.docx
+++ b/SAC/Diff_ciphers.docx
@@ -82,7 +82,10 @@
         <w:t>c</w:t>
       </w:r>
       <w:r>
-        <w:t xml:space="preserve">onfusion and </w:t>
+        <w:t xml:space="preserve">onfusion </w:t>
+      </w:r>
+      <w:r>
+        <w:t>,</w:t>
       </w:r>
       <w:r>
         <w:rPr>
@@ -631,19 +634,8 @@
           <w:szCs w:val="32"/>
           <w:lang w:val="en-IN"/>
         </w:rPr>
-        <w:t xml:space="preserve">In case the keyword has a repeating alphabet, while filling the matrix, skip that repeating </w:t>
-      </w:r>
-      <w:proofErr w:type="spellStart"/>
-      <w:r>
-        <w:rPr>
-          <w:rFonts w:ascii="Arial" w:hAnsi="Arial" w:cs="Arial"/>
-          <w:sz w:val="32"/>
-          <w:szCs w:val="32"/>
-          <w:lang w:val="en-IN"/>
-        </w:rPr>
-        <w:t>occurance</w:t>
-      </w:r>
-      <w:proofErr w:type="spellEnd"/>
+        <w:t>In case the keyword has a repeating alphabet, while filling the matrix, skip that repeating occurance</w:t>
+      </w:r>
       <w:r>
         <w:rPr>
           <w:rFonts w:ascii="Arial" w:hAnsi="Arial" w:cs="Arial"/>
@@ -725,27 +717,7 @@
           <w:szCs w:val="32"/>
           <w:lang w:val="en-IN"/>
         </w:rPr>
-        <w:t xml:space="preserve">After filling the keyword, start filling up the matrix with the alphabets from a-z, keeping note that no same alphabet should be there. Because English has only 25 alphabets and our matrix has 5x5 </w:t>
-      </w:r>
-      <w:proofErr w:type="spellStart"/>
-      <w:r>
-        <w:rPr>
-          <w:rFonts w:ascii="Arial" w:hAnsi="Arial" w:cs="Arial"/>
-          <w:sz w:val="32"/>
-          <w:szCs w:val="32"/>
-          <w:lang w:val="en-IN"/>
-        </w:rPr>
-        <w:t>i.e</w:t>
-      </w:r>
-      <w:proofErr w:type="spellEnd"/>
-      <w:r>
-        <w:rPr>
-          <w:rFonts w:ascii="Arial" w:hAnsi="Arial" w:cs="Arial"/>
-          <w:sz w:val="32"/>
-          <w:szCs w:val="32"/>
-          <w:lang w:val="en-IN"/>
-        </w:rPr>
-        <w:t xml:space="preserve"> 25 spaces, we have combined I/J. If the keyword comprises of either I or J , just write that alphabet instead.</w:t>
+        <w:t>After filling the keyword, start filling up the matrix with the alphabets from a-z, keeping note that no same alphabet should be there. Because English has only 25 alphabets and our matrix has 5x5 i.e 25 spaces, we have combined I/J. If the keyword comprises of either I or J , just write that alphabet instead.</w:t>
       </w:r>
     </w:p>
     <w:p>
@@ -860,7 +832,6 @@
         </w:rPr>
         <w:t>a)</w:t>
       </w:r>
-      <w:proofErr w:type="spellStart"/>
       <w:r>
         <w:rPr>
           <w:rFonts w:ascii="Arial" w:hAnsi="Arial" w:cs="Arial"/>
@@ -870,7 +841,6 @@
         </w:rPr>
         <w:t>Digrams</w:t>
       </w:r>
-      <w:proofErr w:type="spellEnd"/>
     </w:p>
     <w:p>
       <w:pPr>
@@ -881,7 +851,6 @@
           <w:lang w:val="en-IN"/>
         </w:rPr>
       </w:pPr>
-      <w:proofErr w:type="spellStart"/>
       <w:r>
         <w:rPr>
           <w:rFonts w:ascii="Arial" w:hAnsi="Arial" w:cs="Arial"/>
@@ -889,9 +858,8 @@
           <w:szCs w:val="32"/>
           <w:lang w:val="en-IN"/>
         </w:rPr>
-        <w:t>i</w:t>
-      </w:r>
-      <w:proofErr w:type="spellEnd"/>
+        <w:t xml:space="preserve">i) </w:t>
+      </w:r>
       <w:r>
         <w:rPr>
           <w:rFonts w:ascii="Arial" w:hAnsi="Arial" w:cs="Arial"/>
@@ -899,28 +867,8 @@
           <w:szCs w:val="32"/>
           <w:lang w:val="en-IN"/>
         </w:rPr>
-        <w:t xml:space="preserve">) </w:t>
-      </w:r>
-      <w:r>
-        <w:rPr>
-          <w:rFonts w:ascii="Arial" w:hAnsi="Arial" w:cs="Arial"/>
-          <w:sz w:val="32"/>
-          <w:szCs w:val="32"/>
-          <w:lang w:val="en-IN"/>
-        </w:rPr>
-        <w:t xml:space="preserve">Creating </w:t>
-      </w:r>
-      <w:proofErr w:type="spellStart"/>
-      <w:r>
-        <w:rPr>
-          <w:rFonts w:ascii="Arial" w:hAnsi="Arial" w:cs="Arial"/>
-          <w:sz w:val="32"/>
-          <w:szCs w:val="32"/>
-          <w:lang w:val="en-IN"/>
-        </w:rPr>
-        <w:t>Digrams</w:t>
-      </w:r>
-      <w:proofErr w:type="spellEnd"/>
+        <w:t>Creating Digrams</w:t>
+      </w:r>
     </w:p>
     <w:p>
       <w:pPr>
@@ -1239,7 +1187,6 @@
           <w:lang w:val="en-IN"/>
         </w:rPr>
       </w:pPr>
-      <w:proofErr w:type="spellStart"/>
       <w:r>
         <w:rPr>
           <w:rFonts w:ascii="Copperplate Gothic Light" w:hAnsi="Copperplate Gothic Light"/>
@@ -1248,10 +1195,850 @@
           <w:u w:val="single"/>
           <w:lang w:val="en-IN"/>
         </w:rPr>
-        <w:t>vernam</w:t>
-      </w:r>
-      <w:proofErr w:type="spellEnd"/>
-      <w:r>
+        <w:t>vernam cipher</w:t>
+      </w:r>
+    </w:p>
+    <w:p>
+      <w:pPr>
+        <w:rPr>
+          <w:rFonts w:ascii="Cambria" w:hAnsi="Cambria"/>
+          <w:sz w:val="36"/>
+          <w:szCs w:val="36"/>
+          <w:lang w:val="en-IN"/>
+        </w:rPr>
+      </w:pPr>
+      <w:r>
+        <w:rPr>
+          <w:rFonts w:ascii="Cambria" w:hAnsi="Cambria"/>
+          <w:sz w:val="36"/>
+          <w:szCs w:val="36"/>
+          <w:lang w:val="en-IN"/>
+        </w:rPr>
+        <w:t xml:space="preserve">Vernam Cipher is a method of encrypting alphabetic text. It is one of the Substitution techniques for converting plain text into cipher text. In this mechanism we </w:t>
+      </w:r>
+    </w:p>
+    <w:p>
+      <w:pPr>
+        <w:rPr>
+          <w:rFonts w:ascii="Cambria" w:hAnsi="Cambria"/>
+          <w:sz w:val="36"/>
+          <w:szCs w:val="36"/>
+          <w:lang w:val="en-IN"/>
+        </w:rPr>
+      </w:pPr>
+      <w:r>
+        <w:rPr>
+          <w:rFonts w:ascii="Cambria" w:hAnsi="Cambria"/>
+          <w:sz w:val="36"/>
+          <w:szCs w:val="36"/>
+          <w:lang w:val="en-IN"/>
+        </w:rPr>
+        <w:t>assign a number to each character of the Plain-Text, like (a = 0, b = 1, c = 2, … z = 25).</w:t>
+      </w:r>
+    </w:p>
+    <w:p>
+      <w:pPr>
+        <w:rPr>
+          <w:rFonts w:ascii="Cambria" w:hAnsi="Cambria"/>
+          <w:sz w:val="36"/>
+          <w:szCs w:val="36"/>
+          <w:lang w:val="en-IN"/>
+        </w:rPr>
+      </w:pPr>
+      <w:r>
+        <w:rPr>
+          <w:rFonts w:ascii="Cambria" w:hAnsi="Cambria"/>
+          <w:sz w:val="36"/>
+          <w:szCs w:val="36"/>
+          <w:lang w:val="en-IN"/>
+        </w:rPr>
+        <w:t xml:space="preserve">Method to take key: In the Vernam cipher algorithm, we take a key to encrypt the plain text whose length should be equal to the length of the plain text. </w:t>
+      </w:r>
+    </w:p>
+    <w:p>
+      <w:pPr>
+        <w:rPr>
+          <w:rFonts w:ascii="Cambria" w:hAnsi="Cambria"/>
+          <w:sz w:val="36"/>
+          <w:szCs w:val="36"/>
+          <w:lang w:val="en-IN"/>
+        </w:rPr>
+      </w:pPr>
+    </w:p>
+    <w:p>
+      <w:pPr>
+        <w:rPr>
+          <w:rFonts w:ascii="Cambria" w:hAnsi="Cambria"/>
+          <w:sz w:val="36"/>
+          <w:szCs w:val="36"/>
+          <w:lang w:val="en-IN"/>
+        </w:rPr>
+      </w:pPr>
+      <w:r>
+        <w:rPr>
+          <w:rFonts w:ascii="Cambria" w:hAnsi="Cambria"/>
+          <w:sz w:val="36"/>
+          <w:szCs w:val="36"/>
+          <w:lang w:val="en-IN"/>
+        </w:rPr>
+        <w:t>Vernam cipher is also known as one time-pad.</w:t>
+      </w:r>
+    </w:p>
+    <w:p>
+      <w:pPr>
+        <w:rPr>
+          <w:rFonts w:ascii="Cambria" w:hAnsi="Cambria"/>
+          <w:sz w:val="36"/>
+          <w:szCs w:val="36"/>
+          <w:lang w:val="en-IN"/>
+        </w:rPr>
+      </w:pPr>
+    </w:p>
+    <w:p>
+      <w:pPr>
+        <w:rPr>
+          <w:rFonts w:ascii="Cambria" w:hAnsi="Cambria"/>
+          <w:sz w:val="36"/>
+          <w:szCs w:val="36"/>
+          <w:lang w:val="en-IN"/>
+        </w:rPr>
+      </w:pPr>
+      <w:r>
+        <w:rPr>
+          <w:rFonts w:ascii="Cambria" w:hAnsi="Cambria"/>
+          <w:sz w:val="36"/>
+          <w:szCs w:val="36"/>
+          <w:lang w:val="en-IN"/>
+        </w:rPr>
+        <w:lastRenderedPageBreak/>
+        <w:t xml:space="preserve">Encryption Algorithm: </w:t>
+      </w:r>
+    </w:p>
+    <w:p>
+      <w:pPr>
+        <w:rPr>
+          <w:rFonts w:ascii="Cambria" w:hAnsi="Cambria"/>
+          <w:sz w:val="36"/>
+          <w:szCs w:val="36"/>
+          <w:lang w:val="en-IN"/>
+        </w:rPr>
+      </w:pPr>
+    </w:p>
+    <w:p>
+      <w:pPr>
+        <w:rPr>
+          <w:rFonts w:ascii="Cambria" w:hAnsi="Cambria"/>
+          <w:sz w:val="36"/>
+          <w:szCs w:val="36"/>
+          <w:lang w:val="en-IN"/>
+        </w:rPr>
+      </w:pPr>
+      <w:r>
+        <w:rPr>
+          <w:rFonts w:ascii="Cambria" w:hAnsi="Cambria"/>
+          <w:sz w:val="36"/>
+          <w:szCs w:val="36"/>
+          <w:u w:val="single"/>
+          <w:lang w:val="en-IN"/>
+        </w:rPr>
+        <w:t>Assign a number to each character</w:t>
+      </w:r>
+      <w:r>
+        <w:rPr>
+          <w:rFonts w:ascii="Cambria" w:hAnsi="Cambria"/>
+          <w:sz w:val="36"/>
+          <w:szCs w:val="36"/>
+          <w:lang w:val="en-IN"/>
+        </w:rPr>
+        <w:t xml:space="preserve"> of the plain-text and the key according to alphabetical order. </w:t>
+      </w:r>
+    </w:p>
+    <w:p>
+      <w:pPr>
+        <w:rPr>
+          <w:rFonts w:ascii="Cambria" w:hAnsi="Cambria"/>
+          <w:sz w:val="36"/>
+          <w:szCs w:val="36"/>
+          <w:lang w:val="en-IN"/>
+        </w:rPr>
+      </w:pPr>
+      <w:r>
+        <w:rPr>
+          <w:rFonts w:ascii="Cambria" w:hAnsi="Cambria"/>
+          <w:sz w:val="36"/>
+          <w:szCs w:val="36"/>
+          <w:u w:val="single"/>
+          <w:lang w:val="en-IN"/>
+        </w:rPr>
+        <w:t>Bitwise XOR both the number</w:t>
+      </w:r>
+      <w:r>
+        <w:rPr>
+          <w:rFonts w:ascii="Cambria" w:hAnsi="Cambria"/>
+          <w:sz w:val="36"/>
+          <w:szCs w:val="36"/>
+          <w:lang w:val="en-IN"/>
+        </w:rPr>
+        <w:t xml:space="preserve"> (Corresponding plain-text character number and Key character number). </w:t>
+      </w:r>
+    </w:p>
+    <w:p>
+      <w:pPr>
+        <w:rPr>
+          <w:rFonts w:ascii="Cambria" w:hAnsi="Cambria"/>
+          <w:sz w:val="36"/>
+          <w:szCs w:val="36"/>
+          <w:lang w:val="en-IN"/>
+        </w:rPr>
+      </w:pPr>
+      <w:r>
+        <w:rPr>
+          <w:rFonts w:ascii="Cambria" w:hAnsi="Cambria"/>
+          <w:sz w:val="36"/>
+          <w:szCs w:val="36"/>
+          <w:u w:val="single"/>
+          <w:lang w:val="en-IN"/>
+        </w:rPr>
+        <w:t>Subtract the number from 26</w:t>
+      </w:r>
+      <w:r>
+        <w:rPr>
+          <w:rFonts w:ascii="Cambria" w:hAnsi="Cambria"/>
+          <w:sz w:val="36"/>
+          <w:szCs w:val="36"/>
+          <w:lang w:val="en-IN"/>
+        </w:rPr>
+        <w:t xml:space="preserve"> if the resulting number is greater than or equal to 26, if it isn’t then leave it.</w:t>
+      </w:r>
+    </w:p>
+    <w:p>
+      <w:pPr>
+        <w:rPr>
+          <w:rFonts w:ascii="Cambria" w:hAnsi="Cambria"/>
+          <w:sz w:val="36"/>
+          <w:szCs w:val="36"/>
+          <w:lang w:val="en-IN"/>
+        </w:rPr>
+      </w:pPr>
+    </w:p>
+    <w:p>
+      <w:pPr>
+        <w:rPr>
+          <w:rFonts w:ascii="Cambria" w:hAnsi="Cambria"/>
+          <w:sz w:val="36"/>
+          <w:szCs w:val="36"/>
+          <w:lang w:val="en-IN"/>
+        </w:rPr>
+      </w:pPr>
+      <w:r>
+        <w:rPr>
+          <w:rFonts w:ascii="Cambria" w:hAnsi="Cambria"/>
+          <w:sz w:val="36"/>
+          <w:szCs w:val="36"/>
+          <w:lang w:val="en-IN"/>
+        </w:rPr>
+        <w:t>Example 1</w:t>
+      </w:r>
+    </w:p>
+    <w:p>
+      <w:pPr>
+        <w:rPr>
+          <w:rFonts w:ascii="Cambria" w:hAnsi="Cambria"/>
+          <w:sz w:val="36"/>
+          <w:szCs w:val="36"/>
+          <w:lang w:val="en-IN"/>
+        </w:rPr>
+      </w:pPr>
+      <w:r>
+        <w:rPr>
+          <w:rFonts w:ascii="Cambria" w:hAnsi="Cambria"/>
+          <w:sz w:val="36"/>
+          <w:szCs w:val="36"/>
+          <w:lang w:val="en-IN"/>
+        </w:rPr>
+        <w:t>Plain-Text: O A K</w:t>
+      </w:r>
+    </w:p>
+    <w:p>
+      <w:pPr>
+        <w:rPr>
+          <w:rFonts w:ascii="Cambria" w:hAnsi="Cambria"/>
+          <w:sz w:val="36"/>
+          <w:szCs w:val="36"/>
+          <w:lang w:val="en-IN"/>
+        </w:rPr>
+      </w:pPr>
+      <w:r>
+        <w:rPr>
+          <w:rFonts w:ascii="Cambria" w:hAnsi="Cambria"/>
+          <w:sz w:val="36"/>
+          <w:szCs w:val="36"/>
+          <w:lang w:val="en-IN"/>
+        </w:rPr>
+        <w:t>Key: S O N</w:t>
+      </w:r>
+    </w:p>
+    <w:p>
+      <w:pPr>
+        <w:rPr>
+          <w:rFonts w:ascii="Cambria" w:hAnsi="Cambria"/>
+          <w:sz w:val="36"/>
+          <w:szCs w:val="36"/>
+          <w:lang w:val="en-IN"/>
+        </w:rPr>
+      </w:pPr>
+    </w:p>
+    <w:p>
+      <w:pPr>
+        <w:rPr>
+          <w:rFonts w:ascii="Cambria" w:hAnsi="Cambria"/>
+          <w:sz w:val="36"/>
+          <w:szCs w:val="36"/>
+          <w:lang w:val="en-IN"/>
+        </w:rPr>
+      </w:pPr>
+      <w:r>
+        <w:rPr>
+          <w:rFonts w:ascii="Cambria" w:hAnsi="Cambria"/>
+          <w:sz w:val="36"/>
+          <w:szCs w:val="36"/>
+          <w:lang w:val="en-IN"/>
+        </w:rPr>
+        <w:t>Bitwise xor: if both are same then 0 , if diff then one</w:t>
+      </w:r>
+    </w:p>
+    <w:p>
+      <w:pPr>
+        <w:rPr>
+          <w:rFonts w:ascii="Cambria" w:hAnsi="Cambria"/>
+          <w:sz w:val="36"/>
+          <w:szCs w:val="36"/>
+          <w:lang w:val="en-IN"/>
+        </w:rPr>
+      </w:pPr>
+    </w:p>
+    <w:p>
+      <w:pPr>
+        <w:rPr>
+          <w:rFonts w:ascii="Cambria" w:hAnsi="Cambria"/>
+          <w:sz w:val="36"/>
+          <w:szCs w:val="36"/>
+          <w:lang w:val="en-IN"/>
+        </w:rPr>
+      </w:pPr>
+      <w:r>
+        <w:rPr>
+          <w:rFonts w:ascii="Cambria" w:hAnsi="Cambria"/>
+          <w:sz w:val="36"/>
+          <w:szCs w:val="36"/>
+          <w:lang w:val="en-IN"/>
+        </w:rPr>
+        <w:t>O ==&gt; 14 = 0 1 1 1 0</w:t>
+      </w:r>
+    </w:p>
+    <w:p>
+      <w:pPr>
+        <w:rPr>
+          <w:rFonts w:ascii="Cambria" w:hAnsi="Cambria"/>
+          <w:sz w:val="36"/>
+          <w:szCs w:val="36"/>
+          <w:lang w:val="en-IN"/>
+        </w:rPr>
+      </w:pPr>
+      <w:r>
+        <w:rPr>
+          <w:rFonts w:ascii="Cambria" w:hAnsi="Cambria"/>
+          <w:sz w:val="36"/>
+          <w:szCs w:val="36"/>
+          <w:lang w:val="en-IN"/>
+        </w:rPr>
+        <w:t>S ==&gt; 18 = 1 0 0 1 0</w:t>
+      </w:r>
+    </w:p>
+    <w:p>
+      <w:pPr>
+        <w:rPr>
+          <w:rFonts w:ascii="Cambria" w:hAnsi="Cambria"/>
+          <w:sz w:val="36"/>
+          <w:szCs w:val="36"/>
+          <w:lang w:val="en-IN"/>
+        </w:rPr>
+      </w:pPr>
+      <w:r>
+        <w:rPr>
+          <w:rFonts w:ascii="Cambria" w:hAnsi="Cambria"/>
+          <w:sz w:val="36"/>
+          <w:szCs w:val="36"/>
+          <w:lang w:val="en-IN"/>
+        </w:rPr>
+        <w:t>Bitwise XOR Result: 1 1 1 0 0 = 28</w:t>
+      </w:r>
+    </w:p>
+    <w:p>
+      <w:pPr>
+        <w:rPr>
+          <w:rFonts w:ascii="Cambria" w:hAnsi="Cambria"/>
+          <w:sz w:val="36"/>
+          <w:szCs w:val="36"/>
+          <w:lang w:val="en-IN"/>
+        </w:rPr>
+      </w:pPr>
+    </w:p>
+    <w:p>
+      <w:pPr>
+        <w:rPr>
+          <w:rFonts w:ascii="Cambria" w:hAnsi="Cambria"/>
+          <w:sz w:val="36"/>
+          <w:szCs w:val="36"/>
+          <w:lang w:val="en-IN"/>
+        </w:rPr>
+      </w:pPr>
+    </w:p>
+    <w:p>
+      <w:pPr>
+        <w:rPr>
+          <w:rFonts w:ascii="Cambria" w:hAnsi="Cambria"/>
+          <w:sz w:val="36"/>
+          <w:szCs w:val="36"/>
+          <w:lang w:val="en-IN"/>
+        </w:rPr>
+      </w:pPr>
+      <w:r>
+        <w:rPr>
+          <w:rFonts w:ascii="Cambria" w:hAnsi="Cambria"/>
+          <w:sz w:val="36"/>
+          <w:szCs w:val="36"/>
+          <w:lang w:val="en-IN"/>
+        </w:rPr>
+        <w:lastRenderedPageBreak/>
+        <w:t>Since the resulting number is greater than 26, subtract 26 from it.  Then convert the Cipher-Text character number to the Cipher-Text character.</w:t>
+      </w:r>
+    </w:p>
+    <w:p>
+      <w:pPr>
+        <w:rPr>
+          <w:rFonts w:ascii="Cambria" w:hAnsi="Cambria"/>
+          <w:sz w:val="36"/>
+          <w:szCs w:val="36"/>
+          <w:lang w:val="en-IN"/>
+        </w:rPr>
+      </w:pPr>
+      <w:r>
+        <w:rPr>
+          <w:rFonts w:ascii="Cambria" w:hAnsi="Cambria"/>
+          <w:sz w:val="36"/>
+          <w:szCs w:val="36"/>
+          <w:lang w:val="en-IN"/>
+        </w:rPr>
+        <w:t>28 - 26 = 2 ==&gt; C</w:t>
+      </w:r>
+    </w:p>
+    <w:p>
+      <w:pPr>
+        <w:rPr>
+          <w:rFonts w:ascii="Cambria" w:hAnsi="Cambria"/>
+          <w:sz w:val="36"/>
+          <w:szCs w:val="36"/>
+          <w:lang w:val="en-IN"/>
+        </w:rPr>
+      </w:pPr>
+      <w:r>
+        <w:rPr>
+          <w:rFonts w:ascii="Cambria" w:hAnsi="Cambria"/>
+          <w:sz w:val="36"/>
+          <w:szCs w:val="36"/>
+          <w:lang w:val="en-IN"/>
+        </w:rPr>
+        <w:t>CIPHER-TEXT: C</w:t>
+      </w:r>
+    </w:p>
+    <w:p>
+      <w:pPr>
+        <w:rPr>
+          <w:rFonts w:ascii="Cambria" w:hAnsi="Cambria"/>
+          <w:sz w:val="36"/>
+          <w:szCs w:val="36"/>
+          <w:lang w:val="en-IN"/>
+        </w:rPr>
+      </w:pPr>
+      <w:r>
+        <w:rPr>
+          <w:rFonts w:ascii="Cambria" w:hAnsi="Cambria"/>
+          <w:sz w:val="36"/>
+          <w:szCs w:val="36"/>
+          <w:lang w:val="en-IN"/>
+        </w:rPr>
+        <w:t>Similarly, do the same for the other corresponding characters,</w:t>
+      </w:r>
+    </w:p>
+    <w:p>
+      <w:pPr>
+        <w:rPr>
+          <w:rFonts w:ascii="Cambria" w:hAnsi="Cambria"/>
+          <w:sz w:val="36"/>
+          <w:szCs w:val="36"/>
+          <w:lang w:val="en-IN"/>
+        </w:rPr>
+      </w:pPr>
+    </w:p>
+    <w:p>
+      <w:pPr>
+        <w:rPr>
+          <w:rFonts w:ascii="Cambria" w:hAnsi="Cambria"/>
+          <w:sz w:val="36"/>
+          <w:szCs w:val="36"/>
+          <w:lang w:val="en-IN"/>
+        </w:rPr>
+      </w:pPr>
+      <w:r>
+        <w:rPr>
+          <w:rFonts w:ascii="Cambria" w:hAnsi="Cambria"/>
+          <w:sz w:val="36"/>
+          <w:szCs w:val="36"/>
+          <w:lang w:val="en-IN"/>
+        </w:rPr>
+        <w:t>PT: O  A  K</w:t>
+      </w:r>
+    </w:p>
+    <w:p>
+      <w:pPr>
+        <w:rPr>
+          <w:rFonts w:ascii="Cambria" w:hAnsi="Cambria"/>
+          <w:sz w:val="36"/>
+          <w:szCs w:val="36"/>
+          <w:lang w:val="en-IN"/>
+        </w:rPr>
+      </w:pPr>
+      <w:r>
+        <w:rPr>
+          <w:rFonts w:ascii="Cambria" w:hAnsi="Cambria"/>
+          <w:sz w:val="36"/>
+          <w:szCs w:val="36"/>
+          <w:lang w:val="en-IN"/>
+        </w:rPr>
+        <w:t>NO: 14 00 10</w:t>
+      </w:r>
+    </w:p>
+    <w:p>
+      <w:pPr>
+        <w:rPr>
+          <w:rFonts w:ascii="Cambria" w:hAnsi="Cambria"/>
+          <w:sz w:val="36"/>
+          <w:szCs w:val="36"/>
+          <w:lang w:val="en-IN"/>
+        </w:rPr>
+      </w:pPr>
+    </w:p>
+    <w:p>
+      <w:pPr>
+        <w:rPr>
+          <w:rFonts w:ascii="Cambria" w:hAnsi="Cambria"/>
+          <w:sz w:val="36"/>
+          <w:szCs w:val="36"/>
+          <w:lang w:val="en-IN"/>
+        </w:rPr>
+      </w:pPr>
+      <w:r>
+        <w:rPr>
+          <w:rFonts w:ascii="Cambria" w:hAnsi="Cambria"/>
+          <w:sz w:val="36"/>
+          <w:szCs w:val="36"/>
+          <w:lang w:val="en-IN"/>
+        </w:rPr>
+        <w:t>KEY: S  O  N</w:t>
+      </w:r>
+    </w:p>
+    <w:p>
+      <w:pPr>
+        <w:rPr>
+          <w:rFonts w:ascii="Cambria" w:hAnsi="Cambria"/>
+          <w:sz w:val="36"/>
+          <w:szCs w:val="36"/>
+          <w:lang w:val="en-IN"/>
+        </w:rPr>
+      </w:pPr>
+      <w:r>
+        <w:rPr>
+          <w:rFonts w:ascii="Cambria" w:hAnsi="Cambria"/>
+          <w:sz w:val="36"/>
+          <w:szCs w:val="36"/>
+          <w:lang w:val="en-IN"/>
+        </w:rPr>
+        <w:t>NO:  18 14 13</w:t>
+      </w:r>
+    </w:p>
+    <w:p>
+      <w:pPr>
+        <w:rPr>
+          <w:rFonts w:ascii="Cambria" w:hAnsi="Cambria"/>
+          <w:sz w:val="36"/>
+          <w:szCs w:val="36"/>
+          <w:lang w:val="en-IN"/>
+        </w:rPr>
+      </w:pPr>
+    </w:p>
+    <w:p>
+      <w:pPr>
+        <w:rPr>
+          <w:rFonts w:ascii="Cambria" w:hAnsi="Cambria"/>
+          <w:sz w:val="36"/>
+          <w:szCs w:val="36"/>
+          <w:lang w:val="en-IN"/>
+        </w:rPr>
+      </w:pPr>
+      <w:r>
+        <w:rPr>
+          <w:rFonts w:ascii="Cambria" w:hAnsi="Cambria"/>
+          <w:sz w:val="36"/>
+          <w:szCs w:val="36"/>
+          <w:lang w:val="en-IN"/>
+        </w:rPr>
+        <w:t xml:space="preserve">New Cipher-Text is after getting the corresponding character from the resulting number. </w:t>
+      </w:r>
+    </w:p>
+    <w:p>
+      <w:pPr>
+        <w:rPr>
+          <w:rFonts w:ascii="Cambria" w:hAnsi="Cambria"/>
+          <w:sz w:val="36"/>
+          <w:szCs w:val="36"/>
+          <w:lang w:val="en-IN"/>
+        </w:rPr>
+      </w:pPr>
+    </w:p>
+    <w:p>
+      <w:pPr>
+        <w:rPr>
+          <w:rFonts w:ascii="Cambria" w:hAnsi="Cambria"/>
+          <w:sz w:val="36"/>
+          <w:szCs w:val="36"/>
+          <w:lang w:val="en-IN"/>
+        </w:rPr>
+      </w:pPr>
+      <w:r>
+        <w:rPr>
+          <w:rFonts w:ascii="Cambria" w:hAnsi="Cambria"/>
+          <w:sz w:val="36"/>
+          <w:szCs w:val="36"/>
+          <w:lang w:val="en-IN"/>
+        </w:rPr>
+        <w:t>CT-NO: 02 14 07</w:t>
+      </w:r>
+    </w:p>
+    <w:p>
+      <w:pPr>
+        <w:rPr>
+          <w:rFonts w:ascii="Cambria" w:hAnsi="Cambria"/>
+          <w:sz w:val="36"/>
+          <w:szCs w:val="36"/>
+          <w:lang w:val="en-IN"/>
+        </w:rPr>
+      </w:pPr>
+      <w:r>
+        <w:rPr>
+          <w:rFonts w:ascii="Cambria" w:hAnsi="Cambria"/>
+          <w:sz w:val="36"/>
+          <w:szCs w:val="36"/>
+          <w:lang w:val="en-IN"/>
+        </w:rPr>
+        <w:t>CT:    C  O  F</w:t>
+      </w:r>
+    </w:p>
+    <w:p>
+      <w:pPr>
+        <w:rPr>
+          <w:rFonts w:ascii="Cambria" w:hAnsi="Cambria"/>
+          <w:sz w:val="36"/>
+          <w:szCs w:val="36"/>
+          <w:lang w:val="en-IN"/>
+        </w:rPr>
+      </w:pPr>
+    </w:p>
+    <w:p>
+      <w:pPr>
+        <w:rPr>
+          <w:rFonts w:ascii="Cambria" w:hAnsi="Cambria"/>
+          <w:sz w:val="36"/>
+          <w:szCs w:val="36"/>
+          <w:lang w:val="en-IN"/>
+        </w:rPr>
+      </w:pPr>
+      <w:r>
+        <w:rPr>
+          <w:rFonts w:ascii="Cambria" w:hAnsi="Cambria"/>
+          <w:sz w:val="36"/>
+          <w:szCs w:val="36"/>
+          <w:lang w:val="en-IN"/>
+        </w:rPr>
+        <w:lastRenderedPageBreak/>
+        <w:t xml:space="preserve">One Time Pad algorithm is the improvement of the Vernam Cipher, proposed by An Army Signal Corp officer, Joseph Mauborgne. </w:t>
+      </w:r>
+    </w:p>
+    <w:p>
+      <w:pPr>
+        <w:rPr>
+          <w:rFonts w:ascii="Cambria" w:hAnsi="Cambria"/>
+          <w:sz w:val="36"/>
+          <w:szCs w:val="36"/>
+          <w:u w:val="single"/>
+          <w:lang w:val="en-IN"/>
+        </w:rPr>
+      </w:pPr>
+      <w:r>
+        <w:rPr>
+          <w:rFonts w:ascii="Cambria" w:hAnsi="Cambria"/>
+          <w:sz w:val="36"/>
+          <w:szCs w:val="36"/>
+          <w:u w:val="single"/>
+          <w:lang w:val="en-IN"/>
+        </w:rPr>
+        <w:t>It is the only available algorithm that is unbreakable(completely secure).</w:t>
+      </w:r>
+    </w:p>
+    <w:p>
+      <w:pPr>
+        <w:rPr>
+          <w:rFonts w:ascii="Cambria" w:hAnsi="Cambria"/>
+          <w:sz w:val="36"/>
+          <w:szCs w:val="36"/>
+          <w:lang w:val="en-IN"/>
+        </w:rPr>
+      </w:pPr>
+    </w:p>
+    <w:p>
+      <w:pPr>
+        <w:rPr>
+          <w:rFonts w:ascii="Cambria" w:hAnsi="Cambria"/>
+          <w:sz w:val="36"/>
+          <w:szCs w:val="36"/>
+          <w:u w:val="single"/>
+          <w:lang w:val="en-IN"/>
+        </w:rPr>
+      </w:pPr>
+      <w:r>
+        <w:rPr>
+          <w:rFonts w:ascii="Cambria" w:hAnsi="Cambria"/>
+          <w:sz w:val="36"/>
+          <w:szCs w:val="36"/>
+          <w:u w:val="single"/>
+          <w:lang w:val="en-IN"/>
+        </w:rPr>
+        <w:t>The two requirements for the One-Time pad are</w:t>
+      </w:r>
+    </w:p>
+    <w:p>
+      <w:pPr>
+        <w:rPr>
+          <w:rFonts w:ascii="Cambria" w:hAnsi="Cambria"/>
+          <w:sz w:val="36"/>
+          <w:szCs w:val="36"/>
+          <w:u w:val="single"/>
+          <w:lang w:val="en-IN"/>
+        </w:rPr>
+      </w:pPr>
+    </w:p>
+    <w:p>
+      <w:pPr>
+        <w:rPr>
+          <w:rFonts w:ascii="Cambria" w:hAnsi="Cambria"/>
+          <w:sz w:val="36"/>
+          <w:szCs w:val="36"/>
+          <w:u w:val="single"/>
+          <w:lang w:val="en-IN"/>
+        </w:rPr>
+      </w:pPr>
+      <w:r>
+        <w:rPr>
+          <w:rFonts w:ascii="Cambria" w:hAnsi="Cambria"/>
+          <w:sz w:val="36"/>
+          <w:szCs w:val="36"/>
+          <w:u w:val="single"/>
+          <w:lang w:val="en-IN"/>
+        </w:rPr>
+        <w:t>The key should be randomly generated as long as the size of the message.</w:t>
+      </w:r>
+    </w:p>
+    <w:p>
+      <w:pPr>
+        <w:rPr>
+          <w:rFonts w:ascii="Cambria" w:hAnsi="Cambria"/>
+          <w:sz w:val="36"/>
+          <w:szCs w:val="36"/>
+          <w:u w:val="single"/>
+          <w:lang w:val="en-IN"/>
+        </w:rPr>
+      </w:pPr>
+      <w:r>
+        <w:rPr>
+          <w:rFonts w:ascii="Cambria" w:hAnsi="Cambria"/>
+          <w:sz w:val="36"/>
+          <w:szCs w:val="36"/>
+          <w:u w:val="single"/>
+          <w:lang w:val="en-IN"/>
+        </w:rPr>
+        <w:t>The key is to be used to encrypt and decrypt a single message, and then it is discarded.</w:t>
+      </w:r>
+    </w:p>
+    <w:p>
+      <w:pPr>
+        <w:rPr>
+          <w:rFonts w:ascii="Cambria" w:hAnsi="Cambria"/>
+          <w:sz w:val="36"/>
+          <w:szCs w:val="36"/>
+          <w:lang w:val="en-IN"/>
+        </w:rPr>
+      </w:pPr>
+    </w:p>
+    <w:p>
+      <w:pPr>
+        <w:rPr>
+          <w:rFonts w:ascii="Cambria" w:hAnsi="Cambria"/>
+          <w:sz w:val="36"/>
+          <w:szCs w:val="36"/>
+          <w:lang w:val="en-IN"/>
+        </w:rPr>
+      </w:pPr>
+      <w:r>
+        <w:rPr>
+          <w:rFonts w:ascii="Cambria" w:hAnsi="Cambria"/>
+          <w:sz w:val="36"/>
+          <w:szCs w:val="36"/>
+          <w:lang w:val="en-IN"/>
+        </w:rPr>
+        <w:t>So to encrypt every new message requires a new key of the same length as the new message in one-time pad.</w:t>
+      </w:r>
+    </w:p>
+    <w:p>
+      <w:pPr>
+        <w:rPr>
+          <w:rFonts w:ascii="Cambria" w:hAnsi="Cambria"/>
+          <w:sz w:val="36"/>
+          <w:szCs w:val="36"/>
+          <w:lang w:val="en-IN"/>
+        </w:rPr>
+      </w:pPr>
+    </w:p>
+    <w:p>
+      <w:pPr>
+        <w:rPr>
+          <w:rFonts w:ascii="Cambria" w:hAnsi="Cambria"/>
+          <w:sz w:val="36"/>
+          <w:szCs w:val="36"/>
+          <w:lang w:val="en-IN"/>
+        </w:rPr>
+      </w:pPr>
+      <w:r>
+        <w:rPr>
+          <w:rFonts w:ascii="Cambria" w:hAnsi="Cambria"/>
+          <w:sz w:val="36"/>
+          <w:szCs w:val="36"/>
+          <w:lang w:val="en-IN"/>
+        </w:rPr>
+        <w:t>The ciphertext generated by the One-Time pad is random, so it does not have any statistical relation with the plain text.</w:t>
+      </w:r>
+    </w:p>
+    <w:p>
+      <w:pPr>
         <w:rPr>
           <w:rFonts w:ascii="Copperplate Gothic Light" w:hAnsi="Copperplate Gothic Light"/>
           <w:sz w:val="48"/>
@@ -1259,870 +2046,7 @@
           <w:u w:val="single"/>
           <w:lang w:val="en-IN"/>
         </w:rPr>
-        <w:t xml:space="preserve"> cipher</w:t>
-      </w:r>
-    </w:p>
-    <w:p>
-      <w:pPr>
-        <w:rPr>
-          <w:rFonts w:ascii="Cambria" w:hAnsi="Cambria"/>
-          <w:sz w:val="36"/>
-          <w:szCs w:val="36"/>
-          <w:lang w:val="en-IN"/>
-        </w:rPr>
-      </w:pPr>
-      <w:proofErr w:type="spellStart"/>
-      <w:r>
-        <w:rPr>
-          <w:rFonts w:ascii="Cambria" w:hAnsi="Cambria"/>
-          <w:sz w:val="36"/>
-          <w:szCs w:val="36"/>
-          <w:lang w:val="en-IN"/>
-        </w:rPr>
-        <w:t>Vernam</w:t>
-      </w:r>
-      <w:proofErr w:type="spellEnd"/>
-      <w:r>
-        <w:rPr>
-          <w:rFonts w:ascii="Cambria" w:hAnsi="Cambria"/>
-          <w:sz w:val="36"/>
-          <w:szCs w:val="36"/>
-          <w:lang w:val="en-IN"/>
-        </w:rPr>
-        <w:t xml:space="preserve"> Cipher is a method of encrypting alphabetic text. It is one of the Substitution techniques for converting plain text into cipher text. In this mechanism we </w:t>
-      </w:r>
-    </w:p>
-    <w:p>
-      <w:pPr>
-        <w:rPr>
-          <w:rFonts w:ascii="Cambria" w:hAnsi="Cambria"/>
-          <w:sz w:val="36"/>
-          <w:szCs w:val="36"/>
-          <w:lang w:val="en-IN"/>
-        </w:rPr>
-      </w:pPr>
-      <w:r>
-        <w:rPr>
-          <w:rFonts w:ascii="Cambria" w:hAnsi="Cambria"/>
-          <w:sz w:val="36"/>
-          <w:szCs w:val="36"/>
-          <w:lang w:val="en-IN"/>
-        </w:rPr>
-        <w:t>assign a number to each character of the Plain-Text, like (a = 0, b = 1, c = 2, … z = 25).</w:t>
-      </w:r>
-    </w:p>
-    <w:p>
-      <w:pPr>
-        <w:rPr>
-          <w:rFonts w:ascii="Cambria" w:hAnsi="Cambria"/>
-          <w:sz w:val="36"/>
-          <w:szCs w:val="36"/>
-          <w:lang w:val="en-IN"/>
-        </w:rPr>
-      </w:pPr>
-      <w:r>
-        <w:rPr>
-          <w:rFonts w:ascii="Cambria" w:hAnsi="Cambria"/>
-          <w:sz w:val="36"/>
-          <w:szCs w:val="36"/>
-          <w:lang w:val="en-IN"/>
-        </w:rPr>
-        <w:t xml:space="preserve">Method to take key: In the </w:t>
-      </w:r>
-      <w:proofErr w:type="spellStart"/>
-      <w:r>
-        <w:rPr>
-          <w:rFonts w:ascii="Cambria" w:hAnsi="Cambria"/>
-          <w:sz w:val="36"/>
-          <w:szCs w:val="36"/>
-          <w:lang w:val="en-IN"/>
-        </w:rPr>
-        <w:t>Vernam</w:t>
-      </w:r>
-      <w:proofErr w:type="spellEnd"/>
-      <w:r>
-        <w:rPr>
-          <w:rFonts w:ascii="Cambria" w:hAnsi="Cambria"/>
-          <w:sz w:val="36"/>
-          <w:szCs w:val="36"/>
-          <w:lang w:val="en-IN"/>
-        </w:rPr>
-        <w:t xml:space="preserve"> cipher algorithm, we take a key to encrypt the plain text whose length should be equal to the length of the plain text. </w:t>
-      </w:r>
-    </w:p>
-    <w:p>
-      <w:pPr>
-        <w:rPr>
-          <w:rFonts w:ascii="Cambria" w:hAnsi="Cambria"/>
-          <w:sz w:val="36"/>
-          <w:szCs w:val="36"/>
-          <w:lang w:val="en-IN"/>
-        </w:rPr>
-      </w:pPr>
-    </w:p>
-    <w:p>
-      <w:pPr>
-        <w:rPr>
-          <w:rFonts w:ascii="Cambria" w:hAnsi="Cambria"/>
-          <w:sz w:val="36"/>
-          <w:szCs w:val="36"/>
-          <w:lang w:val="en-IN"/>
-        </w:rPr>
-      </w:pPr>
-      <w:proofErr w:type="spellStart"/>
-      <w:r>
-        <w:rPr>
-          <w:rFonts w:ascii="Cambria" w:hAnsi="Cambria"/>
-          <w:sz w:val="36"/>
-          <w:szCs w:val="36"/>
-          <w:lang w:val="en-IN"/>
-        </w:rPr>
-        <w:t>Vernam</w:t>
-      </w:r>
-      <w:proofErr w:type="spellEnd"/>
-      <w:r>
-        <w:rPr>
-          <w:rFonts w:ascii="Cambria" w:hAnsi="Cambria"/>
-          <w:sz w:val="36"/>
-          <w:szCs w:val="36"/>
-          <w:lang w:val="en-IN"/>
-        </w:rPr>
-        <w:t xml:space="preserve"> cipher is also known as one time-pad.</w:t>
-      </w:r>
-    </w:p>
-    <w:p>
-      <w:pPr>
-        <w:rPr>
-          <w:rFonts w:ascii="Cambria" w:hAnsi="Cambria"/>
-          <w:sz w:val="36"/>
-          <w:szCs w:val="36"/>
-          <w:lang w:val="en-IN"/>
-        </w:rPr>
-      </w:pPr>
-    </w:p>
-    <w:p>
-      <w:pPr>
-        <w:rPr>
-          <w:rFonts w:ascii="Cambria" w:hAnsi="Cambria"/>
-          <w:sz w:val="36"/>
-          <w:szCs w:val="36"/>
-          <w:lang w:val="en-IN"/>
-        </w:rPr>
-      </w:pPr>
-      <w:r>
-        <w:rPr>
-          <w:rFonts w:ascii="Cambria" w:hAnsi="Cambria"/>
-          <w:sz w:val="36"/>
-          <w:szCs w:val="36"/>
-          <w:lang w:val="en-IN"/>
-        </w:rPr>
-        <w:lastRenderedPageBreak/>
-        <w:t xml:space="preserve">Encryption Algorithm: </w:t>
-      </w:r>
-    </w:p>
-    <w:p>
-      <w:pPr>
-        <w:rPr>
-          <w:rFonts w:ascii="Cambria" w:hAnsi="Cambria"/>
-          <w:sz w:val="36"/>
-          <w:szCs w:val="36"/>
-          <w:lang w:val="en-IN"/>
-        </w:rPr>
-      </w:pPr>
-    </w:p>
-    <w:p>
-      <w:pPr>
-        <w:rPr>
-          <w:rFonts w:ascii="Cambria" w:hAnsi="Cambria"/>
-          <w:sz w:val="36"/>
-          <w:szCs w:val="36"/>
-          <w:lang w:val="en-IN"/>
-        </w:rPr>
-      </w:pPr>
-      <w:r>
-        <w:rPr>
-          <w:rFonts w:ascii="Cambria" w:hAnsi="Cambria"/>
-          <w:sz w:val="36"/>
-          <w:szCs w:val="36"/>
-          <w:u w:val="single"/>
-          <w:lang w:val="en-IN"/>
-        </w:rPr>
-        <w:t>Assign a number to each character</w:t>
-      </w:r>
-      <w:r>
-        <w:rPr>
-          <w:rFonts w:ascii="Cambria" w:hAnsi="Cambria"/>
-          <w:sz w:val="36"/>
-          <w:szCs w:val="36"/>
-          <w:lang w:val="en-IN"/>
-        </w:rPr>
-        <w:t xml:space="preserve"> of the plain-text and the key according to alphabetical order. </w:t>
-      </w:r>
-    </w:p>
-    <w:p>
-      <w:pPr>
-        <w:rPr>
-          <w:rFonts w:ascii="Cambria" w:hAnsi="Cambria"/>
-          <w:sz w:val="36"/>
-          <w:szCs w:val="36"/>
-          <w:lang w:val="en-IN"/>
-        </w:rPr>
-      </w:pPr>
-      <w:r>
-        <w:rPr>
-          <w:rFonts w:ascii="Cambria" w:hAnsi="Cambria"/>
-          <w:sz w:val="36"/>
-          <w:szCs w:val="36"/>
-          <w:u w:val="single"/>
-          <w:lang w:val="en-IN"/>
-        </w:rPr>
-        <w:t>Bitwise XOR both the number</w:t>
-      </w:r>
-      <w:r>
-        <w:rPr>
-          <w:rFonts w:ascii="Cambria" w:hAnsi="Cambria"/>
-          <w:sz w:val="36"/>
-          <w:szCs w:val="36"/>
-          <w:lang w:val="en-IN"/>
-        </w:rPr>
-        <w:t xml:space="preserve"> (Corresponding plain-text character number and Key character number). </w:t>
-      </w:r>
-    </w:p>
-    <w:p>
-      <w:pPr>
-        <w:rPr>
-          <w:rFonts w:ascii="Cambria" w:hAnsi="Cambria"/>
-          <w:sz w:val="36"/>
-          <w:szCs w:val="36"/>
-          <w:lang w:val="en-IN"/>
-        </w:rPr>
-      </w:pPr>
-      <w:r>
-        <w:rPr>
-          <w:rFonts w:ascii="Cambria" w:hAnsi="Cambria"/>
-          <w:sz w:val="36"/>
-          <w:szCs w:val="36"/>
-          <w:u w:val="single"/>
-          <w:lang w:val="en-IN"/>
-        </w:rPr>
-        <w:t>Subtract the number from 26</w:t>
-      </w:r>
-      <w:r>
-        <w:rPr>
-          <w:rFonts w:ascii="Cambria" w:hAnsi="Cambria"/>
-          <w:sz w:val="36"/>
-          <w:szCs w:val="36"/>
-          <w:lang w:val="en-IN"/>
-        </w:rPr>
-        <w:t xml:space="preserve"> if the resulting number is greater than or equal to 26, if it isn’t then leave it.</w:t>
-      </w:r>
-    </w:p>
-    <w:p>
-      <w:pPr>
-        <w:rPr>
-          <w:rFonts w:ascii="Cambria" w:hAnsi="Cambria"/>
-          <w:sz w:val="36"/>
-          <w:szCs w:val="36"/>
-          <w:lang w:val="en-IN"/>
-        </w:rPr>
-      </w:pPr>
-    </w:p>
-    <w:p>
-      <w:pPr>
-        <w:rPr>
-          <w:rFonts w:ascii="Cambria" w:hAnsi="Cambria"/>
-          <w:sz w:val="36"/>
-          <w:szCs w:val="36"/>
-          <w:lang w:val="en-IN"/>
-        </w:rPr>
-      </w:pPr>
-      <w:r>
-        <w:rPr>
-          <w:rFonts w:ascii="Cambria" w:hAnsi="Cambria"/>
-          <w:sz w:val="36"/>
-          <w:szCs w:val="36"/>
-          <w:lang w:val="en-IN"/>
-        </w:rPr>
-        <w:t>Example 1</w:t>
-      </w:r>
-    </w:p>
-    <w:p>
-      <w:pPr>
-        <w:rPr>
-          <w:rFonts w:ascii="Cambria" w:hAnsi="Cambria"/>
-          <w:sz w:val="36"/>
-          <w:szCs w:val="36"/>
-          <w:lang w:val="en-IN"/>
-        </w:rPr>
-      </w:pPr>
-      <w:r>
-        <w:rPr>
-          <w:rFonts w:ascii="Cambria" w:hAnsi="Cambria"/>
-          <w:sz w:val="36"/>
-          <w:szCs w:val="36"/>
-          <w:lang w:val="en-IN"/>
-        </w:rPr>
-        <w:t>Plain-Text: O A K</w:t>
-      </w:r>
-    </w:p>
-    <w:p>
-      <w:pPr>
-        <w:rPr>
-          <w:rFonts w:ascii="Cambria" w:hAnsi="Cambria"/>
-          <w:sz w:val="36"/>
-          <w:szCs w:val="36"/>
-          <w:lang w:val="en-IN"/>
-        </w:rPr>
-      </w:pPr>
-      <w:r>
-        <w:rPr>
-          <w:rFonts w:ascii="Cambria" w:hAnsi="Cambria"/>
-          <w:sz w:val="36"/>
-          <w:szCs w:val="36"/>
-          <w:lang w:val="en-IN"/>
-        </w:rPr>
-        <w:t>Key: S O N</w:t>
-      </w:r>
-    </w:p>
-    <w:p>
-      <w:pPr>
-        <w:rPr>
-          <w:rFonts w:ascii="Cambria" w:hAnsi="Cambria"/>
-          <w:sz w:val="36"/>
-          <w:szCs w:val="36"/>
-          <w:lang w:val="en-IN"/>
-        </w:rPr>
-      </w:pPr>
-    </w:p>
-    <w:p>
-      <w:pPr>
-        <w:rPr>
-          <w:rFonts w:ascii="Cambria" w:hAnsi="Cambria"/>
-          <w:sz w:val="36"/>
-          <w:szCs w:val="36"/>
-          <w:lang w:val="en-IN"/>
-        </w:rPr>
-      </w:pPr>
-      <w:r>
-        <w:rPr>
-          <w:rFonts w:ascii="Cambria" w:hAnsi="Cambria"/>
-          <w:sz w:val="36"/>
-          <w:szCs w:val="36"/>
-          <w:lang w:val="en-IN"/>
-        </w:rPr>
-        <w:t>O ==&gt; 14 = 0 1 1 1 0</w:t>
-      </w:r>
-    </w:p>
-    <w:p>
-      <w:pPr>
-        <w:rPr>
-          <w:rFonts w:ascii="Cambria" w:hAnsi="Cambria"/>
-          <w:sz w:val="36"/>
-          <w:szCs w:val="36"/>
-          <w:lang w:val="en-IN"/>
-        </w:rPr>
-      </w:pPr>
-      <w:r>
-        <w:rPr>
-          <w:rFonts w:ascii="Cambria" w:hAnsi="Cambria"/>
-          <w:sz w:val="36"/>
-          <w:szCs w:val="36"/>
-          <w:lang w:val="en-IN"/>
-        </w:rPr>
-        <w:t>S ==&gt; 18 = 1 0 0 1 0</w:t>
-      </w:r>
-    </w:p>
-    <w:p>
-      <w:pPr>
-        <w:rPr>
-          <w:rFonts w:ascii="Cambria" w:hAnsi="Cambria"/>
-          <w:sz w:val="36"/>
-          <w:szCs w:val="36"/>
-          <w:lang w:val="en-IN"/>
-        </w:rPr>
-      </w:pPr>
-      <w:r>
-        <w:rPr>
-          <w:rFonts w:ascii="Cambria" w:hAnsi="Cambria"/>
-          <w:sz w:val="36"/>
-          <w:szCs w:val="36"/>
-          <w:lang w:val="en-IN"/>
-        </w:rPr>
-        <w:t>Bitwise XOR Result: 1 1 1 0 0 = 28</w:t>
-      </w:r>
-    </w:p>
-    <w:p>
-      <w:pPr>
-        <w:rPr>
-          <w:rFonts w:ascii="Cambria" w:hAnsi="Cambria"/>
-          <w:sz w:val="36"/>
-          <w:szCs w:val="36"/>
-          <w:lang w:val="en-IN"/>
-        </w:rPr>
-      </w:pPr>
-    </w:p>
-    <w:p>
-      <w:pPr>
-        <w:rPr>
-          <w:rFonts w:ascii="Cambria" w:hAnsi="Cambria"/>
-          <w:sz w:val="36"/>
-          <w:szCs w:val="36"/>
-          <w:lang w:val="en-IN"/>
-        </w:rPr>
-      </w:pPr>
-      <w:r>
-        <w:rPr>
-          <w:rFonts w:ascii="Cambria" w:hAnsi="Cambria"/>
-          <w:sz w:val="36"/>
-          <w:szCs w:val="36"/>
-          <w:lang w:val="en-IN"/>
-        </w:rPr>
-        <w:t>Since the resulting number is greater than 26, subtract 26 from it.  Then convert the Cipher-Text character number to the Cipher-Text character.</w:t>
-      </w:r>
-    </w:p>
-    <w:p>
-      <w:pPr>
-        <w:rPr>
-          <w:rFonts w:ascii="Cambria" w:hAnsi="Cambria"/>
-          <w:sz w:val="36"/>
-          <w:szCs w:val="36"/>
-          <w:lang w:val="en-IN"/>
-        </w:rPr>
-      </w:pPr>
-      <w:r>
-        <w:rPr>
-          <w:rFonts w:ascii="Cambria" w:hAnsi="Cambria"/>
-          <w:sz w:val="36"/>
-          <w:szCs w:val="36"/>
-          <w:lang w:val="en-IN"/>
-        </w:rPr>
-        <w:lastRenderedPageBreak/>
-        <w:t>28 - 26 = 2 ==&gt; C</w:t>
-      </w:r>
-    </w:p>
-    <w:p>
-      <w:pPr>
-        <w:rPr>
-          <w:rFonts w:ascii="Cambria" w:hAnsi="Cambria"/>
-          <w:sz w:val="36"/>
-          <w:szCs w:val="36"/>
-          <w:lang w:val="en-IN"/>
-        </w:rPr>
-      </w:pPr>
-      <w:r>
-        <w:rPr>
-          <w:rFonts w:ascii="Cambria" w:hAnsi="Cambria"/>
-          <w:sz w:val="36"/>
-          <w:szCs w:val="36"/>
-          <w:lang w:val="en-IN"/>
-        </w:rPr>
-        <w:t>CIPHER-TEXT: C</w:t>
-      </w:r>
-    </w:p>
-    <w:p>
-      <w:pPr>
-        <w:rPr>
-          <w:rFonts w:ascii="Cambria" w:hAnsi="Cambria"/>
-          <w:sz w:val="36"/>
-          <w:szCs w:val="36"/>
-          <w:lang w:val="en-IN"/>
-        </w:rPr>
-      </w:pPr>
-      <w:r>
-        <w:rPr>
-          <w:rFonts w:ascii="Cambria" w:hAnsi="Cambria"/>
-          <w:sz w:val="36"/>
-          <w:szCs w:val="36"/>
-          <w:lang w:val="en-IN"/>
-        </w:rPr>
-        <w:t>Similarly, do the same for the other corresponding characters,</w:t>
-      </w:r>
-    </w:p>
-    <w:p>
-      <w:pPr>
-        <w:rPr>
-          <w:rFonts w:ascii="Cambria" w:hAnsi="Cambria"/>
-          <w:sz w:val="36"/>
-          <w:szCs w:val="36"/>
-          <w:lang w:val="en-IN"/>
-        </w:rPr>
-      </w:pPr>
-    </w:p>
-    <w:p>
-      <w:pPr>
-        <w:rPr>
-          <w:rFonts w:ascii="Cambria" w:hAnsi="Cambria"/>
-          <w:sz w:val="36"/>
-          <w:szCs w:val="36"/>
-          <w:lang w:val="en-IN"/>
-        </w:rPr>
-      </w:pPr>
-      <w:r>
-        <w:rPr>
-          <w:rFonts w:ascii="Cambria" w:hAnsi="Cambria"/>
-          <w:sz w:val="36"/>
-          <w:szCs w:val="36"/>
-          <w:lang w:val="en-IN"/>
-        </w:rPr>
-        <w:t>PT: O  A  K</w:t>
-      </w:r>
-    </w:p>
-    <w:p>
-      <w:pPr>
-        <w:rPr>
-          <w:rFonts w:ascii="Cambria" w:hAnsi="Cambria"/>
-          <w:sz w:val="36"/>
-          <w:szCs w:val="36"/>
-          <w:lang w:val="en-IN"/>
-        </w:rPr>
-      </w:pPr>
-      <w:r>
-        <w:rPr>
-          <w:rFonts w:ascii="Cambria" w:hAnsi="Cambria"/>
-          <w:sz w:val="36"/>
-          <w:szCs w:val="36"/>
-          <w:lang w:val="en-IN"/>
-        </w:rPr>
-        <w:t>NO: 14 00 10</w:t>
-      </w:r>
-    </w:p>
-    <w:p>
-      <w:pPr>
-        <w:rPr>
-          <w:rFonts w:ascii="Cambria" w:hAnsi="Cambria"/>
-          <w:sz w:val="36"/>
-          <w:szCs w:val="36"/>
-          <w:lang w:val="en-IN"/>
-        </w:rPr>
-      </w:pPr>
-    </w:p>
-    <w:p>
-      <w:pPr>
-        <w:rPr>
-          <w:rFonts w:ascii="Cambria" w:hAnsi="Cambria"/>
-          <w:sz w:val="36"/>
-          <w:szCs w:val="36"/>
-          <w:lang w:val="en-IN"/>
-        </w:rPr>
-      </w:pPr>
-      <w:r>
-        <w:rPr>
-          <w:rFonts w:ascii="Cambria" w:hAnsi="Cambria"/>
-          <w:sz w:val="36"/>
-          <w:szCs w:val="36"/>
-          <w:lang w:val="en-IN"/>
-        </w:rPr>
-        <w:t>KEY: S  O  N</w:t>
-      </w:r>
-    </w:p>
-    <w:p>
-      <w:pPr>
-        <w:rPr>
-          <w:rFonts w:ascii="Cambria" w:hAnsi="Cambria"/>
-          <w:sz w:val="36"/>
-          <w:szCs w:val="36"/>
-          <w:lang w:val="en-IN"/>
-        </w:rPr>
-      </w:pPr>
-      <w:r>
-        <w:rPr>
-          <w:rFonts w:ascii="Cambria" w:hAnsi="Cambria"/>
-          <w:sz w:val="36"/>
-          <w:szCs w:val="36"/>
-          <w:lang w:val="en-IN"/>
-        </w:rPr>
-        <w:t>NO:  18 14 13</w:t>
-      </w:r>
-    </w:p>
-    <w:p>
-      <w:pPr>
-        <w:rPr>
-          <w:rFonts w:ascii="Cambria" w:hAnsi="Cambria"/>
-          <w:sz w:val="36"/>
-          <w:szCs w:val="36"/>
-          <w:lang w:val="en-IN"/>
-        </w:rPr>
-      </w:pPr>
-    </w:p>
-    <w:p>
-      <w:pPr>
-        <w:rPr>
-          <w:rFonts w:ascii="Cambria" w:hAnsi="Cambria"/>
-          <w:sz w:val="36"/>
-          <w:szCs w:val="36"/>
-          <w:lang w:val="en-IN"/>
-        </w:rPr>
-      </w:pPr>
-      <w:r>
-        <w:rPr>
-          <w:rFonts w:ascii="Cambria" w:hAnsi="Cambria"/>
-          <w:sz w:val="36"/>
-          <w:szCs w:val="36"/>
-          <w:lang w:val="en-IN"/>
-        </w:rPr>
-        <w:t xml:space="preserve">New Cipher-Text is after getting the corresponding character from the resulting number. </w:t>
-      </w:r>
-    </w:p>
-    <w:p>
-      <w:pPr>
-        <w:rPr>
-          <w:rFonts w:ascii="Cambria" w:hAnsi="Cambria"/>
-          <w:sz w:val="36"/>
-          <w:szCs w:val="36"/>
-          <w:lang w:val="en-IN"/>
-        </w:rPr>
-      </w:pPr>
-    </w:p>
-    <w:p>
-      <w:pPr>
-        <w:rPr>
-          <w:rFonts w:ascii="Cambria" w:hAnsi="Cambria"/>
-          <w:sz w:val="36"/>
-          <w:szCs w:val="36"/>
-          <w:lang w:val="en-IN"/>
-        </w:rPr>
-      </w:pPr>
-      <w:r>
-        <w:rPr>
-          <w:rFonts w:ascii="Cambria" w:hAnsi="Cambria"/>
-          <w:sz w:val="36"/>
-          <w:szCs w:val="36"/>
-          <w:lang w:val="en-IN"/>
-        </w:rPr>
-        <w:t>CT-NO: 02 14 07</w:t>
-      </w:r>
-    </w:p>
-    <w:p>
-      <w:pPr>
-        <w:rPr>
-          <w:rFonts w:ascii="Cambria" w:hAnsi="Cambria"/>
-          <w:sz w:val="36"/>
-          <w:szCs w:val="36"/>
-          <w:lang w:val="en-IN"/>
-        </w:rPr>
-      </w:pPr>
-      <w:r>
-        <w:rPr>
-          <w:rFonts w:ascii="Cambria" w:hAnsi="Cambria"/>
-          <w:sz w:val="36"/>
-          <w:szCs w:val="36"/>
-          <w:lang w:val="en-IN"/>
-        </w:rPr>
-        <w:t>CT:    C  O  F</w:t>
-      </w:r>
-    </w:p>
-    <w:p>
-      <w:pPr>
-        <w:rPr>
-          <w:rFonts w:ascii="Cambria" w:hAnsi="Cambria"/>
-          <w:sz w:val="36"/>
-          <w:szCs w:val="36"/>
-          <w:lang w:val="en-IN"/>
-        </w:rPr>
-      </w:pPr>
-    </w:p>
-    <w:p>
-      <w:pPr>
-        <w:rPr>
-          <w:rFonts w:ascii="Cambria" w:hAnsi="Cambria"/>
-          <w:sz w:val="36"/>
-          <w:szCs w:val="36"/>
-          <w:lang w:val="en-IN"/>
-        </w:rPr>
-      </w:pPr>
-      <w:r>
-        <w:rPr>
-          <w:rFonts w:ascii="Cambria" w:hAnsi="Cambria"/>
-          <w:sz w:val="36"/>
-          <w:szCs w:val="36"/>
-          <w:lang w:val="en-IN"/>
-        </w:rPr>
-        <w:t xml:space="preserve">One Time Pad algorithm is the improvement of the </w:t>
-      </w:r>
-      <w:proofErr w:type="spellStart"/>
-      <w:r>
-        <w:rPr>
-          <w:rFonts w:ascii="Cambria" w:hAnsi="Cambria"/>
-          <w:sz w:val="36"/>
-          <w:szCs w:val="36"/>
-          <w:lang w:val="en-IN"/>
-        </w:rPr>
-        <w:t>Vernam</w:t>
-      </w:r>
-      <w:proofErr w:type="spellEnd"/>
-      <w:r>
-        <w:rPr>
-          <w:rFonts w:ascii="Cambria" w:hAnsi="Cambria"/>
-          <w:sz w:val="36"/>
-          <w:szCs w:val="36"/>
-          <w:lang w:val="en-IN"/>
-        </w:rPr>
-        <w:t xml:space="preserve"> Cipher, proposed by An Army Signal Corp officer, Joseph Mauborgne. </w:t>
-      </w:r>
-    </w:p>
-    <w:p>
-      <w:pPr>
-        <w:rPr>
-          <w:rFonts w:ascii="Cambria" w:hAnsi="Cambria"/>
-          <w:sz w:val="36"/>
-          <w:szCs w:val="36"/>
-          <w:u w:val="single"/>
-          <w:lang w:val="en-IN"/>
-        </w:rPr>
-      </w:pPr>
-      <w:r>
-        <w:rPr>
-          <w:rFonts w:ascii="Cambria" w:hAnsi="Cambria"/>
-          <w:sz w:val="36"/>
-          <w:szCs w:val="36"/>
-          <w:u w:val="single"/>
-          <w:lang w:val="en-IN"/>
-        </w:rPr>
-        <w:lastRenderedPageBreak/>
-        <w:t>It is the only available algorithm that is unbreakable(completely secure).</w:t>
-      </w:r>
-    </w:p>
-    <w:p>
-      <w:pPr>
-        <w:rPr>
-          <w:rFonts w:ascii="Cambria" w:hAnsi="Cambria"/>
-          <w:sz w:val="36"/>
-          <w:szCs w:val="36"/>
-          <w:lang w:val="en-IN"/>
-        </w:rPr>
-      </w:pPr>
-    </w:p>
-    <w:p>
-      <w:pPr>
-        <w:rPr>
-          <w:rFonts w:ascii="Cambria" w:hAnsi="Cambria"/>
-          <w:sz w:val="36"/>
-          <w:szCs w:val="36"/>
-          <w:u w:val="single"/>
-          <w:lang w:val="en-IN"/>
-        </w:rPr>
-      </w:pPr>
-      <w:r>
-        <w:rPr>
-          <w:rFonts w:ascii="Cambria" w:hAnsi="Cambria"/>
-          <w:sz w:val="36"/>
-          <w:szCs w:val="36"/>
-          <w:u w:val="single"/>
-          <w:lang w:val="en-IN"/>
-        </w:rPr>
-        <w:t>The two requirements for the One-Time pad are</w:t>
-      </w:r>
-    </w:p>
-    <w:p>
-      <w:pPr>
-        <w:rPr>
-          <w:rFonts w:ascii="Cambria" w:hAnsi="Cambria"/>
-          <w:sz w:val="36"/>
-          <w:szCs w:val="36"/>
-          <w:u w:val="single"/>
-          <w:lang w:val="en-IN"/>
-        </w:rPr>
-      </w:pPr>
-    </w:p>
-    <w:p>
-      <w:pPr>
-        <w:rPr>
-          <w:rFonts w:ascii="Cambria" w:hAnsi="Cambria"/>
-          <w:sz w:val="36"/>
-          <w:szCs w:val="36"/>
-          <w:u w:val="single"/>
-          <w:lang w:val="en-IN"/>
-        </w:rPr>
-      </w:pPr>
-      <w:r>
-        <w:rPr>
-          <w:rFonts w:ascii="Cambria" w:hAnsi="Cambria"/>
-          <w:sz w:val="36"/>
-          <w:szCs w:val="36"/>
-          <w:u w:val="single"/>
-          <w:lang w:val="en-IN"/>
-        </w:rPr>
-        <w:t>The key should be randomly generated as long as the size of the message.</w:t>
-      </w:r>
-    </w:p>
-    <w:p>
-      <w:pPr>
-        <w:rPr>
-          <w:rFonts w:ascii="Cambria" w:hAnsi="Cambria"/>
-          <w:sz w:val="36"/>
-          <w:szCs w:val="36"/>
-          <w:u w:val="single"/>
-          <w:lang w:val="en-IN"/>
-        </w:rPr>
-      </w:pPr>
-      <w:r>
-        <w:rPr>
-          <w:rFonts w:ascii="Cambria" w:hAnsi="Cambria"/>
-          <w:sz w:val="36"/>
-          <w:szCs w:val="36"/>
-          <w:u w:val="single"/>
-          <w:lang w:val="en-IN"/>
-        </w:rPr>
-        <w:t>The key is to be used to encrypt and decrypt a single message, and then it is discarded.</w:t>
-      </w:r>
-    </w:p>
-    <w:p>
-      <w:pPr>
-        <w:rPr>
-          <w:rFonts w:ascii="Cambria" w:hAnsi="Cambria"/>
-          <w:sz w:val="36"/>
-          <w:szCs w:val="36"/>
-          <w:lang w:val="en-IN"/>
-        </w:rPr>
-      </w:pPr>
-    </w:p>
-    <w:p>
-      <w:pPr>
-        <w:rPr>
-          <w:rFonts w:ascii="Cambria" w:hAnsi="Cambria"/>
-          <w:sz w:val="36"/>
-          <w:szCs w:val="36"/>
-          <w:lang w:val="en-IN"/>
-        </w:rPr>
-      </w:pPr>
-      <w:r>
-        <w:rPr>
-          <w:rFonts w:ascii="Cambria" w:hAnsi="Cambria"/>
-          <w:sz w:val="36"/>
-          <w:szCs w:val="36"/>
-          <w:lang w:val="en-IN"/>
-        </w:rPr>
-        <w:t>So to encrypt every new message requires a new key of the same length as the new message in one-time pad.</w:t>
-      </w:r>
-    </w:p>
-    <w:p>
-      <w:pPr>
-        <w:rPr>
-          <w:rFonts w:ascii="Cambria" w:hAnsi="Cambria"/>
-          <w:sz w:val="36"/>
-          <w:szCs w:val="36"/>
-          <w:lang w:val="en-IN"/>
-        </w:rPr>
-      </w:pPr>
-    </w:p>
-    <w:p>
-      <w:pPr>
-        <w:rPr>
-          <w:rFonts w:ascii="Cambria" w:hAnsi="Cambria"/>
-          <w:sz w:val="36"/>
-          <w:szCs w:val="36"/>
-          <w:lang w:val="en-IN"/>
-        </w:rPr>
-      </w:pPr>
-      <w:r>
-        <w:rPr>
-          <w:rFonts w:ascii="Cambria" w:hAnsi="Cambria"/>
-          <w:sz w:val="36"/>
-          <w:szCs w:val="36"/>
-          <w:lang w:val="en-IN"/>
-        </w:rPr>
-        <w:t>The ciphertext generated by the One-Time pad is random, so it does not have any statistical relation with the plain text.</w:t>
-      </w:r>
+      </w:pPr>
     </w:p>
     <w:p>
       <w:pPr>
@@ -2137,6 +2061,11 @@
     </w:p>
     <w:p>
       <w:pPr>
+        <w:pStyle w:val="ListParagraph"/>
+        <w:numPr>
+          <w:ilvl w:val="0"/>
+          <w:numId w:val="1"/>
+        </w:numPr>
         <w:rPr>
           <w:rFonts w:ascii="Copperplate Gothic Light" w:hAnsi="Copperplate Gothic Light"/>
           <w:sz w:val="48"/>
@@ -2145,14 +2074,7 @@
           <w:lang w:val="en-IN"/>
         </w:rPr>
       </w:pPr>
-    </w:p>
-    <w:p>
-      <w:pPr>
-        <w:pStyle w:val="ListParagraph"/>
-        <w:numPr>
-          <w:ilvl w:val="0"/>
-          <w:numId w:val="1"/>
-        </w:numPr>
+      <w:r>
         <w:rPr>
           <w:rFonts w:ascii="Copperplate Gothic Light" w:hAnsi="Copperplate Gothic Light"/>
           <w:sz w:val="48"/>
@@ -2160,15 +2082,7 @@
           <w:u w:val="single"/>
           <w:lang w:val="en-IN"/>
         </w:rPr>
-      </w:pPr>
-      <w:r>
-        <w:rPr>
-          <w:rFonts w:ascii="Copperplate Gothic Light" w:hAnsi="Copperplate Gothic Light"/>
-          <w:sz w:val="48"/>
-          <w:szCs w:val="48"/>
-          <w:u w:val="single"/>
-          <w:lang w:val="en-IN"/>
-        </w:rPr>
+        <w:lastRenderedPageBreak/>
         <w:t>A</w:t>
       </w:r>
       <w:r>
@@ -2232,7 +2146,6 @@
           <w:u w:val="single"/>
           <w:lang w:val="en-IN"/>
         </w:rPr>
-        <w:lastRenderedPageBreak/>
         <w:drawing>
           <wp:inline distT="0" distB="0" distL="0" distR="0" wp14:anchorId="00A9CFA6" wp14:editId="0E483776">
             <wp:extent cx="5943600" cy="2569210"/>
@@ -2959,27 +2872,7 @@
           <w:sz w:val="23"/>
           <w:szCs w:val="23"/>
         </w:rPr>
-        <w:t>In cryptography, a transposition cipher is a method of encryption by which the positions held by units of plaintext (which are commonly characters or groups of characters) are shifted according to a regular system, so that the cipher text constitutes a permutation of the plaintext. That is, the order of the units is changed (the plaintext is reordered). Mathematically a bi-</w:t>
-      </w:r>
-      <w:proofErr w:type="spellStart"/>
-      <w:r>
-        <w:rPr>
-          <w:rFonts w:ascii="Arial" w:hAnsi="Arial" w:cs="Arial"/>
-          <w:color w:val="404040"/>
-          <w:sz w:val="23"/>
-          <w:szCs w:val="23"/>
-        </w:rPr>
-        <w:t>jective</w:t>
-      </w:r>
-      <w:proofErr w:type="spellEnd"/>
-      <w:r>
-        <w:rPr>
-          <w:rFonts w:ascii="Arial" w:hAnsi="Arial" w:cs="Arial"/>
-          <w:color w:val="404040"/>
-          <w:sz w:val="23"/>
-          <w:szCs w:val="23"/>
-        </w:rPr>
-        <w:t xml:space="preserve"> function is used on the characters’ positions to encrypt and an inverse function to decrypt.</w:t>
+        <w:t>In cryptography, a transposition cipher is a method of encryption by which the positions held by units of plaintext (which are commonly characters or groups of characters) are shifted according to a regular system, so that the cipher text constitutes a permutation of the plaintext. That is, the order of the units is changed (the plaintext is reordered). Mathematically a bi-jective function is used on the characters’ positions to encrypt and an inverse function to decrypt.</w:t>
       </w:r>
     </w:p>
     <w:p>
@@ -3052,67 +2945,7 @@
           <w:sz w:val="23"/>
           <w:szCs w:val="23"/>
         </w:rPr>
-        <w:t xml:space="preserve">Suppose given plaintext is- “prob </w:t>
-      </w:r>
-      <w:proofErr w:type="spellStart"/>
-      <w:r>
-        <w:rPr>
-          <w:rFonts w:ascii="Arial" w:hAnsi="Arial" w:cs="Arial"/>
-          <w:color w:val="404040"/>
-          <w:sz w:val="23"/>
-          <w:szCs w:val="23"/>
-        </w:rPr>
-        <w:t>hatd</w:t>
-      </w:r>
-      <w:proofErr w:type="spellEnd"/>
-      <w:r>
-        <w:rPr>
-          <w:rFonts w:ascii="Arial" w:hAnsi="Arial" w:cs="Arial"/>
-          <w:color w:val="404040"/>
-          <w:sz w:val="23"/>
-          <w:szCs w:val="23"/>
-        </w:rPr>
-        <w:t xml:space="preserve"> </w:t>
-      </w:r>
-      <w:proofErr w:type="spellStart"/>
-      <w:r>
-        <w:rPr>
-          <w:rFonts w:ascii="Arial" w:hAnsi="Arial" w:cs="Arial"/>
-          <w:color w:val="404040"/>
-          <w:sz w:val="23"/>
-          <w:szCs w:val="23"/>
-        </w:rPr>
-        <w:t>euri</w:t>
-      </w:r>
-      <w:proofErr w:type="spellEnd"/>
-      <w:r>
-        <w:rPr>
-          <w:rFonts w:ascii="Arial" w:hAnsi="Arial" w:cs="Arial"/>
-          <w:color w:val="404040"/>
-          <w:sz w:val="23"/>
-          <w:szCs w:val="23"/>
-        </w:rPr>
-        <w:t xml:space="preserve"> goth </w:t>
-      </w:r>
-      <w:proofErr w:type="spellStart"/>
-      <w:r>
-        <w:rPr>
-          <w:rFonts w:ascii="Arial" w:hAnsi="Arial" w:cs="Arial"/>
-          <w:color w:val="404040"/>
-          <w:sz w:val="23"/>
-          <w:szCs w:val="23"/>
-        </w:rPr>
-        <w:t>erek</w:t>
-      </w:r>
-      <w:proofErr w:type="spellEnd"/>
-      <w:r>
-        <w:rPr>
-          <w:rFonts w:ascii="Arial" w:hAnsi="Arial" w:cs="Arial"/>
-          <w:color w:val="404040"/>
-          <w:sz w:val="23"/>
-          <w:szCs w:val="23"/>
-        </w:rPr>
-        <w:t>”. And lets the key is=3201. Then the cipher text will be-(Here I assumed starting from 0)</w:t>
+        <w:t>Suppose given plaintext is- “prob hatd euri goth erek”. And lets the key is=3201. Then the cipher text will be-(Here I assumed starting from 0)</w:t>
       </w:r>
     </w:p>
     <w:p>
@@ -4393,7 +4226,6 @@
           <w:lang w:val="en-IN"/>
         </w:rPr>
       </w:pPr>
-      <w:proofErr w:type="spellStart"/>
       <w:r>
         <w:rPr>
           <w:rFonts w:ascii="Cambria" w:hAnsi="Cambria"/>
@@ -4401,17 +4233,7 @@
           <w:szCs w:val="40"/>
           <w:lang w:val="en-IN"/>
         </w:rPr>
-        <w:t>Fiestel</w:t>
-      </w:r>
-      <w:proofErr w:type="spellEnd"/>
-      <w:r>
-        <w:rPr>
-          <w:rFonts w:ascii="Cambria" w:hAnsi="Cambria"/>
-          <w:sz w:val="40"/>
-          <w:szCs w:val="40"/>
-          <w:lang w:val="en-IN"/>
-        </w:rPr>
-        <w:t xml:space="preserve"> Cipher is a model or structure used to develop block Ciphers such as </w:t>
+        <w:t xml:space="preserve">Fiestel Cipher is a model or structure used to develop block Ciphers such as </w:t>
       </w:r>
       <w:r>
         <w:rPr>
@@ -4678,27 +4500,7 @@
           <w:szCs w:val="40"/>
           <w:lang w:val="en-IN"/>
         </w:rPr>
-        <w:t xml:space="preserve">f1= </w:t>
-      </w:r>
-      <w:proofErr w:type="spellStart"/>
-      <w:r>
-        <w:rPr>
-          <w:rFonts w:ascii="Cambria" w:hAnsi="Cambria"/>
-          <w:sz w:val="40"/>
-          <w:szCs w:val="40"/>
-          <w:lang w:val="en-IN"/>
-        </w:rPr>
-        <w:t>xor</w:t>
-      </w:r>
-      <w:proofErr w:type="spellEnd"/>
-      <w:r>
-        <w:rPr>
-          <w:rFonts w:ascii="Cambria" w:hAnsi="Cambria"/>
-          <w:sz w:val="40"/>
-          <w:szCs w:val="40"/>
-          <w:lang w:val="en-IN"/>
-        </w:rPr>
-        <w:t>(R1, K1)</w:t>
+        <w:t>f1= xor(R1, K1)</w:t>
       </w:r>
     </w:p>
     <w:p>
@@ -4753,27 +4555,7 @@
           <w:szCs w:val="40"/>
           <w:lang w:val="en-IN"/>
         </w:rPr>
-        <w:t xml:space="preserve">R2= </w:t>
-      </w:r>
-      <w:proofErr w:type="spellStart"/>
-      <w:r>
-        <w:rPr>
-          <w:rFonts w:ascii="Cambria" w:hAnsi="Cambria"/>
-          <w:sz w:val="40"/>
-          <w:szCs w:val="40"/>
-          <w:lang w:val="en-IN"/>
-        </w:rPr>
-        <w:t>xor</w:t>
-      </w:r>
-      <w:proofErr w:type="spellEnd"/>
-      <w:r>
-        <w:rPr>
-          <w:rFonts w:ascii="Cambria" w:hAnsi="Cambria"/>
-          <w:sz w:val="40"/>
-          <w:szCs w:val="40"/>
-          <w:lang w:val="en-IN"/>
-        </w:rPr>
-        <w:t>(f1, L1)</w:t>
+        <w:t>R2= xor(f1, L1)</w:t>
       </w:r>
     </w:p>
     <w:p>
@@ -4879,27 +4661,7 @@
           <w:szCs w:val="40"/>
           <w:lang w:val="en-IN"/>
         </w:rPr>
-        <w:t xml:space="preserve">f2= </w:t>
-      </w:r>
-      <w:proofErr w:type="spellStart"/>
-      <w:r>
-        <w:rPr>
-          <w:rFonts w:ascii="Cambria" w:hAnsi="Cambria"/>
-          <w:sz w:val="40"/>
-          <w:szCs w:val="40"/>
-          <w:lang w:val="en-IN"/>
-        </w:rPr>
-        <w:t>xor</w:t>
-      </w:r>
-      <w:proofErr w:type="spellEnd"/>
-      <w:r>
-        <w:rPr>
-          <w:rFonts w:ascii="Cambria" w:hAnsi="Cambria"/>
-          <w:sz w:val="40"/>
-          <w:szCs w:val="40"/>
-          <w:lang w:val="en-IN"/>
-        </w:rPr>
-        <w:t>(R2, K2)</w:t>
+        <w:t>f2= xor(R2, K2)</w:t>
       </w:r>
     </w:p>
     <w:p>
@@ -4954,27 +4716,7 @@
           <w:szCs w:val="40"/>
           <w:lang w:val="en-IN"/>
         </w:rPr>
-        <w:t xml:space="preserve">R3= </w:t>
-      </w:r>
-      <w:proofErr w:type="spellStart"/>
-      <w:r>
-        <w:rPr>
-          <w:rFonts w:ascii="Cambria" w:hAnsi="Cambria"/>
-          <w:sz w:val="40"/>
-          <w:szCs w:val="40"/>
-          <w:lang w:val="en-IN"/>
-        </w:rPr>
-        <w:t>xor</w:t>
-      </w:r>
-      <w:proofErr w:type="spellEnd"/>
-      <w:r>
-        <w:rPr>
-          <w:rFonts w:ascii="Cambria" w:hAnsi="Cambria"/>
-          <w:sz w:val="40"/>
-          <w:szCs w:val="40"/>
-          <w:lang w:val="en-IN"/>
-        </w:rPr>
-        <w:t>(f2, L2)</w:t>
+        <w:t>R3= xor(f2, L2)</w:t>
       </w:r>
     </w:p>
     <w:p>
@@ -5233,7 +4975,6 @@
           <w:lang w:val="en-IN"/>
         </w:rPr>
       </w:pPr>
-      <w:proofErr w:type="spellStart"/>
       <w:r>
         <w:rPr>
           <w:rFonts w:ascii="Copperplate Gothic Light" w:hAnsi="Copperplate Gothic Light"/>
@@ -5241,17 +4982,7 @@
           <w:szCs w:val="48"/>
           <w:u w:val="single"/>
         </w:rPr>
-        <w:t>Kerckhoffs's</w:t>
-      </w:r>
-      <w:proofErr w:type="spellEnd"/>
-      <w:r>
-        <w:rPr>
-          <w:rFonts w:ascii="Copperplate Gothic Light" w:hAnsi="Copperplate Gothic Light"/>
-          <w:sz w:val="48"/>
-          <w:szCs w:val="48"/>
-          <w:u w:val="single"/>
-        </w:rPr>
-        <w:t xml:space="preserve"> principle</w:t>
+        <w:t>Kerckhoffs's principle</w:t>
       </w:r>
     </w:p>
     <w:p>
@@ -5265,7 +4996,6 @@
           <w:shd w:val="clear" w:color="auto" w:fill="FCFCFC"/>
         </w:rPr>
       </w:pPr>
-      <w:proofErr w:type="spellStart"/>
       <w:r>
         <w:rPr>
           <w:rFonts w:ascii="Segoe UI" w:hAnsi="Segoe UI" w:cs="Segoe UI"/>
@@ -5274,18 +5004,7 @@
           <w:szCs w:val="27"/>
           <w:shd w:val="clear" w:color="auto" w:fill="FCFCFC"/>
         </w:rPr>
-        <w:t>Kerckhoffs</w:t>
-      </w:r>
-      <w:proofErr w:type="spellEnd"/>
-      <w:r>
-        <w:rPr>
-          <w:rFonts w:ascii="Segoe UI" w:hAnsi="Segoe UI" w:cs="Segoe UI"/>
-          <w:color w:val="333333"/>
-          <w:sz w:val="27"/>
-          <w:szCs w:val="27"/>
-          <w:shd w:val="clear" w:color="auto" w:fill="FCFCFC"/>
-        </w:rPr>
-        <w:t>’ Principle states that the security of a cryptosystem must lie in the choice of its keys only; everything else (including the algorithm itself) should be considered public knowledge.</w:t>
+        <w:t>Kerckhoffs’ Principle states that the security of a cryptosystem must lie in the choice of its keys only; everything else (including the algorithm itself) should be considered public knowledge.</w:t>
       </w:r>
     </w:p>
     <w:p>
@@ -5873,55 +5592,7 @@
           <w:szCs w:val="26"/>
           <w:shd w:val="clear" w:color="auto" w:fill="131417"/>
         </w:rPr>
-        <w:t> is derived from two Greek words- ‘</w:t>
-      </w:r>
-      <w:proofErr w:type="spellStart"/>
-      <w:r>
-        <w:rPr>
-          <w:rFonts w:ascii="Arial" w:hAnsi="Arial" w:cs="Arial"/>
-          <w:color w:val="FFFFFF"/>
-          <w:spacing w:val="2"/>
-          <w:sz w:val="26"/>
-          <w:szCs w:val="26"/>
-          <w:shd w:val="clear" w:color="auto" w:fill="131417"/>
-        </w:rPr>
-        <w:t>stegos</w:t>
-      </w:r>
-      <w:proofErr w:type="spellEnd"/>
-      <w:r>
-        <w:rPr>
-          <w:rFonts w:ascii="Arial" w:hAnsi="Arial" w:cs="Arial"/>
-          <w:color w:val="FFFFFF"/>
-          <w:spacing w:val="2"/>
-          <w:sz w:val="26"/>
-          <w:szCs w:val="26"/>
-          <w:shd w:val="clear" w:color="auto" w:fill="131417"/>
-        </w:rPr>
-        <w:t>’ meaning ‘to cover’ and ‘</w:t>
-      </w:r>
-      <w:proofErr w:type="spellStart"/>
-      <w:r>
-        <w:rPr>
-          <w:rFonts w:ascii="Arial" w:hAnsi="Arial" w:cs="Arial"/>
-          <w:color w:val="FFFFFF"/>
-          <w:spacing w:val="2"/>
-          <w:sz w:val="26"/>
-          <w:szCs w:val="26"/>
-          <w:shd w:val="clear" w:color="auto" w:fill="131417"/>
-        </w:rPr>
-        <w:t>grayfia</w:t>
-      </w:r>
-      <w:proofErr w:type="spellEnd"/>
-      <w:r>
-        <w:rPr>
-          <w:rFonts w:ascii="Arial" w:hAnsi="Arial" w:cs="Arial"/>
-          <w:color w:val="FFFFFF"/>
-          <w:spacing w:val="2"/>
-          <w:sz w:val="26"/>
-          <w:szCs w:val="26"/>
-          <w:shd w:val="clear" w:color="auto" w:fill="131417"/>
-        </w:rPr>
-        <w:t>’, meaning ‘writing’, thus translating to ‘covered writing’, or ‘hidden writing’. </w:t>
+        <w:t> is derived from two Greek words- ‘stegos’ meaning ‘to cover’ and ‘grayfia’, meaning ‘writing’, thus translating to ‘covered writing’, or ‘hidden writing’. </w:t>
       </w:r>
       <w:r>
         <w:rPr>
@@ -8539,6 +8210,7 @@
   <w:style w:type="character" w:default="1" w:styleId="DefaultParagraphFont">
     <w:name w:val="Default Paragraph Font"/>
     <w:uiPriority w:val="1"/>
+    <w:semiHidden/>
     <w:unhideWhenUsed/>
   </w:style>
   <w:style w:type="table" w:default="1" w:styleId="TableNormal">

</xml_diff>

<commit_message>
" easy version of vernam cipher"
</commit_message>
<xml_diff>
--- a/SAC/Diff_ciphers.docx
+++ b/SAC/Diff_ciphers.docx
@@ -74,6 +74,7 @@
       <w:r>
         <w:t xml:space="preserve">ubstitution is also called </w:t>
       </w:r>
+      <w:proofErr w:type="gramStart"/>
       <w:r>
         <w:rPr>
           <w:sz w:val="32"/>
@@ -95,7 +96,11 @@
         <w:t>T</w:t>
       </w:r>
       <w:r>
-        <w:t xml:space="preserve">ransposition  is also called </w:t>
+        <w:t>ransposition</w:t>
+      </w:r>
+      <w:proofErr w:type="gramEnd"/>
+      <w:r>
+        <w:t xml:space="preserve">  is also called </w:t>
       </w:r>
       <w:r>
         <w:rPr>
@@ -224,7 +229,27 @@
           <w:szCs w:val="32"/>
           <w:lang w:val="en-IN"/>
         </w:rPr>
-        <w:t>The encryption can be represented using modular arithmetic by first transforming the letters into numbers, according to the scheme, A = 0, B = 1,…, Z = 25. Encryption of a letter by a shift n can be described mathematically as.</w:t>
+        <w:t xml:space="preserve">The encryption can be represented using modular arithmetic by first transforming the letters into numbers, according to the scheme, A = 0, B = </w:t>
+      </w:r>
+      <w:proofErr w:type="gramStart"/>
+      <w:r>
+        <w:rPr>
+          <w:rFonts w:ascii="Copperplate Gothic Light" w:hAnsi="Copperplate Gothic Light"/>
+          <w:sz w:val="32"/>
+          <w:szCs w:val="32"/>
+          <w:lang w:val="en-IN"/>
+        </w:rPr>
+        <w:t>1,…</w:t>
+      </w:r>
+      <w:proofErr w:type="gramEnd"/>
+      <w:r>
+        <w:rPr>
+          <w:rFonts w:ascii="Copperplate Gothic Light" w:hAnsi="Copperplate Gothic Light"/>
+          <w:sz w:val="32"/>
+          <w:szCs w:val="32"/>
+          <w:lang w:val="en-IN"/>
+        </w:rPr>
+        <w:t>, Z = 25. Encryption of a letter by a shift n can be described mathematically as.</w:t>
       </w:r>
     </w:p>
     <w:p>
@@ -380,6 +405,7 @@
           <w:lang w:val="en-IN"/>
         </w:rPr>
       </w:pPr>
+      <w:proofErr w:type="gramStart"/>
       <w:r>
         <w:rPr>
           <w:rFonts w:ascii="Copperplate Gothic Light" w:hAnsi="Copperplate Gothic Light"/>
@@ -400,6 +426,7 @@
         </w:rPr>
         <w:t xml:space="preserve"> CIPHER</w:t>
       </w:r>
+      <w:proofErr w:type="gramEnd"/>
     </w:p>
     <w:p>
       <w:pPr>
@@ -506,7 +533,27 @@
           <w:szCs w:val="32"/>
           <w:lang w:val="en-IN"/>
         </w:rPr>
-        <w:t>that means if in a plaintext containing two occurrences of a letter “d” , first d is replaced by m, it is not necessary that the second d will also be replaced by m only.</w:t>
+        <w:t>that means if in a plaintext containing two occurrences of a letter “d</w:t>
+      </w:r>
+      <w:proofErr w:type="gramStart"/>
+      <w:r>
+        <w:rPr>
+          <w:rFonts w:ascii="Arial" w:hAnsi="Arial" w:cs="Arial"/>
+          <w:sz w:val="32"/>
+          <w:szCs w:val="32"/>
+          <w:lang w:val="en-IN"/>
+        </w:rPr>
+        <w:t>” ,</w:t>
+      </w:r>
+      <w:proofErr w:type="gramEnd"/>
+      <w:r>
+        <w:rPr>
+          <w:rFonts w:ascii="Arial" w:hAnsi="Arial" w:cs="Arial"/>
+          <w:sz w:val="32"/>
+          <w:szCs w:val="32"/>
+          <w:lang w:val="en-IN"/>
+        </w:rPr>
+        <w:t xml:space="preserve"> first d is replaced by m, it is not necessary that the second d will also be replaced by m only.</w:t>
       </w:r>
     </w:p>
     <w:p>
@@ -634,8 +681,19 @@
           <w:szCs w:val="32"/>
           <w:lang w:val="en-IN"/>
         </w:rPr>
-        <w:t>In case the keyword has a repeating alphabet, while filling the matrix, skip that repeating occurance</w:t>
-      </w:r>
+        <w:t xml:space="preserve">In case the keyword has a repeating alphabet, while filling the matrix, skip that repeating </w:t>
+      </w:r>
+      <w:proofErr w:type="spellStart"/>
+      <w:r>
+        <w:rPr>
+          <w:rFonts w:ascii="Arial" w:hAnsi="Arial" w:cs="Arial"/>
+          <w:sz w:val="32"/>
+          <w:szCs w:val="32"/>
+          <w:lang w:val="en-IN"/>
+        </w:rPr>
+        <w:t>occurance</w:t>
+      </w:r>
+      <w:proofErr w:type="spellEnd"/>
       <w:r>
         <w:rPr>
           <w:rFonts w:ascii="Arial" w:hAnsi="Arial" w:cs="Arial"/>
@@ -717,7 +775,47 @@
           <w:szCs w:val="32"/>
           <w:lang w:val="en-IN"/>
         </w:rPr>
-        <w:t>After filling the keyword, start filling up the matrix with the alphabets from a-z, keeping note that no same alphabet should be there. Because English has only 25 alphabets and our matrix has 5x5 i.e 25 spaces, we have combined I/J. If the keyword comprises of either I or J , just write that alphabet instead.</w:t>
+        <w:t xml:space="preserve">After filling the keyword, start filling up the matrix with the alphabets from a-z, keeping note that no same alphabet should be there. Because English has only 25 alphabets and our matrix has 5x5 </w:t>
+      </w:r>
+      <w:proofErr w:type="spellStart"/>
+      <w:r>
+        <w:rPr>
+          <w:rFonts w:ascii="Arial" w:hAnsi="Arial" w:cs="Arial"/>
+          <w:sz w:val="32"/>
+          <w:szCs w:val="32"/>
+          <w:lang w:val="en-IN"/>
+        </w:rPr>
+        <w:t>i.e</w:t>
+      </w:r>
+      <w:proofErr w:type="spellEnd"/>
+      <w:r>
+        <w:rPr>
+          <w:rFonts w:ascii="Arial" w:hAnsi="Arial" w:cs="Arial"/>
+          <w:sz w:val="32"/>
+          <w:szCs w:val="32"/>
+          <w:lang w:val="en-IN"/>
+        </w:rPr>
+        <w:t xml:space="preserve"> 25 spaces, we have combined I/J. If the keyword comprises of either I or </w:t>
+      </w:r>
+      <w:proofErr w:type="gramStart"/>
+      <w:r>
+        <w:rPr>
+          <w:rFonts w:ascii="Arial" w:hAnsi="Arial" w:cs="Arial"/>
+          <w:sz w:val="32"/>
+          <w:szCs w:val="32"/>
+          <w:lang w:val="en-IN"/>
+        </w:rPr>
+        <w:t>J ,</w:t>
+      </w:r>
+      <w:proofErr w:type="gramEnd"/>
+      <w:r>
+        <w:rPr>
+          <w:rFonts w:ascii="Arial" w:hAnsi="Arial" w:cs="Arial"/>
+          <w:sz w:val="32"/>
+          <w:szCs w:val="32"/>
+          <w:lang w:val="en-IN"/>
+        </w:rPr>
+        <w:t xml:space="preserve"> just write that alphabet instead.</w:t>
       </w:r>
     </w:p>
     <w:p>
@@ -823,6 +921,7 @@
           <w:lang w:val="en-IN"/>
         </w:rPr>
       </w:pPr>
+      <w:proofErr w:type="gramStart"/>
       <w:r>
         <w:rPr>
           <w:rFonts w:ascii="Arial" w:hAnsi="Arial" w:cs="Arial"/>
@@ -832,6 +931,7 @@
         </w:rPr>
         <w:t>a)</w:t>
       </w:r>
+      <w:proofErr w:type="spellStart"/>
       <w:r>
         <w:rPr>
           <w:rFonts w:ascii="Arial" w:hAnsi="Arial" w:cs="Arial"/>
@@ -841,6 +941,8 @@
         </w:rPr>
         <w:t>Digrams</w:t>
       </w:r>
+      <w:proofErr w:type="spellEnd"/>
+      <w:proofErr w:type="gramEnd"/>
     </w:p>
     <w:p>
       <w:pPr>
@@ -851,6 +953,7 @@
           <w:lang w:val="en-IN"/>
         </w:rPr>
       </w:pPr>
+      <w:proofErr w:type="spellStart"/>
       <w:r>
         <w:rPr>
           <w:rFonts w:ascii="Arial" w:hAnsi="Arial" w:cs="Arial"/>
@@ -858,8 +961,9 @@
           <w:szCs w:val="32"/>
           <w:lang w:val="en-IN"/>
         </w:rPr>
-        <w:t xml:space="preserve">i) </w:t>
-      </w:r>
+        <w:t>i</w:t>
+      </w:r>
+      <w:proofErr w:type="spellEnd"/>
       <w:r>
         <w:rPr>
           <w:rFonts w:ascii="Arial" w:hAnsi="Arial" w:cs="Arial"/>
@@ -867,8 +971,28 @@
           <w:szCs w:val="32"/>
           <w:lang w:val="en-IN"/>
         </w:rPr>
-        <w:t>Creating Digrams</w:t>
-      </w:r>
+        <w:t xml:space="preserve">) </w:t>
+      </w:r>
+      <w:r>
+        <w:rPr>
+          <w:rFonts w:ascii="Arial" w:hAnsi="Arial" w:cs="Arial"/>
+          <w:sz w:val="32"/>
+          <w:szCs w:val="32"/>
+          <w:lang w:val="en-IN"/>
+        </w:rPr>
+        <w:t xml:space="preserve">Creating </w:t>
+      </w:r>
+      <w:proofErr w:type="spellStart"/>
+      <w:r>
+        <w:rPr>
+          <w:rFonts w:ascii="Arial" w:hAnsi="Arial" w:cs="Arial"/>
+          <w:sz w:val="32"/>
+          <w:szCs w:val="32"/>
+          <w:lang w:val="en-IN"/>
+        </w:rPr>
+        <w:t>Digrams</w:t>
+      </w:r>
+      <w:proofErr w:type="spellEnd"/>
     </w:p>
     <w:p>
       <w:pPr>
@@ -1187,6 +1311,7 @@
           <w:lang w:val="en-IN"/>
         </w:rPr>
       </w:pPr>
+      <w:proofErr w:type="spellStart"/>
       <w:r>
         <w:rPr>
           <w:rFonts w:ascii="Copperplate Gothic Light" w:hAnsi="Copperplate Gothic Light"/>
@@ -1195,850 +1320,10 @@
           <w:u w:val="single"/>
           <w:lang w:val="en-IN"/>
         </w:rPr>
-        <w:t>vernam cipher</w:t>
-      </w:r>
-    </w:p>
-    <w:p>
-      <w:pPr>
-        <w:rPr>
-          <w:rFonts w:ascii="Cambria" w:hAnsi="Cambria"/>
-          <w:sz w:val="36"/>
-          <w:szCs w:val="36"/>
-          <w:lang w:val="en-IN"/>
-        </w:rPr>
-      </w:pPr>
-      <w:r>
-        <w:rPr>
-          <w:rFonts w:ascii="Cambria" w:hAnsi="Cambria"/>
-          <w:sz w:val="36"/>
-          <w:szCs w:val="36"/>
-          <w:lang w:val="en-IN"/>
-        </w:rPr>
-        <w:t xml:space="preserve">Vernam Cipher is a method of encrypting alphabetic text. It is one of the Substitution techniques for converting plain text into cipher text. In this mechanism we </w:t>
-      </w:r>
-    </w:p>
-    <w:p>
-      <w:pPr>
-        <w:rPr>
-          <w:rFonts w:ascii="Cambria" w:hAnsi="Cambria"/>
-          <w:sz w:val="36"/>
-          <w:szCs w:val="36"/>
-          <w:lang w:val="en-IN"/>
-        </w:rPr>
-      </w:pPr>
-      <w:r>
-        <w:rPr>
-          <w:rFonts w:ascii="Cambria" w:hAnsi="Cambria"/>
-          <w:sz w:val="36"/>
-          <w:szCs w:val="36"/>
-          <w:lang w:val="en-IN"/>
-        </w:rPr>
-        <w:t>assign a number to each character of the Plain-Text, like (a = 0, b = 1, c = 2, … z = 25).</w:t>
-      </w:r>
-    </w:p>
-    <w:p>
-      <w:pPr>
-        <w:rPr>
-          <w:rFonts w:ascii="Cambria" w:hAnsi="Cambria"/>
-          <w:sz w:val="36"/>
-          <w:szCs w:val="36"/>
-          <w:lang w:val="en-IN"/>
-        </w:rPr>
-      </w:pPr>
-      <w:r>
-        <w:rPr>
-          <w:rFonts w:ascii="Cambria" w:hAnsi="Cambria"/>
-          <w:sz w:val="36"/>
-          <w:szCs w:val="36"/>
-          <w:lang w:val="en-IN"/>
-        </w:rPr>
-        <w:t xml:space="preserve">Method to take key: In the Vernam cipher algorithm, we take a key to encrypt the plain text whose length should be equal to the length of the plain text. </w:t>
-      </w:r>
-    </w:p>
-    <w:p>
-      <w:pPr>
-        <w:rPr>
-          <w:rFonts w:ascii="Cambria" w:hAnsi="Cambria"/>
-          <w:sz w:val="36"/>
-          <w:szCs w:val="36"/>
-          <w:lang w:val="en-IN"/>
-        </w:rPr>
-      </w:pPr>
-    </w:p>
-    <w:p>
-      <w:pPr>
-        <w:rPr>
-          <w:rFonts w:ascii="Cambria" w:hAnsi="Cambria"/>
-          <w:sz w:val="36"/>
-          <w:szCs w:val="36"/>
-          <w:lang w:val="en-IN"/>
-        </w:rPr>
-      </w:pPr>
-      <w:r>
-        <w:rPr>
-          <w:rFonts w:ascii="Cambria" w:hAnsi="Cambria"/>
-          <w:sz w:val="36"/>
-          <w:szCs w:val="36"/>
-          <w:lang w:val="en-IN"/>
-        </w:rPr>
-        <w:t>Vernam cipher is also known as one time-pad.</w:t>
-      </w:r>
-    </w:p>
-    <w:p>
-      <w:pPr>
-        <w:rPr>
-          <w:rFonts w:ascii="Cambria" w:hAnsi="Cambria"/>
-          <w:sz w:val="36"/>
-          <w:szCs w:val="36"/>
-          <w:lang w:val="en-IN"/>
-        </w:rPr>
-      </w:pPr>
-    </w:p>
-    <w:p>
-      <w:pPr>
-        <w:rPr>
-          <w:rFonts w:ascii="Cambria" w:hAnsi="Cambria"/>
-          <w:sz w:val="36"/>
-          <w:szCs w:val="36"/>
-          <w:lang w:val="en-IN"/>
-        </w:rPr>
-      </w:pPr>
-      <w:r>
-        <w:rPr>
-          <w:rFonts w:ascii="Cambria" w:hAnsi="Cambria"/>
-          <w:sz w:val="36"/>
-          <w:szCs w:val="36"/>
-          <w:lang w:val="en-IN"/>
-        </w:rPr>
-        <w:lastRenderedPageBreak/>
-        <w:t xml:space="preserve">Encryption Algorithm: </w:t>
-      </w:r>
-    </w:p>
-    <w:p>
-      <w:pPr>
-        <w:rPr>
-          <w:rFonts w:ascii="Cambria" w:hAnsi="Cambria"/>
-          <w:sz w:val="36"/>
-          <w:szCs w:val="36"/>
-          <w:lang w:val="en-IN"/>
-        </w:rPr>
-      </w:pPr>
-    </w:p>
-    <w:p>
-      <w:pPr>
-        <w:rPr>
-          <w:rFonts w:ascii="Cambria" w:hAnsi="Cambria"/>
-          <w:sz w:val="36"/>
-          <w:szCs w:val="36"/>
-          <w:lang w:val="en-IN"/>
-        </w:rPr>
-      </w:pPr>
-      <w:r>
-        <w:rPr>
-          <w:rFonts w:ascii="Cambria" w:hAnsi="Cambria"/>
-          <w:sz w:val="36"/>
-          <w:szCs w:val="36"/>
-          <w:u w:val="single"/>
-          <w:lang w:val="en-IN"/>
-        </w:rPr>
-        <w:t>Assign a number to each character</w:t>
-      </w:r>
-      <w:r>
-        <w:rPr>
-          <w:rFonts w:ascii="Cambria" w:hAnsi="Cambria"/>
-          <w:sz w:val="36"/>
-          <w:szCs w:val="36"/>
-          <w:lang w:val="en-IN"/>
-        </w:rPr>
-        <w:t xml:space="preserve"> of the plain-text and the key according to alphabetical order. </w:t>
-      </w:r>
-    </w:p>
-    <w:p>
-      <w:pPr>
-        <w:rPr>
-          <w:rFonts w:ascii="Cambria" w:hAnsi="Cambria"/>
-          <w:sz w:val="36"/>
-          <w:szCs w:val="36"/>
-          <w:lang w:val="en-IN"/>
-        </w:rPr>
-      </w:pPr>
-      <w:r>
-        <w:rPr>
-          <w:rFonts w:ascii="Cambria" w:hAnsi="Cambria"/>
-          <w:sz w:val="36"/>
-          <w:szCs w:val="36"/>
-          <w:u w:val="single"/>
-          <w:lang w:val="en-IN"/>
-        </w:rPr>
-        <w:t>Bitwise XOR both the number</w:t>
-      </w:r>
-      <w:r>
-        <w:rPr>
-          <w:rFonts w:ascii="Cambria" w:hAnsi="Cambria"/>
-          <w:sz w:val="36"/>
-          <w:szCs w:val="36"/>
-          <w:lang w:val="en-IN"/>
-        </w:rPr>
-        <w:t xml:space="preserve"> (Corresponding plain-text character number and Key character number). </w:t>
-      </w:r>
-    </w:p>
-    <w:p>
-      <w:pPr>
-        <w:rPr>
-          <w:rFonts w:ascii="Cambria" w:hAnsi="Cambria"/>
-          <w:sz w:val="36"/>
-          <w:szCs w:val="36"/>
-          <w:lang w:val="en-IN"/>
-        </w:rPr>
-      </w:pPr>
-      <w:r>
-        <w:rPr>
-          <w:rFonts w:ascii="Cambria" w:hAnsi="Cambria"/>
-          <w:sz w:val="36"/>
-          <w:szCs w:val="36"/>
-          <w:u w:val="single"/>
-          <w:lang w:val="en-IN"/>
-        </w:rPr>
-        <w:t>Subtract the number from 26</w:t>
-      </w:r>
-      <w:r>
-        <w:rPr>
-          <w:rFonts w:ascii="Cambria" w:hAnsi="Cambria"/>
-          <w:sz w:val="36"/>
-          <w:szCs w:val="36"/>
-          <w:lang w:val="en-IN"/>
-        </w:rPr>
-        <w:t xml:space="preserve"> if the resulting number is greater than or equal to 26, if it isn’t then leave it.</w:t>
-      </w:r>
-    </w:p>
-    <w:p>
-      <w:pPr>
-        <w:rPr>
-          <w:rFonts w:ascii="Cambria" w:hAnsi="Cambria"/>
-          <w:sz w:val="36"/>
-          <w:szCs w:val="36"/>
-          <w:lang w:val="en-IN"/>
-        </w:rPr>
-      </w:pPr>
-    </w:p>
-    <w:p>
-      <w:pPr>
-        <w:rPr>
-          <w:rFonts w:ascii="Cambria" w:hAnsi="Cambria"/>
-          <w:sz w:val="36"/>
-          <w:szCs w:val="36"/>
-          <w:lang w:val="en-IN"/>
-        </w:rPr>
-      </w:pPr>
-      <w:r>
-        <w:rPr>
-          <w:rFonts w:ascii="Cambria" w:hAnsi="Cambria"/>
-          <w:sz w:val="36"/>
-          <w:szCs w:val="36"/>
-          <w:lang w:val="en-IN"/>
-        </w:rPr>
-        <w:t>Example 1</w:t>
-      </w:r>
-    </w:p>
-    <w:p>
-      <w:pPr>
-        <w:rPr>
-          <w:rFonts w:ascii="Cambria" w:hAnsi="Cambria"/>
-          <w:sz w:val="36"/>
-          <w:szCs w:val="36"/>
-          <w:lang w:val="en-IN"/>
-        </w:rPr>
-      </w:pPr>
-      <w:r>
-        <w:rPr>
-          <w:rFonts w:ascii="Cambria" w:hAnsi="Cambria"/>
-          <w:sz w:val="36"/>
-          <w:szCs w:val="36"/>
-          <w:lang w:val="en-IN"/>
-        </w:rPr>
-        <w:t>Plain-Text: O A K</w:t>
-      </w:r>
-    </w:p>
-    <w:p>
-      <w:pPr>
-        <w:rPr>
-          <w:rFonts w:ascii="Cambria" w:hAnsi="Cambria"/>
-          <w:sz w:val="36"/>
-          <w:szCs w:val="36"/>
-          <w:lang w:val="en-IN"/>
-        </w:rPr>
-      </w:pPr>
-      <w:r>
-        <w:rPr>
-          <w:rFonts w:ascii="Cambria" w:hAnsi="Cambria"/>
-          <w:sz w:val="36"/>
-          <w:szCs w:val="36"/>
-          <w:lang w:val="en-IN"/>
-        </w:rPr>
-        <w:t>Key: S O N</w:t>
-      </w:r>
-    </w:p>
-    <w:p>
-      <w:pPr>
-        <w:rPr>
-          <w:rFonts w:ascii="Cambria" w:hAnsi="Cambria"/>
-          <w:sz w:val="36"/>
-          <w:szCs w:val="36"/>
-          <w:lang w:val="en-IN"/>
-        </w:rPr>
-      </w:pPr>
-    </w:p>
-    <w:p>
-      <w:pPr>
-        <w:rPr>
-          <w:rFonts w:ascii="Cambria" w:hAnsi="Cambria"/>
-          <w:sz w:val="36"/>
-          <w:szCs w:val="36"/>
-          <w:lang w:val="en-IN"/>
-        </w:rPr>
-      </w:pPr>
-      <w:r>
-        <w:rPr>
-          <w:rFonts w:ascii="Cambria" w:hAnsi="Cambria"/>
-          <w:sz w:val="36"/>
-          <w:szCs w:val="36"/>
-          <w:lang w:val="en-IN"/>
-        </w:rPr>
-        <w:t>Bitwise xor: if both are same then 0 , if diff then one</w:t>
-      </w:r>
-    </w:p>
-    <w:p>
-      <w:pPr>
-        <w:rPr>
-          <w:rFonts w:ascii="Cambria" w:hAnsi="Cambria"/>
-          <w:sz w:val="36"/>
-          <w:szCs w:val="36"/>
-          <w:lang w:val="en-IN"/>
-        </w:rPr>
-      </w:pPr>
-    </w:p>
-    <w:p>
-      <w:pPr>
-        <w:rPr>
-          <w:rFonts w:ascii="Cambria" w:hAnsi="Cambria"/>
-          <w:sz w:val="36"/>
-          <w:szCs w:val="36"/>
-          <w:lang w:val="en-IN"/>
-        </w:rPr>
-      </w:pPr>
-      <w:r>
-        <w:rPr>
-          <w:rFonts w:ascii="Cambria" w:hAnsi="Cambria"/>
-          <w:sz w:val="36"/>
-          <w:szCs w:val="36"/>
-          <w:lang w:val="en-IN"/>
-        </w:rPr>
-        <w:t>O ==&gt; 14 = 0 1 1 1 0</w:t>
-      </w:r>
-    </w:p>
-    <w:p>
-      <w:pPr>
-        <w:rPr>
-          <w:rFonts w:ascii="Cambria" w:hAnsi="Cambria"/>
-          <w:sz w:val="36"/>
-          <w:szCs w:val="36"/>
-          <w:lang w:val="en-IN"/>
-        </w:rPr>
-      </w:pPr>
-      <w:r>
-        <w:rPr>
-          <w:rFonts w:ascii="Cambria" w:hAnsi="Cambria"/>
-          <w:sz w:val="36"/>
-          <w:szCs w:val="36"/>
-          <w:lang w:val="en-IN"/>
-        </w:rPr>
-        <w:t>S ==&gt; 18 = 1 0 0 1 0</w:t>
-      </w:r>
-    </w:p>
-    <w:p>
-      <w:pPr>
-        <w:rPr>
-          <w:rFonts w:ascii="Cambria" w:hAnsi="Cambria"/>
-          <w:sz w:val="36"/>
-          <w:szCs w:val="36"/>
-          <w:lang w:val="en-IN"/>
-        </w:rPr>
-      </w:pPr>
-      <w:r>
-        <w:rPr>
-          <w:rFonts w:ascii="Cambria" w:hAnsi="Cambria"/>
-          <w:sz w:val="36"/>
-          <w:szCs w:val="36"/>
-          <w:lang w:val="en-IN"/>
-        </w:rPr>
-        <w:t>Bitwise XOR Result: 1 1 1 0 0 = 28</w:t>
-      </w:r>
-    </w:p>
-    <w:p>
-      <w:pPr>
-        <w:rPr>
-          <w:rFonts w:ascii="Cambria" w:hAnsi="Cambria"/>
-          <w:sz w:val="36"/>
-          <w:szCs w:val="36"/>
-          <w:lang w:val="en-IN"/>
-        </w:rPr>
-      </w:pPr>
-    </w:p>
-    <w:p>
-      <w:pPr>
-        <w:rPr>
-          <w:rFonts w:ascii="Cambria" w:hAnsi="Cambria"/>
-          <w:sz w:val="36"/>
-          <w:szCs w:val="36"/>
-          <w:lang w:val="en-IN"/>
-        </w:rPr>
-      </w:pPr>
-    </w:p>
-    <w:p>
-      <w:pPr>
-        <w:rPr>
-          <w:rFonts w:ascii="Cambria" w:hAnsi="Cambria"/>
-          <w:sz w:val="36"/>
-          <w:szCs w:val="36"/>
-          <w:lang w:val="en-IN"/>
-        </w:rPr>
-      </w:pPr>
-      <w:r>
-        <w:rPr>
-          <w:rFonts w:ascii="Cambria" w:hAnsi="Cambria"/>
-          <w:sz w:val="36"/>
-          <w:szCs w:val="36"/>
-          <w:lang w:val="en-IN"/>
-        </w:rPr>
-        <w:lastRenderedPageBreak/>
-        <w:t>Since the resulting number is greater than 26, subtract 26 from it.  Then convert the Cipher-Text character number to the Cipher-Text character.</w:t>
-      </w:r>
-    </w:p>
-    <w:p>
-      <w:pPr>
-        <w:rPr>
-          <w:rFonts w:ascii="Cambria" w:hAnsi="Cambria"/>
-          <w:sz w:val="36"/>
-          <w:szCs w:val="36"/>
-          <w:lang w:val="en-IN"/>
-        </w:rPr>
-      </w:pPr>
-      <w:r>
-        <w:rPr>
-          <w:rFonts w:ascii="Cambria" w:hAnsi="Cambria"/>
-          <w:sz w:val="36"/>
-          <w:szCs w:val="36"/>
-          <w:lang w:val="en-IN"/>
-        </w:rPr>
-        <w:t>28 - 26 = 2 ==&gt; C</w:t>
-      </w:r>
-    </w:p>
-    <w:p>
-      <w:pPr>
-        <w:rPr>
-          <w:rFonts w:ascii="Cambria" w:hAnsi="Cambria"/>
-          <w:sz w:val="36"/>
-          <w:szCs w:val="36"/>
-          <w:lang w:val="en-IN"/>
-        </w:rPr>
-      </w:pPr>
-      <w:r>
-        <w:rPr>
-          <w:rFonts w:ascii="Cambria" w:hAnsi="Cambria"/>
-          <w:sz w:val="36"/>
-          <w:szCs w:val="36"/>
-          <w:lang w:val="en-IN"/>
-        </w:rPr>
-        <w:t>CIPHER-TEXT: C</w:t>
-      </w:r>
-    </w:p>
-    <w:p>
-      <w:pPr>
-        <w:rPr>
-          <w:rFonts w:ascii="Cambria" w:hAnsi="Cambria"/>
-          <w:sz w:val="36"/>
-          <w:szCs w:val="36"/>
-          <w:lang w:val="en-IN"/>
-        </w:rPr>
-      </w:pPr>
-      <w:r>
-        <w:rPr>
-          <w:rFonts w:ascii="Cambria" w:hAnsi="Cambria"/>
-          <w:sz w:val="36"/>
-          <w:szCs w:val="36"/>
-          <w:lang w:val="en-IN"/>
-        </w:rPr>
-        <w:t>Similarly, do the same for the other corresponding characters,</w:t>
-      </w:r>
-    </w:p>
-    <w:p>
-      <w:pPr>
-        <w:rPr>
-          <w:rFonts w:ascii="Cambria" w:hAnsi="Cambria"/>
-          <w:sz w:val="36"/>
-          <w:szCs w:val="36"/>
-          <w:lang w:val="en-IN"/>
-        </w:rPr>
-      </w:pPr>
-    </w:p>
-    <w:p>
-      <w:pPr>
-        <w:rPr>
-          <w:rFonts w:ascii="Cambria" w:hAnsi="Cambria"/>
-          <w:sz w:val="36"/>
-          <w:szCs w:val="36"/>
-          <w:lang w:val="en-IN"/>
-        </w:rPr>
-      </w:pPr>
-      <w:r>
-        <w:rPr>
-          <w:rFonts w:ascii="Cambria" w:hAnsi="Cambria"/>
-          <w:sz w:val="36"/>
-          <w:szCs w:val="36"/>
-          <w:lang w:val="en-IN"/>
-        </w:rPr>
-        <w:t>PT: O  A  K</w:t>
-      </w:r>
-    </w:p>
-    <w:p>
-      <w:pPr>
-        <w:rPr>
-          <w:rFonts w:ascii="Cambria" w:hAnsi="Cambria"/>
-          <w:sz w:val="36"/>
-          <w:szCs w:val="36"/>
-          <w:lang w:val="en-IN"/>
-        </w:rPr>
-      </w:pPr>
-      <w:r>
-        <w:rPr>
-          <w:rFonts w:ascii="Cambria" w:hAnsi="Cambria"/>
-          <w:sz w:val="36"/>
-          <w:szCs w:val="36"/>
-          <w:lang w:val="en-IN"/>
-        </w:rPr>
-        <w:t>NO: 14 00 10</w:t>
-      </w:r>
-    </w:p>
-    <w:p>
-      <w:pPr>
-        <w:rPr>
-          <w:rFonts w:ascii="Cambria" w:hAnsi="Cambria"/>
-          <w:sz w:val="36"/>
-          <w:szCs w:val="36"/>
-          <w:lang w:val="en-IN"/>
-        </w:rPr>
-      </w:pPr>
-    </w:p>
-    <w:p>
-      <w:pPr>
-        <w:rPr>
-          <w:rFonts w:ascii="Cambria" w:hAnsi="Cambria"/>
-          <w:sz w:val="36"/>
-          <w:szCs w:val="36"/>
-          <w:lang w:val="en-IN"/>
-        </w:rPr>
-      </w:pPr>
-      <w:r>
-        <w:rPr>
-          <w:rFonts w:ascii="Cambria" w:hAnsi="Cambria"/>
-          <w:sz w:val="36"/>
-          <w:szCs w:val="36"/>
-          <w:lang w:val="en-IN"/>
-        </w:rPr>
-        <w:t>KEY: S  O  N</w:t>
-      </w:r>
-    </w:p>
-    <w:p>
-      <w:pPr>
-        <w:rPr>
-          <w:rFonts w:ascii="Cambria" w:hAnsi="Cambria"/>
-          <w:sz w:val="36"/>
-          <w:szCs w:val="36"/>
-          <w:lang w:val="en-IN"/>
-        </w:rPr>
-      </w:pPr>
-      <w:r>
-        <w:rPr>
-          <w:rFonts w:ascii="Cambria" w:hAnsi="Cambria"/>
-          <w:sz w:val="36"/>
-          <w:szCs w:val="36"/>
-          <w:lang w:val="en-IN"/>
-        </w:rPr>
-        <w:t>NO:  18 14 13</w:t>
-      </w:r>
-    </w:p>
-    <w:p>
-      <w:pPr>
-        <w:rPr>
-          <w:rFonts w:ascii="Cambria" w:hAnsi="Cambria"/>
-          <w:sz w:val="36"/>
-          <w:szCs w:val="36"/>
-          <w:lang w:val="en-IN"/>
-        </w:rPr>
-      </w:pPr>
-    </w:p>
-    <w:p>
-      <w:pPr>
-        <w:rPr>
-          <w:rFonts w:ascii="Cambria" w:hAnsi="Cambria"/>
-          <w:sz w:val="36"/>
-          <w:szCs w:val="36"/>
-          <w:lang w:val="en-IN"/>
-        </w:rPr>
-      </w:pPr>
-      <w:r>
-        <w:rPr>
-          <w:rFonts w:ascii="Cambria" w:hAnsi="Cambria"/>
-          <w:sz w:val="36"/>
-          <w:szCs w:val="36"/>
-          <w:lang w:val="en-IN"/>
-        </w:rPr>
-        <w:t xml:space="preserve">New Cipher-Text is after getting the corresponding character from the resulting number. </w:t>
-      </w:r>
-    </w:p>
-    <w:p>
-      <w:pPr>
-        <w:rPr>
-          <w:rFonts w:ascii="Cambria" w:hAnsi="Cambria"/>
-          <w:sz w:val="36"/>
-          <w:szCs w:val="36"/>
-          <w:lang w:val="en-IN"/>
-        </w:rPr>
-      </w:pPr>
-    </w:p>
-    <w:p>
-      <w:pPr>
-        <w:rPr>
-          <w:rFonts w:ascii="Cambria" w:hAnsi="Cambria"/>
-          <w:sz w:val="36"/>
-          <w:szCs w:val="36"/>
-          <w:lang w:val="en-IN"/>
-        </w:rPr>
-      </w:pPr>
-      <w:r>
-        <w:rPr>
-          <w:rFonts w:ascii="Cambria" w:hAnsi="Cambria"/>
-          <w:sz w:val="36"/>
-          <w:szCs w:val="36"/>
-          <w:lang w:val="en-IN"/>
-        </w:rPr>
-        <w:t>CT-NO: 02 14 07</w:t>
-      </w:r>
-    </w:p>
-    <w:p>
-      <w:pPr>
-        <w:rPr>
-          <w:rFonts w:ascii="Cambria" w:hAnsi="Cambria"/>
-          <w:sz w:val="36"/>
-          <w:szCs w:val="36"/>
-          <w:lang w:val="en-IN"/>
-        </w:rPr>
-      </w:pPr>
-      <w:r>
-        <w:rPr>
-          <w:rFonts w:ascii="Cambria" w:hAnsi="Cambria"/>
-          <w:sz w:val="36"/>
-          <w:szCs w:val="36"/>
-          <w:lang w:val="en-IN"/>
-        </w:rPr>
-        <w:t>CT:    C  O  F</w:t>
-      </w:r>
-    </w:p>
-    <w:p>
-      <w:pPr>
-        <w:rPr>
-          <w:rFonts w:ascii="Cambria" w:hAnsi="Cambria"/>
-          <w:sz w:val="36"/>
-          <w:szCs w:val="36"/>
-          <w:lang w:val="en-IN"/>
-        </w:rPr>
-      </w:pPr>
-    </w:p>
-    <w:p>
-      <w:pPr>
-        <w:rPr>
-          <w:rFonts w:ascii="Cambria" w:hAnsi="Cambria"/>
-          <w:sz w:val="36"/>
-          <w:szCs w:val="36"/>
-          <w:lang w:val="en-IN"/>
-        </w:rPr>
-      </w:pPr>
-      <w:r>
-        <w:rPr>
-          <w:rFonts w:ascii="Cambria" w:hAnsi="Cambria"/>
-          <w:sz w:val="36"/>
-          <w:szCs w:val="36"/>
-          <w:lang w:val="en-IN"/>
-        </w:rPr>
-        <w:lastRenderedPageBreak/>
-        <w:t xml:space="preserve">One Time Pad algorithm is the improvement of the Vernam Cipher, proposed by An Army Signal Corp officer, Joseph Mauborgne. </w:t>
-      </w:r>
-    </w:p>
-    <w:p>
-      <w:pPr>
-        <w:rPr>
-          <w:rFonts w:ascii="Cambria" w:hAnsi="Cambria"/>
-          <w:sz w:val="36"/>
-          <w:szCs w:val="36"/>
-          <w:u w:val="single"/>
-          <w:lang w:val="en-IN"/>
-        </w:rPr>
-      </w:pPr>
-      <w:r>
-        <w:rPr>
-          <w:rFonts w:ascii="Cambria" w:hAnsi="Cambria"/>
-          <w:sz w:val="36"/>
-          <w:szCs w:val="36"/>
-          <w:u w:val="single"/>
-          <w:lang w:val="en-IN"/>
-        </w:rPr>
-        <w:t>It is the only available algorithm that is unbreakable(completely secure).</w:t>
-      </w:r>
-    </w:p>
-    <w:p>
-      <w:pPr>
-        <w:rPr>
-          <w:rFonts w:ascii="Cambria" w:hAnsi="Cambria"/>
-          <w:sz w:val="36"/>
-          <w:szCs w:val="36"/>
-          <w:lang w:val="en-IN"/>
-        </w:rPr>
-      </w:pPr>
-    </w:p>
-    <w:p>
-      <w:pPr>
-        <w:rPr>
-          <w:rFonts w:ascii="Cambria" w:hAnsi="Cambria"/>
-          <w:sz w:val="36"/>
-          <w:szCs w:val="36"/>
-          <w:u w:val="single"/>
-          <w:lang w:val="en-IN"/>
-        </w:rPr>
-      </w:pPr>
-      <w:r>
-        <w:rPr>
-          <w:rFonts w:ascii="Cambria" w:hAnsi="Cambria"/>
-          <w:sz w:val="36"/>
-          <w:szCs w:val="36"/>
-          <w:u w:val="single"/>
-          <w:lang w:val="en-IN"/>
-        </w:rPr>
-        <w:t>The two requirements for the One-Time pad are</w:t>
-      </w:r>
-    </w:p>
-    <w:p>
-      <w:pPr>
-        <w:rPr>
-          <w:rFonts w:ascii="Cambria" w:hAnsi="Cambria"/>
-          <w:sz w:val="36"/>
-          <w:szCs w:val="36"/>
-          <w:u w:val="single"/>
-          <w:lang w:val="en-IN"/>
-        </w:rPr>
-      </w:pPr>
-    </w:p>
-    <w:p>
-      <w:pPr>
-        <w:rPr>
-          <w:rFonts w:ascii="Cambria" w:hAnsi="Cambria"/>
-          <w:sz w:val="36"/>
-          <w:szCs w:val="36"/>
-          <w:u w:val="single"/>
-          <w:lang w:val="en-IN"/>
-        </w:rPr>
-      </w:pPr>
-      <w:r>
-        <w:rPr>
-          <w:rFonts w:ascii="Cambria" w:hAnsi="Cambria"/>
-          <w:sz w:val="36"/>
-          <w:szCs w:val="36"/>
-          <w:u w:val="single"/>
-          <w:lang w:val="en-IN"/>
-        </w:rPr>
-        <w:t>The key should be randomly generated as long as the size of the message.</w:t>
-      </w:r>
-    </w:p>
-    <w:p>
-      <w:pPr>
-        <w:rPr>
-          <w:rFonts w:ascii="Cambria" w:hAnsi="Cambria"/>
-          <w:sz w:val="36"/>
-          <w:szCs w:val="36"/>
-          <w:u w:val="single"/>
-          <w:lang w:val="en-IN"/>
-        </w:rPr>
-      </w:pPr>
-      <w:r>
-        <w:rPr>
-          <w:rFonts w:ascii="Cambria" w:hAnsi="Cambria"/>
-          <w:sz w:val="36"/>
-          <w:szCs w:val="36"/>
-          <w:u w:val="single"/>
-          <w:lang w:val="en-IN"/>
-        </w:rPr>
-        <w:t>The key is to be used to encrypt and decrypt a single message, and then it is discarded.</w:t>
-      </w:r>
-    </w:p>
-    <w:p>
-      <w:pPr>
-        <w:rPr>
-          <w:rFonts w:ascii="Cambria" w:hAnsi="Cambria"/>
-          <w:sz w:val="36"/>
-          <w:szCs w:val="36"/>
-          <w:lang w:val="en-IN"/>
-        </w:rPr>
-      </w:pPr>
-    </w:p>
-    <w:p>
-      <w:pPr>
-        <w:rPr>
-          <w:rFonts w:ascii="Cambria" w:hAnsi="Cambria"/>
-          <w:sz w:val="36"/>
-          <w:szCs w:val="36"/>
-          <w:lang w:val="en-IN"/>
-        </w:rPr>
-      </w:pPr>
-      <w:r>
-        <w:rPr>
-          <w:rFonts w:ascii="Cambria" w:hAnsi="Cambria"/>
-          <w:sz w:val="36"/>
-          <w:szCs w:val="36"/>
-          <w:lang w:val="en-IN"/>
-        </w:rPr>
-        <w:t>So to encrypt every new message requires a new key of the same length as the new message in one-time pad.</w:t>
-      </w:r>
-    </w:p>
-    <w:p>
-      <w:pPr>
-        <w:rPr>
-          <w:rFonts w:ascii="Cambria" w:hAnsi="Cambria"/>
-          <w:sz w:val="36"/>
-          <w:szCs w:val="36"/>
-          <w:lang w:val="en-IN"/>
-        </w:rPr>
-      </w:pPr>
-    </w:p>
-    <w:p>
-      <w:pPr>
-        <w:rPr>
-          <w:rFonts w:ascii="Cambria" w:hAnsi="Cambria"/>
-          <w:sz w:val="36"/>
-          <w:szCs w:val="36"/>
-          <w:lang w:val="en-IN"/>
-        </w:rPr>
-      </w:pPr>
-      <w:r>
-        <w:rPr>
-          <w:rFonts w:ascii="Cambria" w:hAnsi="Cambria"/>
-          <w:sz w:val="36"/>
-          <w:szCs w:val="36"/>
-          <w:lang w:val="en-IN"/>
-        </w:rPr>
-        <w:t>The ciphertext generated by the One-Time pad is random, so it does not have any statistical relation with the plain text.</w:t>
-      </w:r>
-    </w:p>
-    <w:p>
-      <w:pPr>
+        <w:t>vernam</w:t>
+      </w:r>
+      <w:proofErr w:type="spellEnd"/>
+      <w:r>
         <w:rPr>
           <w:rFonts w:ascii="Copperplate Gothic Light" w:hAnsi="Copperplate Gothic Light"/>
           <w:sz w:val="48"/>
@@ -2046,7 +1331,1054 @@
           <w:u w:val="single"/>
           <w:lang w:val="en-IN"/>
         </w:rPr>
-      </w:pPr>
+        <w:t xml:space="preserve"> cipher</w:t>
+      </w:r>
+    </w:p>
+    <w:p>
+      <w:pPr>
+        <w:rPr>
+          <w:rFonts w:ascii="Cambria" w:hAnsi="Cambria"/>
+          <w:sz w:val="36"/>
+          <w:szCs w:val="36"/>
+          <w:lang w:val="en-IN"/>
+        </w:rPr>
+      </w:pPr>
+      <w:proofErr w:type="spellStart"/>
+      <w:r>
+        <w:rPr>
+          <w:rFonts w:ascii="Cambria" w:hAnsi="Cambria"/>
+          <w:sz w:val="36"/>
+          <w:szCs w:val="36"/>
+          <w:lang w:val="en-IN"/>
+        </w:rPr>
+        <w:t>Vernam</w:t>
+      </w:r>
+      <w:proofErr w:type="spellEnd"/>
+      <w:r>
+        <w:rPr>
+          <w:rFonts w:ascii="Cambria" w:hAnsi="Cambria"/>
+          <w:sz w:val="36"/>
+          <w:szCs w:val="36"/>
+          <w:lang w:val="en-IN"/>
+        </w:rPr>
+        <w:t xml:space="preserve"> Cipher is a method of encrypting alphabetic text. It is one of the Substitution techniques for converting plain text into cipher text. In this mechanism we </w:t>
+      </w:r>
+    </w:p>
+    <w:p>
+      <w:pPr>
+        <w:rPr>
+          <w:rFonts w:ascii="Cambria" w:hAnsi="Cambria"/>
+          <w:sz w:val="36"/>
+          <w:szCs w:val="36"/>
+          <w:lang w:val="en-IN"/>
+        </w:rPr>
+      </w:pPr>
+      <w:r>
+        <w:rPr>
+          <w:rFonts w:ascii="Cambria" w:hAnsi="Cambria"/>
+          <w:sz w:val="36"/>
+          <w:szCs w:val="36"/>
+          <w:lang w:val="en-IN"/>
+        </w:rPr>
+        <w:t>assign a number to each character of the Plain-Text, like (a = 0, b = 1, c = 2, … z = 25).</w:t>
+      </w:r>
+    </w:p>
+    <w:p>
+      <w:pPr>
+        <w:rPr>
+          <w:rFonts w:ascii="Cambria" w:hAnsi="Cambria"/>
+          <w:sz w:val="36"/>
+          <w:szCs w:val="36"/>
+          <w:lang w:val="en-IN"/>
+        </w:rPr>
+      </w:pPr>
+      <w:r>
+        <w:rPr>
+          <w:rFonts w:ascii="Cambria" w:hAnsi="Cambria"/>
+          <w:sz w:val="36"/>
+          <w:szCs w:val="36"/>
+          <w:lang w:val="en-IN"/>
+        </w:rPr>
+        <w:t xml:space="preserve">Method to take key: In the </w:t>
+      </w:r>
+      <w:proofErr w:type="spellStart"/>
+      <w:r>
+        <w:rPr>
+          <w:rFonts w:ascii="Cambria" w:hAnsi="Cambria"/>
+          <w:sz w:val="36"/>
+          <w:szCs w:val="36"/>
+          <w:lang w:val="en-IN"/>
+        </w:rPr>
+        <w:t>Vernam</w:t>
+      </w:r>
+      <w:proofErr w:type="spellEnd"/>
+      <w:r>
+        <w:rPr>
+          <w:rFonts w:ascii="Cambria" w:hAnsi="Cambria"/>
+          <w:sz w:val="36"/>
+          <w:szCs w:val="36"/>
+          <w:lang w:val="en-IN"/>
+        </w:rPr>
+        <w:t xml:space="preserve"> cipher algorithm, we take a key to encrypt the plain text whose length should be equal to the length of the plain text. </w:t>
+      </w:r>
+    </w:p>
+    <w:p>
+      <w:pPr>
+        <w:rPr>
+          <w:rFonts w:ascii="Cambria" w:hAnsi="Cambria"/>
+          <w:sz w:val="36"/>
+          <w:szCs w:val="36"/>
+          <w:lang w:val="en-IN"/>
+        </w:rPr>
+      </w:pPr>
+    </w:p>
+    <w:p>
+      <w:pPr>
+        <w:rPr>
+          <w:rFonts w:ascii="Cambria" w:hAnsi="Cambria"/>
+          <w:sz w:val="36"/>
+          <w:szCs w:val="36"/>
+          <w:lang w:val="en-IN"/>
+        </w:rPr>
+      </w:pPr>
+      <w:proofErr w:type="spellStart"/>
+      <w:r>
+        <w:rPr>
+          <w:rFonts w:ascii="Cambria" w:hAnsi="Cambria"/>
+          <w:sz w:val="36"/>
+          <w:szCs w:val="36"/>
+          <w:lang w:val="en-IN"/>
+        </w:rPr>
+        <w:t>Vernam</w:t>
+      </w:r>
+      <w:proofErr w:type="spellEnd"/>
+      <w:r>
+        <w:rPr>
+          <w:rFonts w:ascii="Cambria" w:hAnsi="Cambria"/>
+          <w:sz w:val="36"/>
+          <w:szCs w:val="36"/>
+          <w:lang w:val="en-IN"/>
+        </w:rPr>
+        <w:t xml:space="preserve"> cipher is also known as one time-pad.</w:t>
+      </w:r>
+    </w:p>
+    <w:p>
+      <w:pPr>
+        <w:rPr>
+          <w:rFonts w:ascii="Cambria" w:hAnsi="Cambria"/>
+          <w:sz w:val="36"/>
+          <w:szCs w:val="36"/>
+          <w:lang w:val="en-IN"/>
+        </w:rPr>
+      </w:pPr>
+    </w:p>
+    <w:p>
+      <w:pPr>
+        <w:rPr>
+          <w:rFonts w:ascii="Cambria" w:hAnsi="Cambria"/>
+          <w:sz w:val="36"/>
+          <w:szCs w:val="36"/>
+          <w:lang w:val="en-IN"/>
+        </w:rPr>
+      </w:pPr>
+      <w:r>
+        <w:rPr>
+          <w:rFonts w:ascii="Cambria" w:hAnsi="Cambria"/>
+          <w:sz w:val="36"/>
+          <w:szCs w:val="36"/>
+          <w:lang w:val="en-IN"/>
+        </w:rPr>
+        <w:lastRenderedPageBreak/>
+        <w:t xml:space="preserve">Encryption Algorithm: </w:t>
+      </w:r>
+    </w:p>
+    <w:p>
+      <w:pPr>
+        <w:rPr>
+          <w:rFonts w:ascii="Cambria" w:hAnsi="Cambria"/>
+          <w:sz w:val="36"/>
+          <w:szCs w:val="36"/>
+          <w:lang w:val="en-IN"/>
+        </w:rPr>
+      </w:pPr>
+    </w:p>
+    <w:p>
+      <w:pPr>
+        <w:rPr>
+          <w:rFonts w:ascii="Cambria" w:hAnsi="Cambria"/>
+          <w:sz w:val="36"/>
+          <w:szCs w:val="36"/>
+          <w:lang w:val="en-IN"/>
+        </w:rPr>
+      </w:pPr>
+      <w:r>
+        <w:rPr>
+          <w:rFonts w:ascii="Cambria" w:hAnsi="Cambria"/>
+          <w:sz w:val="36"/>
+          <w:szCs w:val="36"/>
+          <w:u w:val="single"/>
+          <w:lang w:val="en-IN"/>
+        </w:rPr>
+        <w:t>Assign a number to each character</w:t>
+      </w:r>
+      <w:r>
+        <w:rPr>
+          <w:rFonts w:ascii="Cambria" w:hAnsi="Cambria"/>
+          <w:sz w:val="36"/>
+          <w:szCs w:val="36"/>
+          <w:lang w:val="en-IN"/>
+        </w:rPr>
+        <w:t xml:space="preserve"> of the plain-text and the key according to alphabetical order. </w:t>
+      </w:r>
+    </w:p>
+    <w:p>
+      <w:pPr>
+        <w:rPr>
+          <w:rFonts w:ascii="Cambria" w:hAnsi="Cambria"/>
+          <w:sz w:val="36"/>
+          <w:szCs w:val="36"/>
+          <w:lang w:val="en-IN"/>
+        </w:rPr>
+      </w:pPr>
+      <w:r>
+        <w:rPr>
+          <w:rFonts w:ascii="Cambria" w:hAnsi="Cambria"/>
+          <w:sz w:val="36"/>
+          <w:szCs w:val="36"/>
+          <w:u w:val="single"/>
+          <w:lang w:val="en-IN"/>
+        </w:rPr>
+        <w:t>Bitwise XOR both the number</w:t>
+      </w:r>
+      <w:r>
+        <w:rPr>
+          <w:rFonts w:ascii="Cambria" w:hAnsi="Cambria"/>
+          <w:sz w:val="36"/>
+          <w:szCs w:val="36"/>
+          <w:lang w:val="en-IN"/>
+        </w:rPr>
+        <w:t xml:space="preserve"> (Corresponding plain-text character number and Key character number). </w:t>
+      </w:r>
+    </w:p>
+    <w:p>
+      <w:pPr>
+        <w:rPr>
+          <w:rFonts w:ascii="Cambria" w:hAnsi="Cambria"/>
+          <w:sz w:val="36"/>
+          <w:szCs w:val="36"/>
+          <w:lang w:val="en-IN"/>
+        </w:rPr>
+      </w:pPr>
+      <w:r>
+        <w:rPr>
+          <w:rFonts w:ascii="Cambria" w:hAnsi="Cambria"/>
+          <w:sz w:val="36"/>
+          <w:szCs w:val="36"/>
+          <w:u w:val="single"/>
+          <w:lang w:val="en-IN"/>
+        </w:rPr>
+        <w:t>Subtract the number from 26</w:t>
+      </w:r>
+      <w:r>
+        <w:rPr>
+          <w:rFonts w:ascii="Cambria" w:hAnsi="Cambria"/>
+          <w:sz w:val="36"/>
+          <w:szCs w:val="36"/>
+          <w:lang w:val="en-IN"/>
+        </w:rPr>
+        <w:t xml:space="preserve"> if the resulting number is greater than or equal to 26, if it isn’t then leave it.</w:t>
+      </w:r>
+    </w:p>
+    <w:p>
+      <w:pPr>
+        <w:rPr>
+          <w:rFonts w:ascii="Cambria" w:hAnsi="Cambria"/>
+          <w:sz w:val="36"/>
+          <w:szCs w:val="36"/>
+          <w:lang w:val="en-IN"/>
+        </w:rPr>
+      </w:pPr>
+    </w:p>
+    <w:p>
+      <w:pPr>
+        <w:rPr>
+          <w:rFonts w:ascii="Cambria" w:hAnsi="Cambria"/>
+          <w:sz w:val="36"/>
+          <w:szCs w:val="36"/>
+          <w:lang w:val="en-IN"/>
+        </w:rPr>
+      </w:pPr>
+      <w:r>
+        <w:rPr>
+          <w:rFonts w:ascii="Cambria" w:hAnsi="Cambria"/>
+          <w:sz w:val="36"/>
+          <w:szCs w:val="36"/>
+          <w:lang w:val="en-IN"/>
+        </w:rPr>
+        <w:t>Example 1</w:t>
+      </w:r>
+    </w:p>
+    <w:p>
+      <w:pPr>
+        <w:rPr>
+          <w:rFonts w:ascii="Cambria" w:hAnsi="Cambria"/>
+          <w:sz w:val="36"/>
+          <w:szCs w:val="36"/>
+          <w:lang w:val="en-IN"/>
+        </w:rPr>
+      </w:pPr>
+      <w:r>
+        <w:rPr>
+          <w:rFonts w:ascii="Cambria" w:hAnsi="Cambria"/>
+          <w:sz w:val="36"/>
+          <w:szCs w:val="36"/>
+          <w:lang w:val="en-IN"/>
+        </w:rPr>
+        <w:t>Plain-Text: O A K</w:t>
+      </w:r>
+    </w:p>
+    <w:p>
+      <w:pPr>
+        <w:rPr>
+          <w:rFonts w:ascii="Cambria" w:hAnsi="Cambria"/>
+          <w:sz w:val="36"/>
+          <w:szCs w:val="36"/>
+          <w:lang w:val="en-IN"/>
+        </w:rPr>
+      </w:pPr>
+      <w:r>
+        <w:rPr>
+          <w:rFonts w:ascii="Cambria" w:hAnsi="Cambria"/>
+          <w:sz w:val="36"/>
+          <w:szCs w:val="36"/>
+          <w:lang w:val="en-IN"/>
+        </w:rPr>
+        <w:t>Key: S O N</w:t>
+      </w:r>
+    </w:p>
+    <w:p>
+      <w:pPr>
+        <w:rPr>
+          <w:rFonts w:ascii="Cambria" w:hAnsi="Cambria"/>
+          <w:sz w:val="36"/>
+          <w:szCs w:val="36"/>
+          <w:lang w:val="en-IN"/>
+        </w:rPr>
+      </w:pPr>
+    </w:p>
+    <w:p>
+      <w:pPr>
+        <w:rPr>
+          <w:rFonts w:ascii="Cambria" w:hAnsi="Cambria"/>
+          <w:sz w:val="36"/>
+          <w:szCs w:val="36"/>
+          <w:lang w:val="en-IN"/>
+        </w:rPr>
+      </w:pPr>
+      <w:r>
+        <w:rPr>
+          <w:rFonts w:ascii="Cambria" w:hAnsi="Cambria"/>
+          <w:sz w:val="36"/>
+          <w:szCs w:val="36"/>
+          <w:lang w:val="en-IN"/>
+        </w:rPr>
+        <w:t xml:space="preserve">Bitwise </w:t>
+      </w:r>
+      <w:proofErr w:type="spellStart"/>
+      <w:r>
+        <w:rPr>
+          <w:rFonts w:ascii="Cambria" w:hAnsi="Cambria"/>
+          <w:sz w:val="36"/>
+          <w:szCs w:val="36"/>
+          <w:lang w:val="en-IN"/>
+        </w:rPr>
+        <w:t>xor</w:t>
+      </w:r>
+      <w:proofErr w:type="spellEnd"/>
+      <w:r>
+        <w:rPr>
+          <w:rFonts w:ascii="Cambria" w:hAnsi="Cambria"/>
+          <w:sz w:val="36"/>
+          <w:szCs w:val="36"/>
+          <w:lang w:val="en-IN"/>
+        </w:rPr>
+        <w:t xml:space="preserve">: if both are same then </w:t>
+      </w:r>
+      <w:proofErr w:type="gramStart"/>
+      <w:r>
+        <w:rPr>
+          <w:rFonts w:ascii="Cambria" w:hAnsi="Cambria"/>
+          <w:sz w:val="36"/>
+          <w:szCs w:val="36"/>
+          <w:lang w:val="en-IN"/>
+        </w:rPr>
+        <w:t>0 ,</w:t>
+      </w:r>
+      <w:proofErr w:type="gramEnd"/>
+      <w:r>
+        <w:rPr>
+          <w:rFonts w:ascii="Cambria" w:hAnsi="Cambria"/>
+          <w:sz w:val="36"/>
+          <w:szCs w:val="36"/>
+          <w:lang w:val="en-IN"/>
+        </w:rPr>
+        <w:t xml:space="preserve"> if diff then one</w:t>
+      </w:r>
+    </w:p>
+    <w:p>
+      <w:pPr>
+        <w:rPr>
+          <w:rFonts w:ascii="Cambria" w:hAnsi="Cambria"/>
+          <w:sz w:val="36"/>
+          <w:szCs w:val="36"/>
+          <w:lang w:val="en-IN"/>
+        </w:rPr>
+      </w:pPr>
+    </w:p>
+    <w:p>
+      <w:pPr>
+        <w:rPr>
+          <w:rFonts w:ascii="Cambria" w:hAnsi="Cambria"/>
+          <w:sz w:val="36"/>
+          <w:szCs w:val="36"/>
+          <w:lang w:val="en-IN"/>
+        </w:rPr>
+      </w:pPr>
+      <w:r>
+        <w:rPr>
+          <w:rFonts w:ascii="Cambria" w:hAnsi="Cambria"/>
+          <w:sz w:val="36"/>
+          <w:szCs w:val="36"/>
+          <w:lang w:val="en-IN"/>
+        </w:rPr>
+        <w:t>O ==&gt; 14 = 0 1 1 1 0</w:t>
+      </w:r>
+    </w:p>
+    <w:p>
+      <w:pPr>
+        <w:rPr>
+          <w:rFonts w:ascii="Cambria" w:hAnsi="Cambria"/>
+          <w:sz w:val="36"/>
+          <w:szCs w:val="36"/>
+          <w:lang w:val="en-IN"/>
+        </w:rPr>
+      </w:pPr>
+      <w:r>
+        <w:rPr>
+          <w:rFonts w:ascii="Cambria" w:hAnsi="Cambria"/>
+          <w:sz w:val="36"/>
+          <w:szCs w:val="36"/>
+          <w:lang w:val="en-IN"/>
+        </w:rPr>
+        <w:t>S ==&gt; 18 = 1 0 0 1 0</w:t>
+      </w:r>
+    </w:p>
+    <w:p>
+      <w:pPr>
+        <w:rPr>
+          <w:rFonts w:ascii="Cambria" w:hAnsi="Cambria"/>
+          <w:sz w:val="36"/>
+          <w:szCs w:val="36"/>
+          <w:lang w:val="en-IN"/>
+        </w:rPr>
+      </w:pPr>
+      <w:r>
+        <w:rPr>
+          <w:rFonts w:ascii="Cambria" w:hAnsi="Cambria"/>
+          <w:sz w:val="36"/>
+          <w:szCs w:val="36"/>
+          <w:lang w:val="en-IN"/>
+        </w:rPr>
+        <w:t>Bitwise XOR Result: 1 1 1 0 0 = 28</w:t>
+      </w:r>
+    </w:p>
+    <w:p>
+      <w:pPr>
+        <w:rPr>
+          <w:rFonts w:ascii="Cambria" w:hAnsi="Cambria"/>
+          <w:sz w:val="36"/>
+          <w:szCs w:val="36"/>
+          <w:lang w:val="en-IN"/>
+        </w:rPr>
+      </w:pPr>
+    </w:p>
+    <w:p>
+      <w:pPr>
+        <w:rPr>
+          <w:rFonts w:ascii="Cambria" w:hAnsi="Cambria"/>
+          <w:sz w:val="36"/>
+          <w:szCs w:val="36"/>
+          <w:lang w:val="en-IN"/>
+        </w:rPr>
+      </w:pPr>
+    </w:p>
+    <w:p>
+      <w:pPr>
+        <w:rPr>
+          <w:rFonts w:ascii="Cambria" w:hAnsi="Cambria"/>
+          <w:sz w:val="36"/>
+          <w:szCs w:val="36"/>
+          <w:lang w:val="en-IN"/>
+        </w:rPr>
+      </w:pPr>
+      <w:r>
+        <w:rPr>
+          <w:rFonts w:ascii="Cambria" w:hAnsi="Cambria"/>
+          <w:sz w:val="36"/>
+          <w:szCs w:val="36"/>
+          <w:lang w:val="en-IN"/>
+        </w:rPr>
+        <w:lastRenderedPageBreak/>
+        <w:t>Since the resulting number is greater than 26, subtract 26 from it.  Then convert the Cipher-Text character number to the Cipher-Text character.</w:t>
+      </w:r>
+    </w:p>
+    <w:p>
+      <w:pPr>
+        <w:rPr>
+          <w:rFonts w:ascii="Cambria" w:hAnsi="Cambria"/>
+          <w:sz w:val="36"/>
+          <w:szCs w:val="36"/>
+          <w:lang w:val="en-IN"/>
+        </w:rPr>
+      </w:pPr>
+      <w:r>
+        <w:rPr>
+          <w:rFonts w:ascii="Cambria" w:hAnsi="Cambria"/>
+          <w:sz w:val="36"/>
+          <w:szCs w:val="36"/>
+          <w:lang w:val="en-IN"/>
+        </w:rPr>
+        <w:t>28 - 26 = 2 ==&gt; C</w:t>
+      </w:r>
+    </w:p>
+    <w:p>
+      <w:pPr>
+        <w:rPr>
+          <w:rFonts w:ascii="Cambria" w:hAnsi="Cambria"/>
+          <w:sz w:val="36"/>
+          <w:szCs w:val="36"/>
+          <w:lang w:val="en-IN"/>
+        </w:rPr>
+      </w:pPr>
+      <w:r>
+        <w:rPr>
+          <w:rFonts w:ascii="Cambria" w:hAnsi="Cambria"/>
+          <w:sz w:val="36"/>
+          <w:szCs w:val="36"/>
+          <w:lang w:val="en-IN"/>
+        </w:rPr>
+        <w:t>CIPHER-TEXT: C</w:t>
+      </w:r>
+    </w:p>
+    <w:p>
+      <w:pPr>
+        <w:rPr>
+          <w:rFonts w:ascii="Cambria" w:hAnsi="Cambria"/>
+          <w:sz w:val="36"/>
+          <w:szCs w:val="36"/>
+          <w:lang w:val="en-IN"/>
+        </w:rPr>
+      </w:pPr>
+      <w:r>
+        <w:rPr>
+          <w:rFonts w:ascii="Cambria" w:hAnsi="Cambria"/>
+          <w:sz w:val="36"/>
+          <w:szCs w:val="36"/>
+          <w:lang w:val="en-IN"/>
+        </w:rPr>
+        <w:t>Similarly, do the same for the other corresponding characters,</w:t>
+      </w:r>
+    </w:p>
+    <w:p>
+      <w:pPr>
+        <w:rPr>
+          <w:rFonts w:ascii="Cambria" w:hAnsi="Cambria"/>
+          <w:sz w:val="36"/>
+          <w:szCs w:val="36"/>
+          <w:lang w:val="en-IN"/>
+        </w:rPr>
+      </w:pPr>
+    </w:p>
+    <w:p>
+      <w:pPr>
+        <w:rPr>
+          <w:rFonts w:ascii="Cambria" w:hAnsi="Cambria"/>
+          <w:sz w:val="36"/>
+          <w:szCs w:val="36"/>
+          <w:lang w:val="en-IN"/>
+        </w:rPr>
+      </w:pPr>
+      <w:r>
+        <w:rPr>
+          <w:rFonts w:ascii="Cambria" w:hAnsi="Cambria"/>
+          <w:sz w:val="36"/>
+          <w:szCs w:val="36"/>
+          <w:lang w:val="en-IN"/>
+        </w:rPr>
+        <w:t xml:space="preserve">PT: </w:t>
+      </w:r>
+      <w:proofErr w:type="gramStart"/>
+      <w:r>
+        <w:rPr>
+          <w:rFonts w:ascii="Cambria" w:hAnsi="Cambria"/>
+          <w:sz w:val="36"/>
+          <w:szCs w:val="36"/>
+          <w:lang w:val="en-IN"/>
+        </w:rPr>
+        <w:t>O  A</w:t>
+      </w:r>
+      <w:proofErr w:type="gramEnd"/>
+      <w:r>
+        <w:rPr>
+          <w:rFonts w:ascii="Cambria" w:hAnsi="Cambria"/>
+          <w:sz w:val="36"/>
+          <w:szCs w:val="36"/>
+          <w:lang w:val="en-IN"/>
+        </w:rPr>
+        <w:t xml:space="preserve">  K</w:t>
+      </w:r>
+    </w:p>
+    <w:p>
+      <w:pPr>
+        <w:rPr>
+          <w:rFonts w:ascii="Cambria" w:hAnsi="Cambria"/>
+          <w:sz w:val="36"/>
+          <w:szCs w:val="36"/>
+          <w:lang w:val="en-IN"/>
+        </w:rPr>
+      </w:pPr>
+      <w:r>
+        <w:rPr>
+          <w:rFonts w:ascii="Cambria" w:hAnsi="Cambria"/>
+          <w:sz w:val="36"/>
+          <w:szCs w:val="36"/>
+          <w:lang w:val="en-IN"/>
+        </w:rPr>
+        <w:t>NO: 14 00 10</w:t>
+      </w:r>
+    </w:p>
+    <w:p>
+      <w:pPr>
+        <w:rPr>
+          <w:rFonts w:ascii="Cambria" w:hAnsi="Cambria"/>
+          <w:sz w:val="36"/>
+          <w:szCs w:val="36"/>
+          <w:lang w:val="en-IN"/>
+        </w:rPr>
+      </w:pPr>
+    </w:p>
+    <w:p>
+      <w:pPr>
+        <w:rPr>
+          <w:rFonts w:ascii="Cambria" w:hAnsi="Cambria"/>
+          <w:sz w:val="36"/>
+          <w:szCs w:val="36"/>
+          <w:lang w:val="en-IN"/>
+        </w:rPr>
+      </w:pPr>
+      <w:r>
+        <w:rPr>
+          <w:rFonts w:ascii="Cambria" w:hAnsi="Cambria"/>
+          <w:sz w:val="36"/>
+          <w:szCs w:val="36"/>
+          <w:lang w:val="en-IN"/>
+        </w:rPr>
+        <w:t xml:space="preserve">KEY: </w:t>
+      </w:r>
+      <w:proofErr w:type="gramStart"/>
+      <w:r>
+        <w:rPr>
+          <w:rFonts w:ascii="Cambria" w:hAnsi="Cambria"/>
+          <w:sz w:val="36"/>
+          <w:szCs w:val="36"/>
+          <w:lang w:val="en-IN"/>
+        </w:rPr>
+        <w:t>S  O</w:t>
+      </w:r>
+      <w:proofErr w:type="gramEnd"/>
+      <w:r>
+        <w:rPr>
+          <w:rFonts w:ascii="Cambria" w:hAnsi="Cambria"/>
+          <w:sz w:val="36"/>
+          <w:szCs w:val="36"/>
+          <w:lang w:val="en-IN"/>
+        </w:rPr>
+        <w:t xml:space="preserve">  N</w:t>
+      </w:r>
+    </w:p>
+    <w:p>
+      <w:pPr>
+        <w:rPr>
+          <w:rFonts w:ascii="Cambria" w:hAnsi="Cambria"/>
+          <w:sz w:val="36"/>
+          <w:szCs w:val="36"/>
+          <w:lang w:val="en-IN"/>
+        </w:rPr>
+      </w:pPr>
+      <w:r>
+        <w:rPr>
+          <w:rFonts w:ascii="Cambria" w:hAnsi="Cambria"/>
+          <w:sz w:val="36"/>
+          <w:szCs w:val="36"/>
+          <w:lang w:val="en-IN"/>
+        </w:rPr>
+        <w:t>NO:  18 14 13</w:t>
+      </w:r>
+    </w:p>
+    <w:p>
+      <w:pPr>
+        <w:rPr>
+          <w:rFonts w:ascii="Cambria" w:hAnsi="Cambria"/>
+          <w:sz w:val="36"/>
+          <w:szCs w:val="36"/>
+          <w:lang w:val="en-IN"/>
+        </w:rPr>
+      </w:pPr>
+    </w:p>
+    <w:p>
+      <w:pPr>
+        <w:rPr>
+          <w:rFonts w:ascii="Cambria" w:hAnsi="Cambria"/>
+          <w:sz w:val="36"/>
+          <w:szCs w:val="36"/>
+          <w:lang w:val="en-IN"/>
+        </w:rPr>
+      </w:pPr>
+      <w:r>
+        <w:rPr>
+          <w:rFonts w:ascii="Cambria" w:hAnsi="Cambria"/>
+          <w:sz w:val="36"/>
+          <w:szCs w:val="36"/>
+          <w:lang w:val="en-IN"/>
+        </w:rPr>
+        <w:t xml:space="preserve">New Cipher-Text is after getting the corresponding character from the resulting number. </w:t>
+      </w:r>
+    </w:p>
+    <w:p>
+      <w:pPr>
+        <w:rPr>
+          <w:rFonts w:ascii="Cambria" w:hAnsi="Cambria"/>
+          <w:sz w:val="36"/>
+          <w:szCs w:val="36"/>
+          <w:lang w:val="en-IN"/>
+        </w:rPr>
+      </w:pPr>
+    </w:p>
+    <w:p>
+      <w:pPr>
+        <w:rPr>
+          <w:rFonts w:ascii="Cambria" w:hAnsi="Cambria"/>
+          <w:sz w:val="36"/>
+          <w:szCs w:val="36"/>
+          <w:lang w:val="en-IN"/>
+        </w:rPr>
+      </w:pPr>
+      <w:r>
+        <w:rPr>
+          <w:rFonts w:ascii="Cambria" w:hAnsi="Cambria"/>
+          <w:sz w:val="36"/>
+          <w:szCs w:val="36"/>
+          <w:lang w:val="en-IN"/>
+        </w:rPr>
+        <w:t>CT-NO: 02 14 07</w:t>
+      </w:r>
+    </w:p>
+    <w:p>
+      <w:pPr>
+        <w:rPr>
+          <w:rFonts w:ascii="Cambria" w:hAnsi="Cambria"/>
+          <w:sz w:val="36"/>
+          <w:szCs w:val="36"/>
+          <w:lang w:val="en-IN"/>
+        </w:rPr>
+      </w:pPr>
+      <w:r>
+        <w:rPr>
+          <w:rFonts w:ascii="Cambria" w:hAnsi="Cambria"/>
+          <w:sz w:val="36"/>
+          <w:szCs w:val="36"/>
+          <w:lang w:val="en-IN"/>
+        </w:rPr>
+        <w:t xml:space="preserve">CT:    </w:t>
+      </w:r>
+      <w:proofErr w:type="gramStart"/>
+      <w:r>
+        <w:rPr>
+          <w:rFonts w:ascii="Cambria" w:hAnsi="Cambria"/>
+          <w:sz w:val="36"/>
+          <w:szCs w:val="36"/>
+          <w:lang w:val="en-IN"/>
+        </w:rPr>
+        <w:t>C  O</w:t>
+      </w:r>
+      <w:proofErr w:type="gramEnd"/>
+      <w:r>
+        <w:rPr>
+          <w:rFonts w:ascii="Cambria" w:hAnsi="Cambria"/>
+          <w:sz w:val="36"/>
+          <w:szCs w:val="36"/>
+          <w:lang w:val="en-IN"/>
+        </w:rPr>
+        <w:t xml:space="preserve">  F</w:t>
+      </w:r>
+    </w:p>
+    <w:p>
+      <w:pPr>
+        <w:rPr>
+          <w:rFonts w:ascii="Cambria" w:hAnsi="Cambria"/>
+          <w:sz w:val="36"/>
+          <w:szCs w:val="36"/>
+          <w:lang w:val="en-IN"/>
+        </w:rPr>
+      </w:pPr>
+    </w:p>
+    <w:p>
+      <w:pPr>
+        <w:rPr>
+          <w:rFonts w:ascii="Cambria" w:hAnsi="Cambria"/>
+          <w:sz w:val="36"/>
+          <w:szCs w:val="36"/>
+          <w:lang w:val="en-IN"/>
+        </w:rPr>
+      </w:pPr>
+      <w:r>
+        <w:rPr>
+          <w:rFonts w:ascii="Cambria" w:hAnsi="Cambria"/>
+          <w:sz w:val="36"/>
+          <w:szCs w:val="36"/>
+          <w:lang w:val="en-IN"/>
+        </w:rPr>
+        <w:lastRenderedPageBreak/>
+        <w:t xml:space="preserve">One Time Pad algorithm is the improvement of the </w:t>
+      </w:r>
+      <w:proofErr w:type="spellStart"/>
+      <w:r>
+        <w:rPr>
+          <w:rFonts w:ascii="Cambria" w:hAnsi="Cambria"/>
+          <w:sz w:val="36"/>
+          <w:szCs w:val="36"/>
+          <w:lang w:val="en-IN"/>
+        </w:rPr>
+        <w:t>Vernam</w:t>
+      </w:r>
+      <w:proofErr w:type="spellEnd"/>
+      <w:r>
+        <w:rPr>
+          <w:rFonts w:ascii="Cambria" w:hAnsi="Cambria"/>
+          <w:sz w:val="36"/>
+          <w:szCs w:val="36"/>
+          <w:lang w:val="en-IN"/>
+        </w:rPr>
+        <w:t xml:space="preserve"> Cipher, proposed by An Army Signal Corp officer, Joseph Mauborgne. </w:t>
+      </w:r>
+    </w:p>
+    <w:p>
+      <w:pPr>
+        <w:rPr>
+          <w:rFonts w:ascii="Cambria" w:hAnsi="Cambria"/>
+          <w:sz w:val="36"/>
+          <w:szCs w:val="36"/>
+          <w:u w:val="single"/>
+          <w:lang w:val="en-IN"/>
+        </w:rPr>
+      </w:pPr>
+      <w:r>
+        <w:rPr>
+          <w:rFonts w:ascii="Cambria" w:hAnsi="Cambria"/>
+          <w:sz w:val="36"/>
+          <w:szCs w:val="36"/>
+          <w:u w:val="single"/>
+          <w:lang w:val="en-IN"/>
+        </w:rPr>
+        <w:t xml:space="preserve">It is the only available algorithm that is </w:t>
+      </w:r>
+      <w:proofErr w:type="gramStart"/>
+      <w:r>
+        <w:rPr>
+          <w:rFonts w:ascii="Cambria" w:hAnsi="Cambria"/>
+          <w:sz w:val="36"/>
+          <w:szCs w:val="36"/>
+          <w:u w:val="single"/>
+          <w:lang w:val="en-IN"/>
+        </w:rPr>
+        <w:t>unbreakable(</w:t>
+      </w:r>
+      <w:proofErr w:type="gramEnd"/>
+      <w:r>
+        <w:rPr>
+          <w:rFonts w:ascii="Cambria" w:hAnsi="Cambria"/>
+          <w:sz w:val="36"/>
+          <w:szCs w:val="36"/>
+          <w:u w:val="single"/>
+          <w:lang w:val="en-IN"/>
+        </w:rPr>
+        <w:t>completely secure).</w:t>
+      </w:r>
+    </w:p>
+    <w:p>
+      <w:pPr>
+        <w:rPr>
+          <w:rFonts w:ascii="Cambria" w:hAnsi="Cambria"/>
+          <w:sz w:val="36"/>
+          <w:szCs w:val="36"/>
+          <w:lang w:val="en-IN"/>
+        </w:rPr>
+      </w:pPr>
+    </w:p>
+    <w:p>
+      <w:pPr>
+        <w:rPr>
+          <w:rFonts w:ascii="Cambria" w:hAnsi="Cambria"/>
+          <w:b/>
+          <w:bCs/>
+          <w:sz w:val="52"/>
+          <w:szCs w:val="52"/>
+          <w:lang w:val="en-IN"/>
+        </w:rPr>
+      </w:pPr>
+      <w:r>
+        <w:rPr>
+          <w:rFonts w:ascii="Cambria" w:hAnsi="Cambria"/>
+          <w:b/>
+          <w:bCs/>
+          <w:sz w:val="52"/>
+          <w:szCs w:val="52"/>
+          <w:lang w:val="en-IN"/>
+        </w:rPr>
+        <w:t>The two requirements for the One-Time pad are</w:t>
+      </w:r>
+    </w:p>
+    <w:p>
+      <w:pPr>
+        <w:rPr>
+          <w:rFonts w:ascii="Cambria" w:hAnsi="Cambria"/>
+          <w:sz w:val="36"/>
+          <w:szCs w:val="36"/>
+          <w:u w:val="single"/>
+          <w:lang w:val="en-IN"/>
+        </w:rPr>
+      </w:pPr>
+    </w:p>
+    <w:p>
+      <w:pPr>
+        <w:pStyle w:val="ListParagraph"/>
+        <w:numPr>
+          <w:ilvl w:val="0"/>
+          <w:numId w:val="19"/>
+        </w:numPr>
+        <w:rPr>
+          <w:rFonts w:ascii="Cambria" w:hAnsi="Cambria"/>
+          <w:sz w:val="36"/>
+          <w:szCs w:val="36"/>
+          <w:u w:val="single"/>
+          <w:lang w:val="en-IN"/>
+        </w:rPr>
+      </w:pPr>
+      <w:r>
+        <w:rPr>
+          <w:rFonts w:ascii="Cambria" w:hAnsi="Cambria"/>
+          <w:sz w:val="36"/>
+          <w:szCs w:val="36"/>
+          <w:u w:val="single"/>
+          <w:lang w:val="en-IN"/>
+        </w:rPr>
+        <w:t>The key should be randomly generated as long as the size of the message.</w:t>
+      </w:r>
+    </w:p>
+    <w:p>
+      <w:pPr>
+        <w:pStyle w:val="ListParagraph"/>
+        <w:numPr>
+          <w:ilvl w:val="0"/>
+          <w:numId w:val="19"/>
+        </w:numPr>
+        <w:rPr>
+          <w:rFonts w:ascii="Cambria" w:hAnsi="Cambria"/>
+          <w:sz w:val="36"/>
+          <w:szCs w:val="36"/>
+          <w:u w:val="single"/>
+          <w:lang w:val="en-IN"/>
+        </w:rPr>
+      </w:pPr>
+      <w:r>
+        <w:rPr>
+          <w:rFonts w:ascii="Cambria" w:hAnsi="Cambria"/>
+          <w:sz w:val="36"/>
+          <w:szCs w:val="36"/>
+          <w:u w:val="single"/>
+          <w:lang w:val="en-IN"/>
+        </w:rPr>
+        <w:t>The key is to be used to encrypt and decrypt a single message, and then it is discarded.</w:t>
+      </w:r>
+    </w:p>
+    <w:p>
+      <w:pPr>
+        <w:rPr>
+          <w:rFonts w:ascii="Cambria" w:hAnsi="Cambria"/>
+          <w:sz w:val="36"/>
+          <w:szCs w:val="36"/>
+          <w:lang w:val="en-IN"/>
+        </w:rPr>
+      </w:pPr>
+    </w:p>
+    <w:p>
+      <w:pPr>
+        <w:rPr>
+          <w:rFonts w:ascii="Cambria" w:hAnsi="Cambria"/>
+          <w:sz w:val="36"/>
+          <w:szCs w:val="36"/>
+          <w:lang w:val="en-IN"/>
+        </w:rPr>
+      </w:pPr>
+      <w:proofErr w:type="gramStart"/>
+      <w:r>
+        <w:rPr>
+          <w:rFonts w:ascii="Cambria" w:hAnsi="Cambria"/>
+          <w:sz w:val="36"/>
+          <w:szCs w:val="36"/>
+          <w:lang w:val="en-IN"/>
+        </w:rPr>
+        <w:t>So</w:t>
+      </w:r>
+      <w:proofErr w:type="gramEnd"/>
+      <w:r>
+        <w:rPr>
+          <w:rFonts w:ascii="Cambria" w:hAnsi="Cambria"/>
+          <w:sz w:val="36"/>
+          <w:szCs w:val="36"/>
+          <w:lang w:val="en-IN"/>
+        </w:rPr>
+        <w:t xml:space="preserve"> to encrypt every new message requires a new key of the same length as the new message in one-time pad.</w:t>
+      </w:r>
+    </w:p>
+    <w:p>
+      <w:pPr>
+        <w:rPr>
+          <w:rFonts w:ascii="Cambria" w:hAnsi="Cambria"/>
+          <w:sz w:val="36"/>
+          <w:szCs w:val="36"/>
+          <w:lang w:val="en-IN"/>
+        </w:rPr>
+      </w:pPr>
+    </w:p>
+    <w:p>
+      <w:pPr>
+        <w:rPr>
+          <w:rFonts w:ascii="Cambria" w:hAnsi="Cambria"/>
+          <w:sz w:val="36"/>
+          <w:szCs w:val="36"/>
+          <w:lang w:val="en-IN"/>
+        </w:rPr>
+      </w:pPr>
+      <w:r>
+        <w:rPr>
+          <w:rFonts w:ascii="Cambria" w:hAnsi="Cambria"/>
+          <w:sz w:val="36"/>
+          <w:szCs w:val="36"/>
+          <w:lang w:val="en-IN"/>
+        </w:rPr>
+        <w:t>The ciphertext generated by the One-Time pad is random, so it does not have any statistical relation with the plain text.</w:t>
+      </w:r>
     </w:p>
     <w:p>
       <w:pPr>
@@ -2061,6 +2393,17 @@
     </w:p>
     <w:p>
       <w:pPr>
+        <w:rPr>
+          <w:rFonts w:ascii="Copperplate Gothic Light" w:hAnsi="Copperplate Gothic Light"/>
+          <w:sz w:val="48"/>
+          <w:szCs w:val="48"/>
+          <w:u w:val="single"/>
+          <w:lang w:val="en-IN"/>
+        </w:rPr>
+      </w:pPr>
+    </w:p>
+    <w:p>
+      <w:pPr>
         <w:pStyle w:val="ListParagraph"/>
         <w:numPr>
           <w:ilvl w:val="0"/>
@@ -2082,7 +2425,6 @@
           <w:u w:val="single"/>
           <w:lang w:val="en-IN"/>
         </w:rPr>
-        <w:lastRenderedPageBreak/>
         <w:t>A</w:t>
       </w:r>
       <w:r>
@@ -2123,7 +2465,27 @@
           <w:szCs w:val="36"/>
           <w:lang w:val="en-IN"/>
         </w:rPr>
-        <w:t>It is a monoalphabetic Substitution Cipher used for encryption  and decryption of the plain text.</w:t>
+        <w:t xml:space="preserve">It is a monoalphabetic Substitution Cipher used for </w:t>
+      </w:r>
+      <w:proofErr w:type="gramStart"/>
+      <w:r>
+        <w:rPr>
+          <w:rFonts w:ascii="Cambria" w:hAnsi="Cambria"/>
+          <w:sz w:val="36"/>
+          <w:szCs w:val="36"/>
+          <w:lang w:val="en-IN"/>
+        </w:rPr>
+        <w:t>encryption  and</w:t>
+      </w:r>
+      <w:proofErr w:type="gramEnd"/>
+      <w:r>
+        <w:rPr>
+          <w:rFonts w:ascii="Cambria" w:hAnsi="Cambria"/>
+          <w:sz w:val="36"/>
+          <w:szCs w:val="36"/>
+          <w:lang w:val="en-IN"/>
+        </w:rPr>
+        <w:t xml:space="preserve"> decryption of the plain text.</w:t>
       </w:r>
     </w:p>
     <w:p>
@@ -2200,7 +2562,27 @@
           <w:szCs w:val="36"/>
           <w:lang w:val="en-IN"/>
         </w:rPr>
-        <w:t>Where A=0,B=,C=3,2D=3,……….Z=25.</w:t>
+        <w:t>Where A=</w:t>
+      </w:r>
+      <w:proofErr w:type="gramStart"/>
+      <w:r>
+        <w:rPr>
+          <w:rFonts w:cstheme="minorHAnsi"/>
+          <w:sz w:val="36"/>
+          <w:szCs w:val="36"/>
+          <w:lang w:val="en-IN"/>
+        </w:rPr>
+        <w:t>0,B</w:t>
+      </w:r>
+      <w:proofErr w:type="gramEnd"/>
+      <w:r>
+        <w:rPr>
+          <w:rFonts w:cstheme="minorHAnsi"/>
+          <w:sz w:val="36"/>
+          <w:szCs w:val="36"/>
+          <w:lang w:val="en-IN"/>
+        </w:rPr>
+        <w:t>=,C=3,2D=3,……….Z=25.</w:t>
       </w:r>
     </w:p>
     <w:p>
@@ -2872,7 +3254,27 @@
           <w:sz w:val="23"/>
           <w:szCs w:val="23"/>
         </w:rPr>
-        <w:t>In cryptography, a transposition cipher is a method of encryption by which the positions held by units of plaintext (which are commonly characters or groups of characters) are shifted according to a regular system, so that the cipher text constitutes a permutation of the plaintext. That is, the order of the units is changed (the plaintext is reordered). Mathematically a bi-jective function is used on the characters’ positions to encrypt and an inverse function to decrypt.</w:t>
+        <w:t>In cryptography, a transposition cipher is a method of encryption by which the positions held by units of plaintext (which are commonly characters or groups of characters) are shifted according to a regular system, so that the cipher text constitutes a permutation of the plaintext. That is, the order of the units is changed (the plaintext is reordered). Mathematically a bi-</w:t>
+      </w:r>
+      <w:proofErr w:type="spellStart"/>
+      <w:r>
+        <w:rPr>
+          <w:rFonts w:ascii="Arial" w:hAnsi="Arial" w:cs="Arial"/>
+          <w:color w:val="404040"/>
+          <w:sz w:val="23"/>
+          <w:szCs w:val="23"/>
+        </w:rPr>
+        <w:t>jective</w:t>
+      </w:r>
+      <w:proofErr w:type="spellEnd"/>
+      <w:r>
+        <w:rPr>
+          <w:rFonts w:ascii="Arial" w:hAnsi="Arial" w:cs="Arial"/>
+          <w:color w:val="404040"/>
+          <w:sz w:val="23"/>
+          <w:szCs w:val="23"/>
+        </w:rPr>
+        <w:t xml:space="preserve"> function is used on the characters’ positions to encrypt and an inverse function to decrypt.</w:t>
       </w:r>
     </w:p>
     <w:p>
@@ -2945,7 +3347,67 @@
           <w:sz w:val="23"/>
           <w:szCs w:val="23"/>
         </w:rPr>
-        <w:t>Suppose given plaintext is- “prob hatd euri goth erek”. And lets the key is=3201. Then the cipher text will be-(Here I assumed starting from 0)</w:t>
+        <w:t xml:space="preserve">Suppose given plaintext is- “prob </w:t>
+      </w:r>
+      <w:proofErr w:type="spellStart"/>
+      <w:r>
+        <w:rPr>
+          <w:rFonts w:ascii="Arial" w:hAnsi="Arial" w:cs="Arial"/>
+          <w:color w:val="404040"/>
+          <w:sz w:val="23"/>
+          <w:szCs w:val="23"/>
+        </w:rPr>
+        <w:t>hatd</w:t>
+      </w:r>
+      <w:proofErr w:type="spellEnd"/>
+      <w:r>
+        <w:rPr>
+          <w:rFonts w:ascii="Arial" w:hAnsi="Arial" w:cs="Arial"/>
+          <w:color w:val="404040"/>
+          <w:sz w:val="23"/>
+          <w:szCs w:val="23"/>
+        </w:rPr>
+        <w:t xml:space="preserve"> </w:t>
+      </w:r>
+      <w:proofErr w:type="spellStart"/>
+      <w:r>
+        <w:rPr>
+          <w:rFonts w:ascii="Arial" w:hAnsi="Arial" w:cs="Arial"/>
+          <w:color w:val="404040"/>
+          <w:sz w:val="23"/>
+          <w:szCs w:val="23"/>
+        </w:rPr>
+        <w:t>euri</w:t>
+      </w:r>
+      <w:proofErr w:type="spellEnd"/>
+      <w:r>
+        <w:rPr>
+          <w:rFonts w:ascii="Arial" w:hAnsi="Arial" w:cs="Arial"/>
+          <w:color w:val="404040"/>
+          <w:sz w:val="23"/>
+          <w:szCs w:val="23"/>
+        </w:rPr>
+        <w:t xml:space="preserve"> goth </w:t>
+      </w:r>
+      <w:proofErr w:type="spellStart"/>
+      <w:r>
+        <w:rPr>
+          <w:rFonts w:ascii="Arial" w:hAnsi="Arial" w:cs="Arial"/>
+          <w:color w:val="404040"/>
+          <w:sz w:val="23"/>
+          <w:szCs w:val="23"/>
+        </w:rPr>
+        <w:t>erek</w:t>
+      </w:r>
+      <w:proofErr w:type="spellEnd"/>
+      <w:r>
+        <w:rPr>
+          <w:rFonts w:ascii="Arial" w:hAnsi="Arial" w:cs="Arial"/>
+          <w:color w:val="404040"/>
+          <w:sz w:val="23"/>
+          <w:szCs w:val="23"/>
+        </w:rPr>
+        <w:t>”. And lets the key is=3201. Then the cipher text will be-(Here I assumed starting from 0)</w:t>
       </w:r>
     </w:p>
     <w:p>
@@ -3287,16 +3749,56 @@
           <w:lang w:val="en-IN"/>
         </w:rPr>
         <w:lastRenderedPageBreak/>
-        <w:t>It is a block cipher and encrypts data in blocks of 64 bits each which means 64 bits of input to DES ,which produces 64 bits of cipher text.</w:t>
-      </w:r>
-      <w:r>
-        <w:rPr>
-          <w:rFonts w:ascii="Cambria" w:hAnsi="Cambria"/>
-          <w:sz w:val="36"/>
-          <w:szCs w:val="36"/>
-          <w:lang w:val="en-IN"/>
-        </w:rPr>
-        <w:t xml:space="preserve"> Same keys are used for the encryption and decryption with a slight differences. The length of the key is 56 bits.</w:t>
+        <w:t xml:space="preserve">It is a block cipher and encrypts data in blocks of 64 bits each which means 64 bits of input to </w:t>
+      </w:r>
+      <w:proofErr w:type="gramStart"/>
+      <w:r>
+        <w:rPr>
+          <w:rFonts w:ascii="Cambria" w:hAnsi="Cambria"/>
+          <w:sz w:val="36"/>
+          <w:szCs w:val="36"/>
+          <w:lang w:val="en-IN"/>
+        </w:rPr>
+        <w:t>DES ,which</w:t>
+      </w:r>
+      <w:proofErr w:type="gramEnd"/>
+      <w:r>
+        <w:rPr>
+          <w:rFonts w:ascii="Cambria" w:hAnsi="Cambria"/>
+          <w:sz w:val="36"/>
+          <w:szCs w:val="36"/>
+          <w:lang w:val="en-IN"/>
+        </w:rPr>
+        <w:t xml:space="preserve"> produces 64 bits of cipher text.</w:t>
+      </w:r>
+      <w:r>
+        <w:rPr>
+          <w:rFonts w:ascii="Cambria" w:hAnsi="Cambria"/>
+          <w:sz w:val="36"/>
+          <w:szCs w:val="36"/>
+          <w:lang w:val="en-IN"/>
+        </w:rPr>
+        <w:t xml:space="preserve"> Same keys are used for the encryption and decryption with a </w:t>
+      </w:r>
+      <w:proofErr w:type="gramStart"/>
+      <w:r>
+        <w:rPr>
+          <w:rFonts w:ascii="Cambria" w:hAnsi="Cambria"/>
+          <w:sz w:val="36"/>
+          <w:szCs w:val="36"/>
+          <w:lang w:val="en-IN"/>
+        </w:rPr>
+        <w:t>slight differences</w:t>
+      </w:r>
+      <w:proofErr w:type="gramEnd"/>
+      <w:r>
+        <w:rPr>
+          <w:rFonts w:ascii="Cambria" w:hAnsi="Cambria"/>
+          <w:sz w:val="36"/>
+          <w:szCs w:val="36"/>
+          <w:lang w:val="en-IN"/>
+        </w:rPr>
+        <w:t>. The length of the key is 56 bits.</w:t>
       </w:r>
     </w:p>
     <w:p>
@@ -3411,8 +3913,9 @@
           <w:highlight w:val="yellow"/>
           <w:lang w:val="en-IN"/>
         </w:rPr>
-        <w:t xml:space="preserve"> every </w:t>
-      </w:r>
+        <w:t xml:space="preserve"> </w:t>
+      </w:r>
+      <w:proofErr w:type="gramStart"/>
       <w:r>
         <w:rPr>
           <w:rFonts w:ascii="Cambria" w:hAnsi="Cambria"/>
@@ -3421,8 +3924,19 @@
           <w:highlight w:val="yellow"/>
           <w:lang w:val="en-IN"/>
         </w:rPr>
+        <w:t xml:space="preserve">every </w:t>
+      </w:r>
+      <w:r>
+        <w:rPr>
+          <w:rFonts w:ascii="Cambria" w:hAnsi="Cambria"/>
+          <w:sz w:val="36"/>
+          <w:szCs w:val="36"/>
+          <w:highlight w:val="yellow"/>
+          <w:lang w:val="en-IN"/>
+        </w:rPr>
         <w:t xml:space="preserve"> 8</w:t>
       </w:r>
+      <w:proofErr w:type="gramEnd"/>
       <w:r>
         <w:rPr>
           <w:rFonts w:ascii="Cambria" w:hAnsi="Cambria"/>
@@ -3571,6 +4085,7 @@
         </w:rPr>
         <w:t xml:space="preserve"> which are also known as </w:t>
       </w:r>
+      <w:proofErr w:type="gramStart"/>
       <w:r>
         <w:rPr>
           <w:rFonts w:ascii="Cambria" w:hAnsi="Cambria"/>
@@ -3588,18 +4103,29 @@
           <w:szCs w:val="36"/>
           <w:lang w:val="en-IN"/>
         </w:rPr>
-        <w:t xml:space="preserve"> , each of which contains the steps of substitution and transposition.</w:t>
-      </w:r>
-    </w:p>
-    <w:p>
-      <w:pPr>
-        <w:rPr>
-          <w:rFonts w:ascii="Cambria" w:hAnsi="Cambria"/>
-          <w:sz w:val="36"/>
-          <w:szCs w:val="36"/>
-          <w:lang w:val="en-IN"/>
-        </w:rPr>
-      </w:pPr>
+        <w:t xml:space="preserve"> ,</w:t>
+      </w:r>
+      <w:proofErr w:type="gramEnd"/>
+      <w:r>
+        <w:rPr>
+          <w:rFonts w:ascii="Cambria" w:hAnsi="Cambria"/>
+          <w:sz w:val="36"/>
+          <w:szCs w:val="36"/>
+          <w:lang w:val="en-IN"/>
+        </w:rPr>
+        <w:t xml:space="preserve"> each of which contains the steps of substitution and transposition.</w:t>
+      </w:r>
+    </w:p>
+    <w:p>
+      <w:pPr>
+        <w:rPr>
+          <w:rFonts w:ascii="Cambria" w:hAnsi="Cambria"/>
+          <w:sz w:val="36"/>
+          <w:szCs w:val="36"/>
+          <w:lang w:val="en-IN"/>
+        </w:rPr>
+      </w:pPr>
+      <w:proofErr w:type="gramStart"/>
       <w:r>
         <w:rPr>
           <w:rFonts w:ascii="Cambria" w:hAnsi="Cambria"/>
@@ -3609,6 +4135,7 @@
         </w:rPr>
         <w:t>Steps:-</w:t>
       </w:r>
+      <w:proofErr w:type="gramEnd"/>
     </w:p>
     <w:p>
       <w:pPr>
@@ -3631,7 +4158,27 @@
           <w:szCs w:val="36"/>
           <w:lang w:val="en-IN"/>
         </w:rPr>
-        <w:t>In the first step, the 64-bit plain text is handed over to the Initial Permutation(IP) function.</w:t>
+        <w:t xml:space="preserve">In the first step, the 64-bit plain text is handed over to the Initial </w:t>
+      </w:r>
+      <w:proofErr w:type="gramStart"/>
+      <w:r>
+        <w:rPr>
+          <w:rFonts w:ascii="Cambria" w:hAnsi="Cambria"/>
+          <w:sz w:val="36"/>
+          <w:szCs w:val="36"/>
+          <w:lang w:val="en-IN"/>
+        </w:rPr>
+        <w:t>Permutation(</w:t>
+      </w:r>
+      <w:proofErr w:type="gramEnd"/>
+      <w:r>
+        <w:rPr>
+          <w:rFonts w:ascii="Cambria" w:hAnsi="Cambria"/>
+          <w:sz w:val="36"/>
+          <w:szCs w:val="36"/>
+          <w:lang w:val="en-IN"/>
+        </w:rPr>
+        <w:t>IP) function.</w:t>
       </w:r>
     </w:p>
     <w:p>
@@ -3679,8 +4226,19 @@
           <w:szCs w:val="36"/>
           <w:lang w:val="en-IN"/>
         </w:rPr>
-        <w:t>The IP produces two halves of the permuted blocks;-</w:t>
-      </w:r>
+        <w:t xml:space="preserve">The IP produces two halves of the permuted </w:t>
+      </w:r>
+      <w:proofErr w:type="gramStart"/>
+      <w:r>
+        <w:rPr>
+          <w:rFonts w:ascii="Cambria" w:hAnsi="Cambria"/>
+          <w:sz w:val="36"/>
+          <w:szCs w:val="36"/>
+          <w:lang w:val="en-IN"/>
+        </w:rPr>
+        <w:t>blocks;-</w:t>
+      </w:r>
+      <w:proofErr w:type="gramEnd"/>
     </w:p>
     <w:p>
       <w:pPr>
@@ -3727,7 +4285,27 @@
           <w:szCs w:val="36"/>
           <w:lang w:val="en-IN"/>
         </w:rPr>
-        <w:t>Right plain text(RPT)</w:t>
+        <w:t xml:space="preserve">Right plain </w:t>
+      </w:r>
+      <w:proofErr w:type="gramStart"/>
+      <w:r>
+        <w:rPr>
+          <w:rFonts w:ascii="Cambria" w:hAnsi="Cambria"/>
+          <w:sz w:val="36"/>
+          <w:szCs w:val="36"/>
+          <w:lang w:val="en-IN"/>
+        </w:rPr>
+        <w:t>text(</w:t>
+      </w:r>
+      <w:proofErr w:type="gramEnd"/>
+      <w:r>
+        <w:rPr>
+          <w:rFonts w:ascii="Cambria" w:hAnsi="Cambria"/>
+          <w:sz w:val="36"/>
+          <w:szCs w:val="36"/>
+          <w:lang w:val="en-IN"/>
+        </w:rPr>
+        <w:t>RPT)</w:t>
       </w:r>
     </w:p>
     <w:p>
@@ -3751,7 +4329,27 @@
           <w:szCs w:val="36"/>
           <w:lang w:val="en-IN"/>
         </w:rPr>
-        <w:t>In the end LPT and RPT are combined and a Final permutation is performed on the combined block.</w:t>
+        <w:t xml:space="preserve">In the end LPT and RPT are combined and a </w:t>
+      </w:r>
+      <w:proofErr w:type="gramStart"/>
+      <w:r>
+        <w:rPr>
+          <w:rFonts w:ascii="Cambria" w:hAnsi="Cambria"/>
+          <w:sz w:val="36"/>
+          <w:szCs w:val="36"/>
+          <w:lang w:val="en-IN"/>
+        </w:rPr>
+        <w:t>Final</w:t>
+      </w:r>
+      <w:proofErr w:type="gramEnd"/>
+      <w:r>
+        <w:rPr>
+          <w:rFonts w:ascii="Cambria" w:hAnsi="Cambria"/>
+          <w:sz w:val="36"/>
+          <w:szCs w:val="36"/>
+          <w:lang w:val="en-IN"/>
+        </w:rPr>
+        <w:t xml:space="preserve"> permutation is performed on the combined block.</w:t>
       </w:r>
     </w:p>
     <w:p>
@@ -4002,14 +4600,44 @@
                     <w:rPr>
                       <w:lang w:val="en-IN"/>
                     </w:rPr>
-                    <w:t xml:space="preserve">The 32-bit plain text (RPT) obtained after the IP, it is expanded into 48 bits. First 32-bit Plain text is broken down into 8 blocks of 4 bits each, and then permutation is applied and 2 bits more are added to those blocks. Then The </w:t>
+                    <w:t xml:space="preserve">The 32-bit plain text (RPT) obtained after the </w:t>
+                  </w:r>
+                  <w:proofErr w:type="gramStart"/>
+                  <w:r>
+                    <w:rPr>
+                      <w:lang w:val="en-IN"/>
+                    </w:rPr>
+                    <w:t>IP,</w:t>
+                  </w:r>
+                  <w:proofErr w:type="gramEnd"/>
+                  <w:r>
+                    <w:rPr>
+                      <w:lang w:val="en-IN"/>
+                    </w:rPr>
+                    <w:t xml:space="preserve"> it is expanded into 48 bits. First 32-bit Plain text is broken down into 8 blocks of 4 bits each, and then permutation is applied and 2 bits more are added to those blocks. Then The </w:t>
                   </w:r>
                   <w:r>
                     <w:rPr>
                       <w:highlight w:val="cyan"/>
                       <w:lang w:val="en-IN"/>
                     </w:rPr>
-                    <w:t>48-bit key is XOR with 48 bit Plain text</w:t>
+                    <w:t xml:space="preserve">48-bit key is XOR with </w:t>
+                  </w:r>
+                  <w:proofErr w:type="gramStart"/>
+                  <w:r>
+                    <w:rPr>
+                      <w:highlight w:val="cyan"/>
+                      <w:lang w:val="en-IN"/>
+                    </w:rPr>
+                    <w:t>48 bit</w:t>
+                  </w:r>
+                  <w:proofErr w:type="gramEnd"/>
+                  <w:r>
+                    <w:rPr>
+                      <w:highlight w:val="cyan"/>
+                      <w:lang w:val="en-IN"/>
+                    </w:rPr>
+                    <w:t xml:space="preserve"> Plain text</w:t>
                   </w:r>
                   <w:r>
                     <w:rPr>
@@ -4056,7 +4684,27 @@
           <w:szCs w:val="36"/>
           <w:lang w:val="en-IN"/>
         </w:rPr>
-        <w:t>After the IP is done, the block is divided into two halves each of 32-bits each, which further will undergo 16 rounds , containing broader steps each;-</w:t>
+        <w:t xml:space="preserve">After the IP is done, the block is divided into two halves each of 32-bits each, which further will undergo 16 </w:t>
+      </w:r>
+      <w:proofErr w:type="gramStart"/>
+      <w:r>
+        <w:rPr>
+          <w:rFonts w:ascii="Cambria" w:hAnsi="Cambria"/>
+          <w:sz w:val="36"/>
+          <w:szCs w:val="36"/>
+          <w:lang w:val="en-IN"/>
+        </w:rPr>
+        <w:t>rounds ,</w:t>
+      </w:r>
+      <w:proofErr w:type="gramEnd"/>
+      <w:r>
+        <w:rPr>
+          <w:rFonts w:ascii="Cambria" w:hAnsi="Cambria"/>
+          <w:sz w:val="36"/>
+          <w:szCs w:val="36"/>
+          <w:lang w:val="en-IN"/>
+        </w:rPr>
+        <w:t xml:space="preserve"> containing broader steps each;-</w:t>
       </w:r>
     </w:p>
     <w:p>
@@ -4226,6 +4874,7 @@
           <w:lang w:val="en-IN"/>
         </w:rPr>
       </w:pPr>
+      <w:proofErr w:type="spellStart"/>
       <w:r>
         <w:rPr>
           <w:rFonts w:ascii="Cambria" w:hAnsi="Cambria"/>
@@ -4233,7 +4882,17 @@
           <w:szCs w:val="40"/>
           <w:lang w:val="en-IN"/>
         </w:rPr>
-        <w:t xml:space="preserve">Fiestel Cipher is a model or structure used to develop block Ciphers such as </w:t>
+        <w:t>Fiestel</w:t>
+      </w:r>
+      <w:proofErr w:type="spellEnd"/>
+      <w:r>
+        <w:rPr>
+          <w:rFonts w:ascii="Cambria" w:hAnsi="Cambria"/>
+          <w:sz w:val="40"/>
+          <w:szCs w:val="40"/>
+          <w:lang w:val="en-IN"/>
+        </w:rPr>
+        <w:t xml:space="preserve"> Cipher is a model or structure used to develop block Ciphers such as </w:t>
       </w:r>
       <w:r>
         <w:rPr>
@@ -4381,7 +5040,27 @@
           <w:szCs w:val="40"/>
           <w:lang w:val="en-IN"/>
         </w:rPr>
-        <w:t>Divide the binary Plain Text string into two halves: left half (L1)and right half (R1) </w:t>
+        <w:t>Divide the binary Plain Text string into two halves: left half (L</w:t>
+      </w:r>
+      <w:proofErr w:type="gramStart"/>
+      <w:r>
+        <w:rPr>
+          <w:rFonts w:ascii="Cambria" w:hAnsi="Cambria"/>
+          <w:sz w:val="40"/>
+          <w:szCs w:val="40"/>
+          <w:lang w:val="en-IN"/>
+        </w:rPr>
+        <w:t>1)and</w:t>
+      </w:r>
+      <w:proofErr w:type="gramEnd"/>
+      <w:r>
+        <w:rPr>
+          <w:rFonts w:ascii="Cambria" w:hAnsi="Cambria"/>
+          <w:sz w:val="40"/>
+          <w:szCs w:val="40"/>
+          <w:lang w:val="en-IN"/>
+        </w:rPr>
+        <w:t xml:space="preserve"> right half (R1) </w:t>
       </w:r>
       <w:r>
         <w:rPr>
@@ -4415,7 +5094,27 @@
           <w:szCs w:val="40"/>
           <w:lang w:val="en-IN"/>
         </w:rPr>
-        <w:t>Generate a random binary keys (K1 and K2) of length equal to the half the length of the Plain Text for the two rounds. </w:t>
+        <w:t xml:space="preserve">Generate a </w:t>
+      </w:r>
+      <w:proofErr w:type="gramStart"/>
+      <w:r>
+        <w:rPr>
+          <w:rFonts w:ascii="Cambria" w:hAnsi="Cambria"/>
+          <w:sz w:val="40"/>
+          <w:szCs w:val="40"/>
+          <w:lang w:val="en-IN"/>
+        </w:rPr>
+        <w:t>random binary keys (K1 and K2)</w:t>
+      </w:r>
+      <w:proofErr w:type="gramEnd"/>
+      <w:r>
+        <w:rPr>
+          <w:rFonts w:ascii="Cambria" w:hAnsi="Cambria"/>
+          <w:sz w:val="40"/>
+          <w:szCs w:val="40"/>
+          <w:lang w:val="en-IN"/>
+        </w:rPr>
+        <w:t xml:space="preserve"> of length equal to the half the length of the Plain Text for the two rounds. </w:t>
       </w:r>
       <w:r>
         <w:rPr>
@@ -4500,7 +5199,38 @@
           <w:szCs w:val="40"/>
           <w:lang w:val="en-IN"/>
         </w:rPr>
-        <w:t>f1= xor(R1, K1)</w:t>
+        <w:t xml:space="preserve">f1= </w:t>
+      </w:r>
+      <w:proofErr w:type="spellStart"/>
+      <w:proofErr w:type="gramStart"/>
+      <w:r>
+        <w:rPr>
+          <w:rFonts w:ascii="Cambria" w:hAnsi="Cambria"/>
+          <w:sz w:val="40"/>
+          <w:szCs w:val="40"/>
+          <w:lang w:val="en-IN"/>
+        </w:rPr>
+        <w:t>xor</w:t>
+      </w:r>
+      <w:proofErr w:type="spellEnd"/>
+      <w:r>
+        <w:rPr>
+          <w:rFonts w:ascii="Cambria" w:hAnsi="Cambria"/>
+          <w:sz w:val="40"/>
+          <w:szCs w:val="40"/>
+          <w:lang w:val="en-IN"/>
+        </w:rPr>
+        <w:t>(</w:t>
+      </w:r>
+      <w:proofErr w:type="gramEnd"/>
+      <w:r>
+        <w:rPr>
+          <w:rFonts w:ascii="Cambria" w:hAnsi="Cambria"/>
+          <w:sz w:val="40"/>
+          <w:szCs w:val="40"/>
+          <w:lang w:val="en-IN"/>
+        </w:rPr>
+        <w:t>R1, K1)</w:t>
       </w:r>
     </w:p>
     <w:p>
@@ -4555,7 +5285,38 @@
           <w:szCs w:val="40"/>
           <w:lang w:val="en-IN"/>
         </w:rPr>
-        <w:t>R2= xor(f1, L1)</w:t>
+        <w:t xml:space="preserve">R2= </w:t>
+      </w:r>
+      <w:proofErr w:type="spellStart"/>
+      <w:proofErr w:type="gramStart"/>
+      <w:r>
+        <w:rPr>
+          <w:rFonts w:ascii="Cambria" w:hAnsi="Cambria"/>
+          <w:sz w:val="40"/>
+          <w:szCs w:val="40"/>
+          <w:lang w:val="en-IN"/>
+        </w:rPr>
+        <w:t>xor</w:t>
+      </w:r>
+      <w:proofErr w:type="spellEnd"/>
+      <w:r>
+        <w:rPr>
+          <w:rFonts w:ascii="Cambria" w:hAnsi="Cambria"/>
+          <w:sz w:val="40"/>
+          <w:szCs w:val="40"/>
+          <w:lang w:val="en-IN"/>
+        </w:rPr>
+        <w:t>(</w:t>
+      </w:r>
+      <w:proofErr w:type="gramEnd"/>
+      <w:r>
+        <w:rPr>
+          <w:rFonts w:ascii="Cambria" w:hAnsi="Cambria"/>
+          <w:sz w:val="40"/>
+          <w:szCs w:val="40"/>
+          <w:lang w:val="en-IN"/>
+        </w:rPr>
+        <w:t>f1, L1)</w:t>
       </w:r>
     </w:p>
     <w:p>
@@ -4661,7 +5422,38 @@
           <w:szCs w:val="40"/>
           <w:lang w:val="en-IN"/>
         </w:rPr>
-        <w:t>f2= xor(R2, K2)</w:t>
+        <w:t xml:space="preserve">f2= </w:t>
+      </w:r>
+      <w:proofErr w:type="spellStart"/>
+      <w:proofErr w:type="gramStart"/>
+      <w:r>
+        <w:rPr>
+          <w:rFonts w:ascii="Cambria" w:hAnsi="Cambria"/>
+          <w:sz w:val="40"/>
+          <w:szCs w:val="40"/>
+          <w:lang w:val="en-IN"/>
+        </w:rPr>
+        <w:t>xor</w:t>
+      </w:r>
+      <w:proofErr w:type="spellEnd"/>
+      <w:r>
+        <w:rPr>
+          <w:rFonts w:ascii="Cambria" w:hAnsi="Cambria"/>
+          <w:sz w:val="40"/>
+          <w:szCs w:val="40"/>
+          <w:lang w:val="en-IN"/>
+        </w:rPr>
+        <w:t>(</w:t>
+      </w:r>
+      <w:proofErr w:type="gramEnd"/>
+      <w:r>
+        <w:rPr>
+          <w:rFonts w:ascii="Cambria" w:hAnsi="Cambria"/>
+          <w:sz w:val="40"/>
+          <w:szCs w:val="40"/>
+          <w:lang w:val="en-IN"/>
+        </w:rPr>
+        <w:t>R2, K2)</w:t>
       </w:r>
     </w:p>
     <w:p>
@@ -4716,7 +5508,38 @@
           <w:szCs w:val="40"/>
           <w:lang w:val="en-IN"/>
         </w:rPr>
-        <w:t>R3= xor(f2, L2)</w:t>
+        <w:t xml:space="preserve">R3= </w:t>
+      </w:r>
+      <w:proofErr w:type="spellStart"/>
+      <w:proofErr w:type="gramStart"/>
+      <w:r>
+        <w:rPr>
+          <w:rFonts w:ascii="Cambria" w:hAnsi="Cambria"/>
+          <w:sz w:val="40"/>
+          <w:szCs w:val="40"/>
+          <w:lang w:val="en-IN"/>
+        </w:rPr>
+        <w:t>xor</w:t>
+      </w:r>
+      <w:proofErr w:type="spellEnd"/>
+      <w:r>
+        <w:rPr>
+          <w:rFonts w:ascii="Cambria" w:hAnsi="Cambria"/>
+          <w:sz w:val="40"/>
+          <w:szCs w:val="40"/>
+          <w:lang w:val="en-IN"/>
+        </w:rPr>
+        <w:t>(</w:t>
+      </w:r>
+      <w:proofErr w:type="gramEnd"/>
+      <w:r>
+        <w:rPr>
+          <w:rFonts w:ascii="Cambria" w:hAnsi="Cambria"/>
+          <w:sz w:val="40"/>
+          <w:szCs w:val="40"/>
+          <w:lang w:val="en-IN"/>
+        </w:rPr>
+        <w:t>f2, L2)</w:t>
       </w:r>
     </w:p>
     <w:p>
@@ -4857,7 +5680,55 @@
           <w:szCs w:val="26"/>
           <w:shd w:val="clear" w:color="auto" w:fill="131417"/>
         </w:rPr>
-        <w:t>Double DES is a encryption technique which uses two instance of DES on same plain text. In both instances it uses different keys to encrypt the plain text. Both keys are required at the time of decryption. The 64 bit plain text goes into first DES instance which then converted into a 64 bit middle text using the first key and then it goes to second DES instance which gives 64 bit cipher text by using second key.</w:t>
+        <w:t xml:space="preserve">Double DES is </w:t>
+      </w:r>
+      <w:proofErr w:type="gramStart"/>
+      <w:r>
+        <w:rPr>
+          <w:rFonts w:ascii="Arial" w:hAnsi="Arial" w:cs="Arial"/>
+          <w:color w:val="FFFFFF"/>
+          <w:spacing w:val="2"/>
+          <w:sz w:val="26"/>
+          <w:szCs w:val="26"/>
+          <w:shd w:val="clear" w:color="auto" w:fill="131417"/>
+        </w:rPr>
+        <w:t>a</w:t>
+      </w:r>
+      <w:proofErr w:type="gramEnd"/>
+      <w:r>
+        <w:rPr>
+          <w:rFonts w:ascii="Arial" w:hAnsi="Arial" w:cs="Arial"/>
+          <w:color w:val="FFFFFF"/>
+          <w:spacing w:val="2"/>
+          <w:sz w:val="26"/>
+          <w:szCs w:val="26"/>
+          <w:shd w:val="clear" w:color="auto" w:fill="131417"/>
+        </w:rPr>
+        <w:t xml:space="preserve"> encryption technique which uses two instance of DES on same plain text. In both instances it uses different keys to encrypt the plain text. Both keys are required at the time of decryption. The </w:t>
+      </w:r>
+      <w:proofErr w:type="gramStart"/>
+      <w:r>
+        <w:rPr>
+          <w:rFonts w:ascii="Arial" w:hAnsi="Arial" w:cs="Arial"/>
+          <w:color w:val="FFFFFF"/>
+          <w:spacing w:val="2"/>
+          <w:sz w:val="26"/>
+          <w:szCs w:val="26"/>
+          <w:shd w:val="clear" w:color="auto" w:fill="131417"/>
+        </w:rPr>
+        <w:t>64 bit</w:t>
+      </w:r>
+      <w:proofErr w:type="gramEnd"/>
+      <w:r>
+        <w:rPr>
+          <w:rFonts w:ascii="Arial" w:hAnsi="Arial" w:cs="Arial"/>
+          <w:color w:val="FFFFFF"/>
+          <w:spacing w:val="2"/>
+          <w:sz w:val="26"/>
+          <w:szCs w:val="26"/>
+          <w:shd w:val="clear" w:color="auto" w:fill="131417"/>
+        </w:rPr>
+        <w:t xml:space="preserve"> plain text goes into first DES instance which then converted into a 64 bit middle text using the first key and then it goes to second DES instance which gives 64 bit cipher text by using second key.</w:t>
       </w:r>
     </w:p>
     <w:p>
@@ -4882,7 +5753,29 @@
           <w:sz w:val="26"/>
           <w:szCs w:val="26"/>
         </w:rPr>
-        <w:t>However double DES uses 112 bit key but gives security level of 2^56 not 2^112 and this is because of meet-in-the middle attack which can be used to break through double DES. </w:t>
+        <w:t xml:space="preserve">However double DES uses 112 </w:t>
+      </w:r>
+      <w:proofErr w:type="gramStart"/>
+      <w:r>
+        <w:rPr>
+          <w:rFonts w:ascii="Arial" w:hAnsi="Arial" w:cs="Arial"/>
+          <w:color w:val="FFFFFF"/>
+          <w:spacing w:val="2"/>
+          <w:sz w:val="26"/>
+          <w:szCs w:val="26"/>
+        </w:rPr>
+        <w:t>bit</w:t>
+      </w:r>
+      <w:proofErr w:type="gramEnd"/>
+      <w:r>
+        <w:rPr>
+          <w:rFonts w:ascii="Arial" w:hAnsi="Arial" w:cs="Arial"/>
+          <w:color w:val="FFFFFF"/>
+          <w:spacing w:val="2"/>
+          <w:sz w:val="26"/>
+          <w:szCs w:val="26"/>
+        </w:rPr>
+        <w:t xml:space="preserve"> key but gives security level of 2^56 not 2^112 and this is because of meet-in-the middle attack which can be used to break through double DES. </w:t>
       </w:r>
     </w:p>
     <w:p>
@@ -4945,7 +5838,51 @@
           <w:szCs w:val="26"/>
         </w:rPr>
         <w:lastRenderedPageBreak/>
-        <w:t>Triple DES is a encryption technique which uses three instance of DES on same plain text. It uses there different types of key choosing technique in first all used keys are different and in second two keys are same and one is different and in third all keys are same.</w:t>
+        <w:t xml:space="preserve">Triple DES is </w:t>
+      </w:r>
+      <w:proofErr w:type="gramStart"/>
+      <w:r>
+        <w:rPr>
+          <w:rFonts w:ascii="Arial" w:hAnsi="Arial" w:cs="Arial"/>
+          <w:color w:val="FFFFFF"/>
+          <w:spacing w:val="2"/>
+          <w:sz w:val="26"/>
+          <w:szCs w:val="26"/>
+        </w:rPr>
+        <w:t>a</w:t>
+      </w:r>
+      <w:proofErr w:type="gramEnd"/>
+      <w:r>
+        <w:rPr>
+          <w:rFonts w:ascii="Arial" w:hAnsi="Arial" w:cs="Arial"/>
+          <w:color w:val="FFFFFF"/>
+          <w:spacing w:val="2"/>
+          <w:sz w:val="26"/>
+          <w:szCs w:val="26"/>
+        </w:rPr>
+        <w:t xml:space="preserve"> encryption technique which uses three instance of DES on same plain text. It uses </w:t>
+      </w:r>
+      <w:proofErr w:type="gramStart"/>
+      <w:r>
+        <w:rPr>
+          <w:rFonts w:ascii="Arial" w:hAnsi="Arial" w:cs="Arial"/>
+          <w:color w:val="FFFFFF"/>
+          <w:spacing w:val="2"/>
+          <w:sz w:val="26"/>
+          <w:szCs w:val="26"/>
+        </w:rPr>
+        <w:t>there</w:t>
+      </w:r>
+      <w:proofErr w:type="gramEnd"/>
+      <w:r>
+        <w:rPr>
+          <w:rFonts w:ascii="Arial" w:hAnsi="Arial" w:cs="Arial"/>
+          <w:color w:val="FFFFFF"/>
+          <w:spacing w:val="2"/>
+          <w:sz w:val="26"/>
+          <w:szCs w:val="26"/>
+        </w:rPr>
+        <w:t xml:space="preserve"> different types of key choosing technique in first all used keys are different and in second two keys are same and one is different and in third all keys are same.</w:t>
       </w:r>
     </w:p>
     <w:p>
@@ -4975,6 +5912,7 @@
           <w:lang w:val="en-IN"/>
         </w:rPr>
       </w:pPr>
+      <w:proofErr w:type="spellStart"/>
       <w:r>
         <w:rPr>
           <w:rFonts w:ascii="Copperplate Gothic Light" w:hAnsi="Copperplate Gothic Light"/>
@@ -4982,7 +5920,17 @@
           <w:szCs w:val="48"/>
           <w:u w:val="single"/>
         </w:rPr>
-        <w:t>Kerckhoffs's principle</w:t>
+        <w:t>Kerckhoffs's</w:t>
+      </w:r>
+      <w:proofErr w:type="spellEnd"/>
+      <w:r>
+        <w:rPr>
+          <w:rFonts w:ascii="Copperplate Gothic Light" w:hAnsi="Copperplate Gothic Light"/>
+          <w:sz w:val="48"/>
+          <w:szCs w:val="48"/>
+          <w:u w:val="single"/>
+        </w:rPr>
+        <w:t xml:space="preserve"> principle</w:t>
       </w:r>
     </w:p>
     <w:p>
@@ -4996,6 +5944,7 @@
           <w:shd w:val="clear" w:color="auto" w:fill="FCFCFC"/>
         </w:rPr>
       </w:pPr>
+      <w:proofErr w:type="spellStart"/>
       <w:r>
         <w:rPr>
           <w:rFonts w:ascii="Segoe UI" w:hAnsi="Segoe UI" w:cs="Segoe UI"/>
@@ -5004,7 +5953,18 @@
           <w:szCs w:val="27"/>
           <w:shd w:val="clear" w:color="auto" w:fill="FCFCFC"/>
         </w:rPr>
-        <w:t>Kerckhoffs’ Principle states that the security of a cryptosystem must lie in the choice of its keys only; everything else (including the algorithm itself) should be considered public knowledge.</w:t>
+        <w:t>Kerckhoffs</w:t>
+      </w:r>
+      <w:proofErr w:type="spellEnd"/>
+      <w:r>
+        <w:rPr>
+          <w:rFonts w:ascii="Segoe UI" w:hAnsi="Segoe UI" w:cs="Segoe UI"/>
+          <w:color w:val="333333"/>
+          <w:sz w:val="27"/>
+          <w:szCs w:val="27"/>
+          <w:shd w:val="clear" w:color="auto" w:fill="FCFCFC"/>
+        </w:rPr>
+        <w:t>’ Principle states that the security of a cryptosystem must lie in the choice of its keys only; everything else (including the algorithm itself) should be considered public knowledge.</w:t>
       </w:r>
     </w:p>
     <w:p>
@@ -5314,8 +6274,23 @@
           <w:bdr w:val="none" w:sz="0" w:space="0" w:color="auto" w:frame="1"/>
           <w:shd w:val="clear" w:color="auto" w:fill="131417"/>
         </w:rPr>
-        <w:t>Working of the cipher :</w:t>
-      </w:r>
+        <w:t xml:space="preserve">Working of the </w:t>
+      </w:r>
+      <w:proofErr w:type="gramStart"/>
+      <w:r>
+        <w:rPr>
+          <w:rStyle w:val="Strong"/>
+          <w:rFonts w:ascii="Arial" w:hAnsi="Arial" w:cs="Arial"/>
+          <w:color w:val="FFFFFF"/>
+          <w:spacing w:val="2"/>
+          <w:sz w:val="26"/>
+          <w:szCs w:val="26"/>
+          <w:bdr w:val="none" w:sz="0" w:space="0" w:color="auto" w:frame="1"/>
+          <w:shd w:val="clear" w:color="auto" w:fill="131417"/>
+        </w:rPr>
+        <w:t>cipher :</w:t>
+      </w:r>
+      <w:proofErr w:type="gramEnd"/>
       <w:r>
         <w:rPr>
           <w:rFonts w:ascii="Arial" w:hAnsi="Arial" w:cs="Arial"/>
@@ -5374,8 +6349,21 @@
           <w:szCs w:val="26"/>
           <w:lang w:val="en-IN" w:eastAsia="en-IN"/>
         </w:rPr>
-        <w:t>The number of rounds depends on the key length as follows :</w:t>
-      </w:r>
+        <w:t xml:space="preserve">The number of rounds depends on the key length as </w:t>
+      </w:r>
+      <w:proofErr w:type="gramStart"/>
+      <w:r>
+        <w:rPr>
+          <w:rFonts w:ascii="Arial" w:eastAsia="Times New Roman" w:hAnsi="Arial" w:cs="Arial"/>
+          <w:color w:val="FFFFFF"/>
+          <w:spacing w:val="2"/>
+          <w:sz w:val="26"/>
+          <w:szCs w:val="26"/>
+          <w:lang w:val="en-IN" w:eastAsia="en-IN"/>
+        </w:rPr>
+        <w:t>follows :</w:t>
+      </w:r>
+      <w:proofErr w:type="gramEnd"/>
     </w:p>
     <w:p>
       <w:pPr>
@@ -5405,7 +6393,31 @@
           <w:szCs w:val="26"/>
           <w:lang w:val="en-IN" w:eastAsia="en-IN"/>
         </w:rPr>
-        <w:t>128 bit key – 10 rounds</w:t>
+        <w:t xml:space="preserve">128 </w:t>
+      </w:r>
+      <w:proofErr w:type="gramStart"/>
+      <w:r>
+        <w:rPr>
+          <w:rFonts w:ascii="Arial" w:eastAsia="Times New Roman" w:hAnsi="Arial" w:cs="Arial"/>
+          <w:color w:val="FFFFFF"/>
+          <w:spacing w:val="2"/>
+          <w:sz w:val="26"/>
+          <w:szCs w:val="26"/>
+          <w:lang w:val="en-IN" w:eastAsia="en-IN"/>
+        </w:rPr>
+        <w:t>bit</w:t>
+      </w:r>
+      <w:proofErr w:type="gramEnd"/>
+      <w:r>
+        <w:rPr>
+          <w:rFonts w:ascii="Arial" w:eastAsia="Times New Roman" w:hAnsi="Arial" w:cs="Arial"/>
+          <w:color w:val="FFFFFF"/>
+          <w:spacing w:val="2"/>
+          <w:sz w:val="26"/>
+          <w:szCs w:val="26"/>
+          <w:lang w:val="en-IN" w:eastAsia="en-IN"/>
+        </w:rPr>
+        <w:t xml:space="preserve"> key – 10 rounds</w:t>
       </w:r>
     </w:p>
     <w:p>
@@ -5436,7 +6448,31 @@
           <w:szCs w:val="26"/>
           <w:lang w:val="en-IN" w:eastAsia="en-IN"/>
         </w:rPr>
-        <w:t>192 bit key – 12 rounds</w:t>
+        <w:t xml:space="preserve">192 </w:t>
+      </w:r>
+      <w:proofErr w:type="gramStart"/>
+      <w:r>
+        <w:rPr>
+          <w:rFonts w:ascii="Arial" w:eastAsia="Times New Roman" w:hAnsi="Arial" w:cs="Arial"/>
+          <w:color w:val="FFFFFF"/>
+          <w:spacing w:val="2"/>
+          <w:sz w:val="26"/>
+          <w:szCs w:val="26"/>
+          <w:lang w:val="en-IN" w:eastAsia="en-IN"/>
+        </w:rPr>
+        <w:t>bit</w:t>
+      </w:r>
+      <w:proofErr w:type="gramEnd"/>
+      <w:r>
+        <w:rPr>
+          <w:rFonts w:ascii="Arial" w:eastAsia="Times New Roman" w:hAnsi="Arial" w:cs="Arial"/>
+          <w:color w:val="FFFFFF"/>
+          <w:spacing w:val="2"/>
+          <w:sz w:val="26"/>
+          <w:szCs w:val="26"/>
+          <w:lang w:val="en-IN" w:eastAsia="en-IN"/>
+        </w:rPr>
+        <w:t xml:space="preserve"> key – 12 rounds</w:t>
       </w:r>
     </w:p>
     <w:p>
@@ -5467,7 +6503,31 @@
           <w:szCs w:val="26"/>
           <w:lang w:val="en-IN" w:eastAsia="en-IN"/>
         </w:rPr>
-        <w:t>256 bit key – 14 rounds</w:t>
+        <w:t xml:space="preserve">256 </w:t>
+      </w:r>
+      <w:proofErr w:type="gramStart"/>
+      <w:r>
+        <w:rPr>
+          <w:rFonts w:ascii="Arial" w:eastAsia="Times New Roman" w:hAnsi="Arial" w:cs="Arial"/>
+          <w:color w:val="FFFFFF"/>
+          <w:spacing w:val="2"/>
+          <w:sz w:val="26"/>
+          <w:szCs w:val="26"/>
+          <w:lang w:val="en-IN" w:eastAsia="en-IN"/>
+        </w:rPr>
+        <w:t>bit</w:t>
+      </w:r>
+      <w:proofErr w:type="gramEnd"/>
+      <w:r>
+        <w:rPr>
+          <w:rFonts w:ascii="Arial" w:eastAsia="Times New Roman" w:hAnsi="Arial" w:cs="Arial"/>
+          <w:color w:val="FFFFFF"/>
+          <w:spacing w:val="2"/>
+          <w:sz w:val="26"/>
+          <w:szCs w:val="26"/>
+          <w:lang w:val="en-IN" w:eastAsia="en-IN"/>
+        </w:rPr>
+        <w:t xml:space="preserve"> key – 14 rounds</w:t>
       </w:r>
     </w:p>
     <w:p>
@@ -5592,7 +6652,55 @@
           <w:szCs w:val="26"/>
           <w:shd w:val="clear" w:color="auto" w:fill="131417"/>
         </w:rPr>
-        <w:t> is derived from two Greek words- ‘stegos’ meaning ‘to cover’ and ‘grayfia’, meaning ‘writing’, thus translating to ‘covered writing’, or ‘hidden writing’. </w:t>
+        <w:t> is derived from two Greek words- ‘</w:t>
+      </w:r>
+      <w:proofErr w:type="spellStart"/>
+      <w:r>
+        <w:rPr>
+          <w:rFonts w:ascii="Arial" w:hAnsi="Arial" w:cs="Arial"/>
+          <w:color w:val="FFFFFF"/>
+          <w:spacing w:val="2"/>
+          <w:sz w:val="26"/>
+          <w:szCs w:val="26"/>
+          <w:shd w:val="clear" w:color="auto" w:fill="131417"/>
+        </w:rPr>
+        <w:t>stegos</w:t>
+      </w:r>
+      <w:proofErr w:type="spellEnd"/>
+      <w:r>
+        <w:rPr>
+          <w:rFonts w:ascii="Arial" w:hAnsi="Arial" w:cs="Arial"/>
+          <w:color w:val="FFFFFF"/>
+          <w:spacing w:val="2"/>
+          <w:sz w:val="26"/>
+          <w:szCs w:val="26"/>
+          <w:shd w:val="clear" w:color="auto" w:fill="131417"/>
+        </w:rPr>
+        <w:t>’ meaning ‘to cover’ and ‘</w:t>
+      </w:r>
+      <w:proofErr w:type="spellStart"/>
+      <w:r>
+        <w:rPr>
+          <w:rFonts w:ascii="Arial" w:hAnsi="Arial" w:cs="Arial"/>
+          <w:color w:val="FFFFFF"/>
+          <w:spacing w:val="2"/>
+          <w:sz w:val="26"/>
+          <w:szCs w:val="26"/>
+          <w:shd w:val="clear" w:color="auto" w:fill="131417"/>
+        </w:rPr>
+        <w:t>grayfia</w:t>
+      </w:r>
+      <w:proofErr w:type="spellEnd"/>
+      <w:r>
+        <w:rPr>
+          <w:rFonts w:ascii="Arial" w:hAnsi="Arial" w:cs="Arial"/>
+          <w:color w:val="FFFFFF"/>
+          <w:spacing w:val="2"/>
+          <w:sz w:val="26"/>
+          <w:szCs w:val="26"/>
+          <w:shd w:val="clear" w:color="auto" w:fill="131417"/>
+        </w:rPr>
+        <w:t>’, meaning ‘writing’, thus translating to ‘covered writing’, or ‘hidden writing’. </w:t>
       </w:r>
       <w:r>
         <w:rPr>
@@ -6533,6 +7641,119 @@
     </w:lvl>
   </w:abstractNum>
   <w:abstractNum w:abstractNumId="7" w15:restartNumberingAfterBreak="0">
+    <w:nsid w:val="500B6D1E"/>
+    <w:multiLevelType w:val="hybridMultilevel"/>
+    <w:tmpl w:val="C0CE4D08"/>
+    <w:lvl w:ilvl="0" w:tplc="40090001">
+      <w:start w:val="1"/>
+      <w:numFmt w:val="bullet"/>
+      <w:lvlText w:val=""/>
+      <w:lvlJc w:val="left"/>
+      <w:pPr>
+        <w:ind w:left="720" w:hanging="360"/>
+      </w:pPr>
+      <w:rPr>
+        <w:rFonts w:ascii="Symbol" w:hAnsi="Symbol" w:hint="default"/>
+      </w:rPr>
+    </w:lvl>
+    <w:lvl w:ilvl="1" w:tplc="40090003" w:tentative="1">
+      <w:start w:val="1"/>
+      <w:numFmt w:val="bullet"/>
+      <w:lvlText w:val="o"/>
+      <w:lvlJc w:val="left"/>
+      <w:pPr>
+        <w:ind w:left="1440" w:hanging="360"/>
+      </w:pPr>
+      <w:rPr>
+        <w:rFonts w:ascii="Courier New" w:hAnsi="Courier New" w:cs="Courier New" w:hint="default"/>
+      </w:rPr>
+    </w:lvl>
+    <w:lvl w:ilvl="2" w:tplc="40090005" w:tentative="1">
+      <w:start w:val="1"/>
+      <w:numFmt w:val="bullet"/>
+      <w:lvlText w:val=""/>
+      <w:lvlJc w:val="left"/>
+      <w:pPr>
+        <w:ind w:left="2160" w:hanging="360"/>
+      </w:pPr>
+      <w:rPr>
+        <w:rFonts w:ascii="Wingdings" w:hAnsi="Wingdings" w:hint="default"/>
+      </w:rPr>
+    </w:lvl>
+    <w:lvl w:ilvl="3" w:tplc="40090001" w:tentative="1">
+      <w:start w:val="1"/>
+      <w:numFmt w:val="bullet"/>
+      <w:lvlText w:val=""/>
+      <w:lvlJc w:val="left"/>
+      <w:pPr>
+        <w:ind w:left="2880" w:hanging="360"/>
+      </w:pPr>
+      <w:rPr>
+        <w:rFonts w:ascii="Symbol" w:hAnsi="Symbol" w:hint="default"/>
+      </w:rPr>
+    </w:lvl>
+    <w:lvl w:ilvl="4" w:tplc="40090003" w:tentative="1">
+      <w:start w:val="1"/>
+      <w:numFmt w:val="bullet"/>
+      <w:lvlText w:val="o"/>
+      <w:lvlJc w:val="left"/>
+      <w:pPr>
+        <w:ind w:left="3600" w:hanging="360"/>
+      </w:pPr>
+      <w:rPr>
+        <w:rFonts w:ascii="Courier New" w:hAnsi="Courier New" w:cs="Courier New" w:hint="default"/>
+      </w:rPr>
+    </w:lvl>
+    <w:lvl w:ilvl="5" w:tplc="40090005" w:tentative="1">
+      <w:start w:val="1"/>
+      <w:numFmt w:val="bullet"/>
+      <w:lvlText w:val=""/>
+      <w:lvlJc w:val="left"/>
+      <w:pPr>
+        <w:ind w:left="4320" w:hanging="360"/>
+      </w:pPr>
+      <w:rPr>
+        <w:rFonts w:ascii="Wingdings" w:hAnsi="Wingdings" w:hint="default"/>
+      </w:rPr>
+    </w:lvl>
+    <w:lvl w:ilvl="6" w:tplc="40090001" w:tentative="1">
+      <w:start w:val="1"/>
+      <w:numFmt w:val="bullet"/>
+      <w:lvlText w:val=""/>
+      <w:lvlJc w:val="left"/>
+      <w:pPr>
+        <w:ind w:left="5040" w:hanging="360"/>
+      </w:pPr>
+      <w:rPr>
+        <w:rFonts w:ascii="Symbol" w:hAnsi="Symbol" w:hint="default"/>
+      </w:rPr>
+    </w:lvl>
+    <w:lvl w:ilvl="7" w:tplc="40090003" w:tentative="1">
+      <w:start w:val="1"/>
+      <w:numFmt w:val="bullet"/>
+      <w:lvlText w:val="o"/>
+      <w:lvlJc w:val="left"/>
+      <w:pPr>
+        <w:ind w:left="5760" w:hanging="360"/>
+      </w:pPr>
+      <w:rPr>
+        <w:rFonts w:ascii="Courier New" w:hAnsi="Courier New" w:cs="Courier New" w:hint="default"/>
+      </w:rPr>
+    </w:lvl>
+    <w:lvl w:ilvl="8" w:tplc="40090005" w:tentative="1">
+      <w:start w:val="1"/>
+      <w:numFmt w:val="bullet"/>
+      <w:lvlText w:val=""/>
+      <w:lvlJc w:val="left"/>
+      <w:pPr>
+        <w:ind w:left="6480" w:hanging="360"/>
+      </w:pPr>
+      <w:rPr>
+        <w:rFonts w:ascii="Wingdings" w:hAnsi="Wingdings" w:hint="default"/>
+      </w:rPr>
+    </w:lvl>
+  </w:abstractNum>
+  <w:abstractNum w:abstractNumId="8" w15:restartNumberingAfterBreak="0">
     <w:nsid w:val="518933D0"/>
     <w:multiLevelType w:val="hybridMultilevel"/>
     <w:tmpl w:val="BF84C59E"/>
@@ -6621,7 +7842,7 @@
       </w:pPr>
     </w:lvl>
   </w:abstractNum>
-  <w:abstractNum w:abstractNumId="8" w15:restartNumberingAfterBreak="0">
+  <w:abstractNum w:abstractNumId="9" w15:restartNumberingAfterBreak="0">
     <w:nsid w:val="53F8252D"/>
     <w:multiLevelType w:val="multilevel"/>
     <w:tmpl w:val="F6942244"/>
@@ -6770,7 +7991,7 @@
       </w:rPr>
     </w:lvl>
   </w:abstractNum>
-  <w:abstractNum w:abstractNumId="9" w15:restartNumberingAfterBreak="0">
+  <w:abstractNum w:abstractNumId="10" w15:restartNumberingAfterBreak="0">
     <w:nsid w:val="5DBC37F2"/>
     <w:multiLevelType w:val="hybridMultilevel"/>
     <w:tmpl w:val="1B529F78"/>
@@ -6859,7 +8080,7 @@
       </w:pPr>
     </w:lvl>
   </w:abstractNum>
-  <w:abstractNum w:abstractNumId="10" w15:restartNumberingAfterBreak="0">
+  <w:abstractNum w:abstractNumId="11" w15:restartNumberingAfterBreak="0">
     <w:nsid w:val="66593E41"/>
     <w:multiLevelType w:val="multilevel"/>
     <w:tmpl w:val="1D3E17DC"/>
@@ -7008,7 +8229,7 @@
       </w:rPr>
     </w:lvl>
   </w:abstractNum>
-  <w:abstractNum w:abstractNumId="11" w15:restartNumberingAfterBreak="0">
+  <w:abstractNum w:abstractNumId="12" w15:restartNumberingAfterBreak="0">
     <w:nsid w:val="6C7B7579"/>
     <w:multiLevelType w:val="hybridMultilevel"/>
     <w:tmpl w:val="EC0AEF92"/>
@@ -7097,7 +8318,7 @@
       </w:pPr>
     </w:lvl>
   </w:abstractNum>
-  <w:abstractNum w:abstractNumId="12" w15:restartNumberingAfterBreak="0">
+  <w:abstractNum w:abstractNumId="13" w15:restartNumberingAfterBreak="0">
     <w:nsid w:val="6C9851D9"/>
     <w:multiLevelType w:val="hybridMultilevel"/>
     <w:tmpl w:val="BF84C59E"/>
@@ -7186,7 +8407,7 @@
       </w:pPr>
     </w:lvl>
   </w:abstractNum>
-  <w:abstractNum w:abstractNumId="13" w15:restartNumberingAfterBreak="0">
+  <w:abstractNum w:abstractNumId="14" w15:restartNumberingAfterBreak="0">
     <w:nsid w:val="6E99403F"/>
     <w:multiLevelType w:val="multilevel"/>
     <w:tmpl w:val="EBCCB1D8"/>
@@ -7335,7 +8556,7 @@
       </w:rPr>
     </w:lvl>
   </w:abstractNum>
-  <w:abstractNum w:abstractNumId="14" w15:restartNumberingAfterBreak="0">
+  <w:abstractNum w:abstractNumId="15" w15:restartNumberingAfterBreak="0">
     <w:nsid w:val="747F76D7"/>
     <w:multiLevelType w:val="hybridMultilevel"/>
     <w:tmpl w:val="CB7C0FE0"/>
@@ -7424,7 +8645,7 @@
       </w:pPr>
     </w:lvl>
   </w:abstractNum>
-  <w:abstractNum w:abstractNumId="15" w15:restartNumberingAfterBreak="0">
+  <w:abstractNum w:abstractNumId="16" w15:restartNumberingAfterBreak="0">
     <w:nsid w:val="77C04001"/>
     <w:multiLevelType w:val="hybridMultilevel"/>
     <w:tmpl w:val="BF84C59E"/>
@@ -7513,7 +8734,7 @@
       </w:pPr>
     </w:lvl>
   </w:abstractNum>
-  <w:abstractNum w:abstractNumId="16" w15:restartNumberingAfterBreak="0">
+  <w:abstractNum w:abstractNumId="17" w15:restartNumberingAfterBreak="0">
     <w:nsid w:val="785E0211"/>
     <w:multiLevelType w:val="multilevel"/>
     <w:tmpl w:val="E7381504"/>
@@ -7662,7 +8883,7 @@
       </w:rPr>
     </w:lvl>
   </w:abstractNum>
-  <w:abstractNum w:abstractNumId="17" w15:restartNumberingAfterBreak="0">
+  <w:abstractNum w:abstractNumId="18" w15:restartNumberingAfterBreak="0">
     <w:nsid w:val="796321E7"/>
     <w:multiLevelType w:val="hybridMultilevel"/>
     <w:tmpl w:val="FD46E8FE"/>
@@ -7755,28 +8976,28 @@
     <w:abstractNumId w:val="2"/>
   </w:num>
   <w:num w:numId="2" w16cid:durableId="703292207">
-    <w:abstractNumId w:val="15"/>
+    <w:abstractNumId w:val="16"/>
   </w:num>
   <w:num w:numId="3" w16cid:durableId="495001654">
-    <w:abstractNumId w:val="17"/>
+    <w:abstractNumId w:val="18"/>
   </w:num>
   <w:num w:numId="4" w16cid:durableId="1135103004">
-    <w:abstractNumId w:val="9"/>
+    <w:abstractNumId w:val="10"/>
   </w:num>
   <w:num w:numId="5" w16cid:durableId="874460375">
+    <w:abstractNumId w:val="13"/>
+  </w:num>
+  <w:num w:numId="6" w16cid:durableId="1063873616">
     <w:abstractNumId w:val="12"/>
   </w:num>
-  <w:num w:numId="6" w16cid:durableId="1063873616">
-    <w:abstractNumId w:val="11"/>
-  </w:num>
   <w:num w:numId="7" w16cid:durableId="1797331611">
-    <w:abstractNumId w:val="7"/>
+    <w:abstractNumId w:val="8"/>
   </w:num>
   <w:num w:numId="8" w16cid:durableId="494683787">
     <w:abstractNumId w:val="0"/>
   </w:num>
   <w:num w:numId="9" w16cid:durableId="1271165908">
-    <w:abstractNumId w:val="14"/>
+    <w:abstractNumId w:val="15"/>
   </w:num>
   <w:num w:numId="10" w16cid:durableId="1590044789">
     <w:abstractNumId w:val="3"/>
@@ -7791,19 +9012,22 @@
     <w:abstractNumId w:val="1"/>
   </w:num>
   <w:num w:numId="14" w16cid:durableId="1598710885">
-    <w:abstractNumId w:val="10"/>
+    <w:abstractNumId w:val="11"/>
   </w:num>
   <w:num w:numId="15" w16cid:durableId="1180049952">
-    <w:abstractNumId w:val="13"/>
+    <w:abstractNumId w:val="14"/>
   </w:num>
   <w:num w:numId="16" w16cid:durableId="1738168845">
-    <w:abstractNumId w:val="8"/>
+    <w:abstractNumId w:val="9"/>
   </w:num>
   <w:num w:numId="17" w16cid:durableId="2075469074">
-    <w:abstractNumId w:val="16"/>
+    <w:abstractNumId w:val="17"/>
   </w:num>
   <w:num w:numId="18" w16cid:durableId="1120218816">
     <w:abstractNumId w:val="6"/>
+  </w:num>
+  <w:num w:numId="19" w16cid:durableId="51974863">
+    <w:abstractNumId w:val="7"/>
   </w:num>
 </w:numbering>
 </file>

</xml_diff>